<commit_message>
update android note file
</commit_message>
<xml_diff>
--- a/Android/Android笔记.docx
+++ b/Android/Android笔记.docx
@@ -1285,9 +1285,6 @@
     <w:p>
       <w:pPr>
         <w:pStyle w:val="2"/>
-        <w:rPr>
-          <w:rFonts w:hint="eastAsia"/>
-        </w:rPr>
       </w:pPr>
       <w:r>
         <w:rPr>
@@ -1302,13 +1299,7 @@
         <w:t>本地服务</w:t>
       </w:r>
     </w:p>
-    <w:p>
-      <w:pPr>
-        <w:rPr>
-          <w:rFonts w:hint="eastAsia"/>
-        </w:rPr>
-      </w:pPr>
-    </w:p>
+    <w:p/>
     <w:p>
       <w:pPr>
         <w:pStyle w:val="2"/>
@@ -1329,9 +1320,6 @@
     <w:p>
       <w:pPr>
         <w:pStyle w:val="2"/>
-        <w:rPr>
-          <w:rFonts w:hint="eastAsia"/>
-        </w:rPr>
       </w:pPr>
       <w:r>
         <w:rPr>
@@ -1351,99 +1339,683 @@
           <w:rFonts w:hint="eastAsia"/>
         </w:rPr>
         <w:t>init</w:t>
+      </w:r>
+      <w:proofErr w:type="spellEnd"/>
+    </w:p>
+    <w:p>
+      <w:pPr>
+        <w:pStyle w:val="3"/>
+      </w:pPr>
+      <w:r>
+        <w:rPr>
+          <w:rFonts w:hint="eastAsia"/>
+        </w:rPr>
+        <w:t xml:space="preserve">8.1 </w:t>
+      </w:r>
+      <w:proofErr w:type="spellStart"/>
+      <w:r>
+        <w:rPr>
+          <w:rFonts w:hint="eastAsia"/>
+        </w:rPr>
+        <w:t>init</w:t>
+      </w:r>
+      <w:proofErr w:type="spellEnd"/>
+      <w:r>
+        <w:rPr>
+          <w:rFonts w:hint="eastAsia"/>
+        </w:rPr>
+        <w:t>的作用</w:t>
+      </w:r>
+      <w:r>
+        <w:rPr>
+          <w:rFonts w:hint="eastAsia"/>
+        </w:rPr>
+        <w:t>（四个）</w:t>
+      </w:r>
+    </w:p>
+    <w:p>
+      <w:pPr>
+        <w:rPr>
+          <w:rFonts w:hint="eastAsia"/>
+        </w:rPr>
+      </w:pPr>
+      <w:r>
+        <w:rPr>
+          <w:rFonts w:hint="eastAsia"/>
+        </w:rPr>
+        <w:tab/>
+        <w:t xml:space="preserve">1) </w:t>
+      </w:r>
+      <w:r>
+        <w:rPr>
+          <w:rFonts w:hint="eastAsia"/>
+        </w:rPr>
+        <w:t>分析并运行</w:t>
+      </w:r>
+      <w:proofErr w:type="spellStart"/>
+      <w:r>
+        <w:rPr>
+          <w:rFonts w:hint="eastAsia"/>
+        </w:rPr>
+        <w:t>init.rc</w:t>
+      </w:r>
+      <w:proofErr w:type="spellEnd"/>
+      <w:r>
+        <w:rPr>
+          <w:rFonts w:hint="eastAsia"/>
+        </w:rPr>
+        <w:t>文件</w:t>
+      </w:r>
+    </w:p>
+    <w:p>
+      <w:pPr>
+        <w:ind w:leftChars="200" w:left="420"/>
+        <w:rPr>
+          <w:rFonts w:hint="eastAsia"/>
+        </w:rPr>
+      </w:pPr>
+      <w:r>
+        <w:rPr>
+          <w:rFonts w:hint="eastAsia"/>
+        </w:rPr>
+        <w:t xml:space="preserve">2) </w:t>
+      </w:r>
+      <w:r>
+        <w:rPr>
+          <w:rFonts w:hint="eastAsia"/>
+        </w:rPr>
+        <w:t>生成设备驱动节点</w:t>
+      </w:r>
+    </w:p>
+    <w:p>
+      <w:pPr>
+        <w:ind w:leftChars="200" w:left="420"/>
+        <w:rPr>
+          <w:rFonts w:hint="eastAsia"/>
+        </w:rPr>
+      </w:pPr>
+      <w:r>
+        <w:rPr>
+          <w:rFonts w:hint="eastAsia"/>
+        </w:rPr>
+        <w:t xml:space="preserve">3) </w:t>
+      </w:r>
+      <w:r>
+        <w:rPr>
+          <w:rFonts w:hint="eastAsia"/>
+        </w:rPr>
+        <w:t>处理子进程的终止</w:t>
+      </w:r>
+    </w:p>
+    <w:p>
+      <w:pPr>
+        <w:ind w:leftChars="200" w:left="420"/>
+      </w:pPr>
+      <w:r>
+        <w:rPr>
+          <w:rFonts w:hint="eastAsia"/>
+        </w:rPr>
+        <w:t xml:space="preserve">4) </w:t>
+      </w:r>
+      <w:r>
+        <w:rPr>
+          <w:rFonts w:hint="eastAsia"/>
+        </w:rPr>
+        <w:t>属性服务</w:t>
+      </w:r>
+    </w:p>
+    <w:p>
+      <w:pPr>
+        <w:pStyle w:val="3"/>
+        <w:rPr>
+          <w:rFonts w:hint="eastAsia"/>
+        </w:rPr>
+      </w:pPr>
+      <w:r>
+        <w:rPr>
+          <w:rFonts w:hint="eastAsia"/>
+        </w:rPr>
+        <w:t xml:space="preserve">8.2 </w:t>
+      </w:r>
+      <w:proofErr w:type="spellStart"/>
+      <w:r>
+        <w:rPr>
+          <w:rFonts w:hint="eastAsia"/>
+        </w:rPr>
+        <w:t>init.rc</w:t>
+      </w:r>
+      <w:proofErr w:type="spellEnd"/>
+      <w:r>
+        <w:rPr>
+          <w:rFonts w:hint="eastAsia"/>
+        </w:rPr>
+        <w:t xml:space="preserve"> </w:t>
+      </w:r>
+      <w:r>
+        <w:rPr>
+          <w:rFonts w:hint="eastAsia"/>
+        </w:rPr>
+        <w:t>文件介绍</w:t>
+      </w:r>
+    </w:p>
+    <w:p>
+      <w:pPr>
+        <w:rPr>
+          <w:rFonts w:hint="eastAsia"/>
+        </w:rPr>
+      </w:pPr>
+      <w:r>
+        <w:rPr>
+          <w:rFonts w:hint="eastAsia"/>
+          <w:sz w:val="22"/>
+        </w:rPr>
+        <w:t>动作</w:t>
+      </w:r>
+      <w:r>
+        <w:rPr>
+          <w:rFonts w:hint="eastAsia"/>
+        </w:rPr>
+        <w:t>列表</w:t>
+      </w:r>
+      <w:r>
+        <w:rPr>
+          <w:rFonts w:hint="eastAsia"/>
+        </w:rPr>
+        <w:t>-on</w:t>
+      </w:r>
+    </w:p>
+    <w:p>
+      <w:pPr>
+        <w:rPr>
+          <w:rFonts w:hint="eastAsia"/>
+        </w:rPr>
+      </w:pPr>
+      <w:r>
+        <w:rPr>
+          <w:rFonts w:hint="eastAsia"/>
+        </w:rPr>
+        <w:t>服务列表</w:t>
+      </w:r>
+      <w:r>
+        <w:rPr>
+          <w:rFonts w:hint="eastAsia"/>
+        </w:rPr>
+        <w:t>-service</w:t>
+      </w:r>
+    </w:p>
+    <w:p>
+      <w:pPr>
+        <w:rPr>
+          <w:rFonts w:hint="eastAsia"/>
+        </w:rPr>
+      </w:pPr>
+    </w:p>
+    <w:p>
+      <w:pPr>
+        <w:rPr>
+          <w:rFonts w:hint="eastAsia"/>
+        </w:rPr>
+      </w:pPr>
+    </w:p>
+    <w:p>
+      <w:pPr>
+        <w:pStyle w:val="2"/>
+        <w:rPr>
+          <w:rFonts w:hint="eastAsia"/>
+        </w:rPr>
+      </w:pPr>
+      <w:r>
+        <w:rPr>
+          <w:rFonts w:hint="eastAsia"/>
+        </w:rPr>
+        <w:t>9 android</w:t>
+      </w:r>
+      <w:r>
+        <w:rPr>
+          <w:rFonts w:hint="eastAsia"/>
+        </w:rPr>
+        <w:t>源码编译产物</w:t>
       </w:r>
       <w:bookmarkStart w:id="0" w:name="_GoBack"/>
       <w:bookmarkEnd w:id="0"/>
-      <w:proofErr w:type="spellEnd"/>
-    </w:p>
-    <w:p>
-      <w:pPr>
-        <w:rPr>
-          <w:rFonts w:hint="eastAsia"/>
-        </w:rPr>
-      </w:pPr>
-      <w:r>
-        <w:rPr>
-          <w:rFonts w:hint="eastAsia"/>
-        </w:rPr>
-        <w:t xml:space="preserve">8.1 </w:t>
-      </w:r>
-      <w:proofErr w:type="spellStart"/>
-      <w:r>
-        <w:rPr>
-          <w:rFonts w:hint="eastAsia"/>
+    </w:p>
+    <w:p>
+      <w:pPr>
+        <w:ind w:firstLineChars="100" w:firstLine="210"/>
+        <w:rPr>
+          <w:rFonts w:hint="eastAsia"/>
+        </w:rPr>
+      </w:pPr>
+      <w:r>
+        <w:t>A</w:t>
+      </w:r>
+      <w:r>
+        <w:rPr>
+          <w:rFonts w:hint="eastAsia"/>
+        </w:rPr>
+        <w:t>ndroid</w:t>
+      </w:r>
+      <w:r>
+        <w:rPr>
+          <w:rFonts w:hint="eastAsia"/>
+        </w:rPr>
+        <w:t>源码编译后有</w:t>
+      </w:r>
+      <w:proofErr w:type="spellStart"/>
+      <w:r>
+        <w:t>system.img,ramdisk.img,userdata.img</w:t>
+      </w:r>
+      <w:proofErr w:type="spellEnd"/>
+      <w:r>
+        <w:t>三个映像文件</w:t>
+      </w:r>
+      <w:r>
+        <w:t>，</w:t>
+      </w:r>
+    </w:p>
+    <w:p>
+      <w:pPr>
+        <w:rPr>
+          <w:rFonts w:hint="eastAsia"/>
+        </w:rPr>
+      </w:pPr>
+      <w:proofErr w:type="spellStart"/>
+      <w:r>
+        <w:lastRenderedPageBreak/>
+        <w:t>R</w:t>
+      </w:r>
+      <w:r>
+        <w:rPr>
+          <w:rFonts w:hint="eastAsia"/>
+        </w:rPr>
+        <w:t>amdisk.img</w:t>
+      </w:r>
+      <w:proofErr w:type="spellEnd"/>
+      <w:r>
+        <w:rPr>
+          <w:rFonts w:hint="eastAsia"/>
+        </w:rPr>
+        <w:t xml:space="preserve"> </w:t>
+      </w:r>
+      <w:r>
+        <w:t>，</w:t>
+      </w:r>
+      <w:proofErr w:type="spellStart"/>
+      <w:r>
+        <w:t>ramdisk.img</w:t>
+      </w:r>
+      <w:proofErr w:type="spellEnd"/>
+      <w:r>
+        <w:t>是文件系统，</w:t>
+      </w:r>
+      <w:proofErr w:type="spellStart"/>
+      <w:r>
+        <w:t>system.img</w:t>
+      </w:r>
+      <w:proofErr w:type="spellEnd"/>
+      <w:r>
+        <w:t>包括了主要的包、库等文件，</w:t>
+      </w:r>
+      <w:proofErr w:type="spellStart"/>
+      <w:r>
+        <w:t>userdata.img</w:t>
+      </w:r>
+      <w:proofErr w:type="spellEnd"/>
+      <w:r>
+        <w:t>包括了一些用户数据</w:t>
+      </w:r>
+      <w:r>
+        <w:rPr>
+          <w:rFonts w:hint="eastAsia"/>
+        </w:rPr>
+        <w:t>.</w:t>
+      </w:r>
+    </w:p>
+    <w:p>
+      <w:pPr>
+        <w:ind w:firstLineChars="100" w:firstLine="210"/>
+        <w:rPr>
+          <w:rFonts w:hint="eastAsia"/>
+        </w:rPr>
+      </w:pPr>
+      <w:r>
+        <w:t>当</w:t>
+      </w:r>
+      <w:r>
+        <w:t>emulator</w:t>
+      </w:r>
+      <w:r>
+        <w:t>加载这</w:t>
+      </w:r>
+      <w:r>
+        <w:t>3</w:t>
+      </w:r>
+      <w:r>
+        <w:t>个映像文件后，会把</w:t>
+      </w:r>
+      <w:proofErr w:type="spellStart"/>
+      <w:r>
+        <w:t>system.img</w:t>
+      </w:r>
+      <w:proofErr w:type="spellEnd"/>
+      <w:r>
+        <w:t>和</w:t>
+      </w:r>
+      <w:proofErr w:type="spellStart"/>
+      <w:r>
+        <w:t>userdata.img</w:t>
+      </w:r>
+      <w:proofErr w:type="spellEnd"/>
+      <w:r>
+        <w:t>分别加载到</w:t>
+      </w:r>
+      <w:proofErr w:type="spellStart"/>
+      <w:r>
+        <w:t>ramdisk</w:t>
+      </w:r>
+      <w:proofErr w:type="spellEnd"/>
+      <w:r>
+        <w:t>文件系统中的</w:t>
+      </w:r>
+      <w:r>
+        <w:t>system</w:t>
+      </w:r>
+      <w:r>
+        <w:t>和</w:t>
+      </w:r>
+      <w:proofErr w:type="spellStart"/>
+      <w:r>
+        <w:t>userdata</w:t>
+      </w:r>
+      <w:proofErr w:type="spellEnd"/>
+      <w:r>
+        <w:t>目录下。</w:t>
+      </w:r>
+    </w:p>
+    <w:p>
+      <w:pPr>
+        <w:pStyle w:val="aa"/>
+        <w:shd w:val="clear" w:color="auto" w:fill="FFFFFF"/>
+        <w:spacing w:before="150" w:beforeAutospacing="0" w:after="150" w:afterAutospacing="0"/>
+        <w:ind w:firstLineChars="100" w:firstLine="210"/>
+        <w:rPr>
+          <w:rFonts w:asciiTheme="minorHAnsi" w:eastAsiaTheme="minorEastAsia" w:hAnsiTheme="minorHAnsi" w:cstheme="minorBidi"/>
+          <w:kern w:val="2"/>
+          <w:sz w:val="21"/>
+          <w:szCs w:val="22"/>
+        </w:rPr>
+      </w:pPr>
+      <w:r>
+        <w:rPr>
+          <w:rFonts w:asciiTheme="minorHAnsi" w:eastAsiaTheme="minorEastAsia" w:hAnsiTheme="minorHAnsi" w:cstheme="minorBidi"/>
+          <w:kern w:val="2"/>
+          <w:sz w:val="21"/>
+          <w:szCs w:val="22"/>
+        </w:rPr>
+        <w:t>其中</w:t>
+      </w:r>
+      <w:proofErr w:type="spellStart"/>
+      <w:r>
+        <w:rPr>
+          <w:rFonts w:asciiTheme="minorHAnsi" w:eastAsiaTheme="minorEastAsia" w:hAnsiTheme="minorHAnsi" w:cstheme="minorBidi"/>
+          <w:kern w:val="2"/>
+          <w:sz w:val="21"/>
+          <w:szCs w:val="22"/>
+        </w:rPr>
+        <w:t>ramdisk.img</w:t>
+      </w:r>
+      <w:proofErr w:type="spellEnd"/>
+      <w:r>
+        <w:rPr>
+          <w:rFonts w:asciiTheme="minorHAnsi" w:eastAsiaTheme="minorEastAsia" w:hAnsiTheme="minorHAnsi" w:cstheme="minorBidi"/>
+          <w:kern w:val="2"/>
+          <w:sz w:val="21"/>
+          <w:szCs w:val="22"/>
+        </w:rPr>
+        <w:t>是一个分区映像文件，即是一个文件系统（</w:t>
+      </w:r>
+      <w:r>
+        <w:rPr>
+          <w:rFonts w:asciiTheme="minorHAnsi" w:eastAsiaTheme="minorEastAsia" w:hAnsiTheme="minorHAnsi" w:cstheme="minorBidi"/>
+          <w:kern w:val="2"/>
+          <w:sz w:val="21"/>
+          <w:szCs w:val="22"/>
+        </w:rPr>
+        <w:t>root file system</w:t>
+      </w:r>
+      <w:r>
+        <w:rPr>
+          <w:rFonts w:asciiTheme="minorHAnsi" w:eastAsiaTheme="minorEastAsia" w:hAnsiTheme="minorHAnsi" w:cstheme="minorBidi"/>
+          <w:kern w:val="2"/>
+          <w:sz w:val="21"/>
+          <w:szCs w:val="22"/>
+        </w:rPr>
+        <w:t>），，</w:t>
+      </w:r>
+      <w:r>
+        <w:rPr>
+          <w:rFonts w:asciiTheme="minorHAnsi" w:eastAsiaTheme="minorEastAsia" w:hAnsiTheme="minorHAnsi" w:cstheme="minorBidi"/>
+          <w:kern w:val="2"/>
+          <w:sz w:val="21"/>
+          <w:szCs w:val="22"/>
+        </w:rPr>
+        <w:t>kernel</w:t>
+      </w:r>
+      <w:r>
+        <w:rPr>
+          <w:rFonts w:asciiTheme="minorHAnsi" w:eastAsiaTheme="minorEastAsia" w:hAnsiTheme="minorHAnsi" w:cstheme="minorBidi"/>
+          <w:kern w:val="2"/>
+          <w:sz w:val="21"/>
+          <w:szCs w:val="22"/>
+        </w:rPr>
+        <w:t>启动时，</w:t>
+      </w:r>
+      <w:proofErr w:type="spellStart"/>
+      <w:r>
+        <w:rPr>
+          <w:rFonts w:asciiTheme="minorHAnsi" w:eastAsiaTheme="minorEastAsia" w:hAnsiTheme="minorHAnsi" w:cstheme="minorBidi"/>
+          <w:kern w:val="2"/>
+          <w:sz w:val="21"/>
+          <w:szCs w:val="22"/>
+        </w:rPr>
+        <w:t>ramdisk</w:t>
+      </w:r>
+      <w:proofErr w:type="spellEnd"/>
+      <w:r>
+        <w:rPr>
+          <w:rFonts w:asciiTheme="minorHAnsi" w:eastAsiaTheme="minorEastAsia" w:hAnsiTheme="minorHAnsi" w:cstheme="minorBidi"/>
+          <w:kern w:val="2"/>
+          <w:sz w:val="21"/>
+          <w:szCs w:val="22"/>
+        </w:rPr>
+        <w:t>负责</w:t>
+      </w:r>
+      <w:proofErr w:type="spellStart"/>
+      <w:r>
+        <w:rPr>
+          <w:rFonts w:asciiTheme="minorHAnsi" w:eastAsiaTheme="minorEastAsia" w:hAnsiTheme="minorHAnsi" w:cstheme="minorBidi"/>
+          <w:kern w:val="2"/>
+          <w:sz w:val="21"/>
+          <w:szCs w:val="22"/>
         </w:rPr>
         <w:t>init</w:t>
       </w:r>
       <w:proofErr w:type="spellEnd"/>
       <w:r>
         <w:rPr>
-          <w:rFonts w:hint="eastAsia"/>
-        </w:rPr>
-        <w:t>的作用</w:t>
-      </w:r>
-      <w:r>
-        <w:rPr>
-          <w:rFonts w:hint="eastAsia"/>
-        </w:rPr>
-        <w:t>（四个）</w:t>
-      </w:r>
-    </w:p>
-    <w:p>
-      <w:pPr>
-        <w:rPr>
-          <w:rFonts w:hint="eastAsia"/>
-        </w:rPr>
-      </w:pPr>
-    </w:p>
-    <w:p>
-      <w:pPr>
-        <w:rPr>
-          <w:rFonts w:hint="eastAsia"/>
-        </w:rPr>
-      </w:pPr>
-      <w:r>
-        <w:rPr>
-          <w:rFonts w:hint="eastAsia"/>
-        </w:rPr>
-        <w:t xml:space="preserve">8.2 </w:t>
-      </w:r>
-      <w:proofErr w:type="spellStart"/>
-      <w:r>
-        <w:rPr>
-          <w:rFonts w:hint="eastAsia"/>
-        </w:rPr>
-        <w:t>init</w:t>
-      </w:r>
-      <w:proofErr w:type="spellEnd"/>
-      <w:r>
-        <w:rPr>
-          <w:rFonts w:hint="eastAsia"/>
-        </w:rPr>
-        <w:t xml:space="preserve"> </w:t>
-      </w:r>
-    </w:p>
-    <w:p>
-      <w:pPr>
-        <w:rPr>
-          <w:rFonts w:hint="eastAsia"/>
-        </w:rPr>
-      </w:pPr>
-    </w:p>
-    <w:p>
-      <w:pPr>
-        <w:rPr>
-          <w:rFonts w:hint="eastAsia"/>
-        </w:rPr>
-      </w:pPr>
-    </w:p>
-    <w:p>
-      <w:pPr>
-        <w:rPr>
-          <w:rFonts w:hint="eastAsia"/>
-        </w:rPr>
-      </w:pPr>
-    </w:p>
+          <w:rFonts w:asciiTheme="minorHAnsi" w:eastAsiaTheme="minorEastAsia" w:hAnsiTheme="minorHAnsi" w:cstheme="minorBidi"/>
+          <w:kern w:val="2"/>
+          <w:sz w:val="21"/>
+          <w:szCs w:val="22"/>
+        </w:rPr>
+        <w:t>，</w:t>
+      </w:r>
+      <w:proofErr w:type="spellStart"/>
+      <w:r>
+        <w:rPr>
+          <w:rFonts w:asciiTheme="minorHAnsi" w:eastAsiaTheme="minorEastAsia" w:hAnsiTheme="minorHAnsi" w:cstheme="minorBidi"/>
+          <w:kern w:val="2"/>
+          <w:sz w:val="21"/>
+          <w:szCs w:val="22"/>
+        </w:rPr>
+        <w:t>system.img</w:t>
+      </w:r>
+      <w:proofErr w:type="spellEnd"/>
+      <w:r>
+        <w:rPr>
+          <w:rFonts w:asciiTheme="minorHAnsi" w:eastAsiaTheme="minorEastAsia" w:hAnsiTheme="minorHAnsi" w:cstheme="minorBidi"/>
+          <w:kern w:val="2"/>
+          <w:sz w:val="21"/>
+          <w:szCs w:val="22"/>
+        </w:rPr>
+        <w:t>包括了主要系统，系统</w:t>
+      </w:r>
+      <w:r>
+        <w:rPr>
+          <w:rFonts w:asciiTheme="minorHAnsi" w:eastAsiaTheme="minorEastAsia" w:hAnsiTheme="minorHAnsi" w:cstheme="minorBidi"/>
+          <w:kern w:val="2"/>
+          <w:sz w:val="21"/>
+          <w:szCs w:val="22"/>
+        </w:rPr>
+        <w:t>app</w:t>
+      </w:r>
+      <w:r>
+        <w:rPr>
+          <w:rFonts w:asciiTheme="minorHAnsi" w:eastAsiaTheme="minorEastAsia" w:hAnsiTheme="minorHAnsi" w:cstheme="minorBidi"/>
+          <w:kern w:val="2"/>
+          <w:sz w:val="21"/>
+          <w:szCs w:val="22"/>
+        </w:rPr>
+        <w:t>等，挂载于文件系统下的</w:t>
+      </w:r>
+      <w:r>
+        <w:rPr>
+          <w:rFonts w:asciiTheme="minorHAnsi" w:eastAsiaTheme="minorEastAsia" w:hAnsiTheme="minorHAnsi" w:cstheme="minorBidi"/>
+          <w:kern w:val="2"/>
+          <w:sz w:val="21"/>
+          <w:szCs w:val="22"/>
+        </w:rPr>
+        <w:t>system</w:t>
+      </w:r>
+      <w:r>
+        <w:rPr>
+          <w:rFonts w:asciiTheme="minorHAnsi" w:eastAsiaTheme="minorEastAsia" w:hAnsiTheme="minorHAnsi" w:cstheme="minorBidi"/>
+          <w:kern w:val="2"/>
+          <w:sz w:val="21"/>
+          <w:szCs w:val="22"/>
+        </w:rPr>
+        <w:t>文件夹</w:t>
+      </w:r>
+      <w:r>
+        <w:rPr>
+          <w:rFonts w:asciiTheme="minorHAnsi" w:eastAsiaTheme="minorEastAsia" w:hAnsiTheme="minorHAnsi" w:cstheme="minorBidi"/>
+          <w:kern w:val="2"/>
+          <w:sz w:val="21"/>
+          <w:szCs w:val="22"/>
+        </w:rPr>
+        <w:t xml:space="preserve">, </w:t>
+      </w:r>
+      <w:proofErr w:type="spellStart"/>
+      <w:r>
+        <w:rPr>
+          <w:rFonts w:asciiTheme="minorHAnsi" w:eastAsiaTheme="minorEastAsia" w:hAnsiTheme="minorHAnsi" w:cstheme="minorBidi"/>
+          <w:kern w:val="2"/>
+          <w:sz w:val="21"/>
+          <w:szCs w:val="22"/>
+        </w:rPr>
+        <w:t>userdata.img</w:t>
+      </w:r>
+      <w:proofErr w:type="spellEnd"/>
+      <w:r>
+        <w:rPr>
+          <w:rFonts w:asciiTheme="minorHAnsi" w:eastAsiaTheme="minorEastAsia" w:hAnsiTheme="minorHAnsi" w:cstheme="minorBidi"/>
+          <w:kern w:val="2"/>
+          <w:sz w:val="21"/>
+          <w:szCs w:val="22"/>
+        </w:rPr>
+        <w:t>包括了一些用户数据，被挂载到文件系统下的</w:t>
+      </w:r>
+      <w:r>
+        <w:rPr>
+          <w:rFonts w:asciiTheme="minorHAnsi" w:eastAsiaTheme="minorEastAsia" w:hAnsiTheme="minorHAnsi" w:cstheme="minorBidi"/>
+          <w:kern w:val="2"/>
+          <w:sz w:val="21"/>
+          <w:szCs w:val="22"/>
+        </w:rPr>
+        <w:t>data</w:t>
+      </w:r>
+      <w:r>
+        <w:rPr>
+          <w:rFonts w:asciiTheme="minorHAnsi" w:eastAsiaTheme="minorEastAsia" w:hAnsiTheme="minorHAnsi" w:cstheme="minorBidi"/>
+          <w:kern w:val="2"/>
+          <w:sz w:val="21"/>
+          <w:szCs w:val="22"/>
+        </w:rPr>
+        <w:t>文件夹下。</w:t>
+      </w:r>
+      <w:r>
+        <w:rPr>
+          <w:rFonts w:asciiTheme="minorHAnsi" w:eastAsiaTheme="minorEastAsia" w:hAnsiTheme="minorHAnsi" w:cstheme="minorBidi" w:hint="eastAsia"/>
+          <w:kern w:val="2"/>
+          <w:sz w:val="21"/>
+          <w:szCs w:val="22"/>
+        </w:rPr>
+        <w:t>如下图所示</w:t>
+      </w:r>
+      <w:r>
+        <w:rPr>
+          <w:rFonts w:asciiTheme="minorHAnsi" w:eastAsiaTheme="minorEastAsia" w:hAnsiTheme="minorHAnsi" w:cstheme="minorBidi" w:hint="eastAsia"/>
+          <w:kern w:val="2"/>
+          <w:sz w:val="21"/>
+          <w:szCs w:val="22"/>
+        </w:rPr>
+        <w:t>：</w:t>
+      </w:r>
+    </w:p>
+    <w:p>
+      <w:r>
+        <w:rPr>
+          <w:noProof/>
+        </w:rPr>
+        <w:drawing>
+          <wp:inline distT="0" distB="0" distL="0" distR="0" wp14:anchorId="72279BC0" wp14:editId="2F5D4F3D">
+            <wp:extent cx="5274310" cy="3132842"/>
+            <wp:effectExtent l="0" t="0" r="0" b="0"/>
+            <wp:docPr id="3" name="图片 3"/>
+            <wp:cNvGraphicFramePr>
+              <a:graphicFrameLocks xmlns:a="http://schemas.openxmlformats.org/drawingml/2006/main" noChangeAspect="1"/>
+            </wp:cNvGraphicFramePr>
+            <a:graphic xmlns:a="http://schemas.openxmlformats.org/drawingml/2006/main">
+              <a:graphicData uri="http://schemas.openxmlformats.org/drawingml/2006/picture">
+                <pic:pic xmlns:pic="http://schemas.openxmlformats.org/drawingml/2006/picture">
+                  <pic:nvPicPr>
+                    <pic:cNvPr id="0" name=""/>
+                    <pic:cNvPicPr/>
+                  </pic:nvPicPr>
+                  <pic:blipFill>
+                    <a:blip r:embed="rId12"/>
+                    <a:stretch>
+                      <a:fillRect/>
+                    </a:stretch>
+                  </pic:blipFill>
+                  <pic:spPr>
+                    <a:xfrm>
+                      <a:off x="0" y="0"/>
+                      <a:ext cx="5274310" cy="3132842"/>
+                    </a:xfrm>
+                    <a:prstGeom prst="rect">
+                      <a:avLst/>
+                    </a:prstGeom>
+                  </pic:spPr>
+                </pic:pic>
+              </a:graphicData>
+            </a:graphic>
+          </wp:inline>
+        </w:drawing>
+      </w:r>
+    </w:p>
+    <w:p/>
+    <w:p/>
     <w:p/>
     <w:sectPr>
       <w:pgSz w:w="11906" w:h="16838"/>
@@ -1797,6 +2369,28 @@
       <w:szCs w:val="32"/>
     </w:rPr>
   </w:style>
+  <w:style w:type="paragraph" w:styleId="3">
+    <w:name w:val="heading 3"/>
+    <w:basedOn w:val="a"/>
+    <w:next w:val="a"/>
+    <w:link w:val="3Char"/>
+    <w:uiPriority w:val="9"/>
+    <w:unhideWhenUsed/>
+    <w:qFormat/>
+    <w:rsid w:val="00485B3E"/>
+    <w:pPr>
+      <w:keepNext/>
+      <w:keepLines/>
+      <w:spacing w:before="260" w:after="260" w:line="416" w:lineRule="auto"/>
+      <w:outlineLvl w:val="2"/>
+    </w:pPr>
+    <w:rPr>
+      <w:b/>
+      <w:bCs/>
+      <w:sz w:val="32"/>
+      <w:szCs w:val="32"/>
+    </w:rPr>
+  </w:style>
   <w:style w:type="character" w:default="1" w:styleId="a0">
     <w:name w:val="Default Paragraph Font"/>
     <w:uiPriority w:val="1"/>
@@ -2028,6 +2622,38 @@
     <w:rPr>
       <w:color w:val="0000FF"/>
       <w:u w:val="single"/>
+    </w:rPr>
+  </w:style>
+  <w:style w:type="paragraph" w:styleId="aa">
+    <w:name w:val="Normal (Web)"/>
+    <w:basedOn w:val="a"/>
+    <w:uiPriority w:val="99"/>
+    <w:semiHidden/>
+    <w:unhideWhenUsed/>
+    <w:rsid w:val="0046520F"/>
+    <w:pPr>
+      <w:widowControl/>
+      <w:spacing w:before="100" w:beforeAutospacing="1" w:after="100" w:afterAutospacing="1"/>
+      <w:jc w:val="left"/>
+    </w:pPr>
+    <w:rPr>
+      <w:rFonts w:ascii="宋体" w:eastAsia="宋体" w:hAnsi="宋体" w:cs="宋体"/>
+      <w:kern w:val="0"/>
+      <w:sz w:val="24"/>
+      <w:szCs w:val="24"/>
+    </w:rPr>
+  </w:style>
+  <w:style w:type="character" w:customStyle="1" w:styleId="3Char">
+    <w:name w:val="标题 3 Char"/>
+    <w:basedOn w:val="a0"/>
+    <w:link w:val="3"/>
+    <w:uiPriority w:val="9"/>
+    <w:rsid w:val="00485B3E"/>
+    <w:rPr>
+      <w:b/>
+      <w:bCs/>
+      <w:sz w:val="32"/>
+      <w:szCs w:val="32"/>
     </w:rPr>
   </w:style>
 </w:styles>

</xml_diff>

<commit_message>
add slqlite doc and update android note file  and update unknow
</commit_message>
<xml_diff>
--- a/Android/Android笔记.docx
+++ b/Android/Android笔记.docx
@@ -5,9 +5,6 @@
     <w:p>
       <w:pPr>
         <w:pStyle w:val="a3"/>
-        <w:rPr>
-          <w:rFonts w:hint="eastAsia"/>
-        </w:rPr>
       </w:pPr>
       <w:r>
         <w:rPr>
@@ -23,11 +20,6 @@
       </w:r>
     </w:p>
     <w:p>
-      <w:pPr>
-        <w:rPr>
-          <w:rFonts w:hint="eastAsia"/>
-        </w:rPr>
-      </w:pPr>
       <w:r>
         <w:rPr>
           <w:rFonts w:hint="eastAsia"/>
@@ -1291,11 +1283,6 @@
       </w:r>
     </w:p>
     <w:p>
-      <w:pPr>
-        <w:rPr>
-          <w:rFonts w:hint="eastAsia"/>
-        </w:rPr>
-      </w:pPr>
       <w:r>
         <w:rPr>
           <w:rFonts w:hint="eastAsia"/>
@@ -1370,8 +1357,6 @@
         </w:rPr>
         <w:t>。</w:t>
       </w:r>
-      <w:bookmarkStart w:id="0" w:name="_GoBack"/>
-      <w:bookmarkEnd w:id="0"/>
     </w:p>
     <w:p>
       <w:pPr>
@@ -1381,7 +1366,147 @@
         <w:rPr>
           <w:rFonts w:hint="eastAsia"/>
         </w:rPr>
-        <w:t xml:space="preserve">6 </w:t>
+        <w:t>6</w:t>
+      </w:r>
+      <w:r>
+        <w:rPr>
+          <w:rFonts w:hint="eastAsia"/>
+        </w:rPr>
+        <w:t xml:space="preserve"> </w:t>
+      </w:r>
+      <w:r>
+        <w:rPr>
+          <w:rFonts w:hint="eastAsia"/>
+        </w:rPr>
+        <w:t>阅读项目源码的大概思路</w:t>
+      </w:r>
+    </w:p>
+    <w:p>
+      <w:pPr>
+        <w:ind w:firstLine="420"/>
+      </w:pPr>
+      <w:r>
+        <w:rPr>
+          <w:rFonts w:hint="eastAsia"/>
+        </w:rPr>
+        <w:t>1</w:t>
+      </w:r>
+      <w:r>
+        <w:rPr>
+          <w:rFonts w:hint="eastAsia"/>
+        </w:rPr>
+        <w:t>、使用这个应用或者游戏，直到熟悉它的使用流程和功能</w:t>
+      </w:r>
+    </w:p>
+    <w:p>
+      <w:pPr>
+        <w:jc w:val="left"/>
+      </w:pPr>
+      <w:r>
+        <w:rPr>
+          <w:rFonts w:hint="eastAsia"/>
+        </w:rPr>
+        <w:t xml:space="preserve">    2</w:t>
+      </w:r>
+      <w:r>
+        <w:rPr>
+          <w:rFonts w:hint="eastAsia"/>
+        </w:rPr>
+        <w:t>、根据自己的体验分析代码实现（整体）</w:t>
+      </w:r>
+    </w:p>
+    <w:p>
+      <w:r>
+        <w:rPr>
+          <w:rFonts w:hint="eastAsia"/>
+        </w:rPr>
+        <w:t xml:space="preserve">    3</w:t>
+      </w:r>
+      <w:r>
+        <w:rPr>
+          <w:rFonts w:hint="eastAsia"/>
+        </w:rPr>
+        <w:t>、如果有条件和原作者请教项目思路</w:t>
+      </w:r>
+    </w:p>
+    <w:p>
+      <w:r>
+        <w:rPr>
+          <w:rFonts w:hint="eastAsia"/>
+        </w:rPr>
+        <w:t xml:space="preserve">    4</w:t>
+      </w:r>
+      <w:r>
+        <w:rPr>
+          <w:rFonts w:hint="eastAsia"/>
+        </w:rPr>
+        <w:t>、从最先启动的</w:t>
+      </w:r>
+      <w:r>
+        <w:rPr>
+          <w:rFonts w:hint="eastAsia"/>
+        </w:rPr>
+        <w:t>Activity</w:t>
+      </w:r>
+      <w:r>
+        <w:rPr>
+          <w:rFonts w:hint="eastAsia"/>
+        </w:rPr>
+        <w:t>开始，弄懂每个</w:t>
+      </w:r>
+      <w:r>
+        <w:rPr>
+          <w:rFonts w:hint="eastAsia"/>
+        </w:rPr>
+        <w:t>Activity</w:t>
+      </w:r>
+      <w:r>
+        <w:rPr>
+          <w:rFonts w:hint="eastAsia"/>
+        </w:rPr>
+        <w:t>功能如何实现以及它的布局实现</w:t>
+      </w:r>
+    </w:p>
+    <w:p>
+      <w:r>
+        <w:rPr>
+          <w:rFonts w:hint="eastAsia"/>
+        </w:rPr>
+        <w:t xml:space="preserve">    5</w:t>
+      </w:r>
+      <w:r>
+        <w:rPr>
+          <w:rFonts w:hint="eastAsia"/>
+        </w:rPr>
+        <w:t>、遇到不懂的代码，首先找搜索引擎（一般都能解决）。还不行就可以请教他人了</w:t>
+      </w:r>
+    </w:p>
+    <w:p>
+      <w:r>
+        <w:rPr>
+          <w:rFonts w:hint="eastAsia"/>
+        </w:rPr>
+        <w:t xml:space="preserve">    6</w:t>
+      </w:r>
+      <w:r>
+        <w:rPr>
+          <w:rFonts w:hint="eastAsia"/>
+        </w:rPr>
+        <w:t>、对新学到的知识点，一定要总结下来，并且定期的去回顾</w:t>
+      </w:r>
+    </w:p>
+    <w:p>
+      <w:r>
+        <w:rPr>
+          <w:rFonts w:hint="eastAsia"/>
+        </w:rPr>
+        <w:t xml:space="preserve">    7</w:t>
+      </w:r>
+      <w:r>
+        <w:rPr>
+          <w:rFonts w:hint="eastAsia"/>
+        </w:rPr>
+        <w:t>、最重要的一点：我认为要自己动手写，那怕是重新写一遍这个项目，或者自己设计一个类似的，再或者只写这个项目中的一部分。</w:t>
       </w:r>
     </w:p>
     <w:p/>
@@ -1529,6 +1654,7 @@
         <w:rPr>
           <w:rFonts w:hint="eastAsia"/>
         </w:rPr>
+        <w:lastRenderedPageBreak/>
         <w:t xml:space="preserve">4) </w:t>
       </w:r>
       <w:r>
@@ -2056,6 +2182,7 @@
         <w:rPr>
           <w:rFonts w:hint="eastAsia"/>
         </w:rPr>
+        <w:lastRenderedPageBreak/>
         <w:t>10 android</w:t>
       </w:r>
       <w:r>
@@ -2066,11 +2193,6 @@
       </w:r>
     </w:p>
     <w:p>
-      <w:pPr>
-        <w:rPr>
-          <w:rFonts w:hint="eastAsia"/>
-        </w:rPr>
-      </w:pPr>
       <w:r>
         <w:t>And</w:t>
       </w:r>
@@ -2088,11 +2210,6 @@
       </w:r>
     </w:p>
     <w:p>
-      <w:pPr>
-        <w:rPr>
-          <w:rFonts w:hint="eastAsia"/>
-        </w:rPr>
-      </w:pPr>
       <w:r>
         <w:rPr>
           <w:rFonts w:hint="eastAsia"/>
@@ -2115,11 +2232,6 @@
       </w:r>
     </w:p>
     <w:p>
-      <w:pPr>
-        <w:rPr>
-          <w:rFonts w:hint="eastAsia"/>
-        </w:rPr>
-      </w:pPr>
       <w:r>
         <w:rPr>
           <w:rFonts w:hint="eastAsia"/>
@@ -2159,19 +2271,8 @@
         <w:t>（开发人员开发的）</w:t>
       </w:r>
     </w:p>
-    <w:p>
-      <w:pPr>
-        <w:rPr>
-          <w:rFonts w:hint="eastAsia"/>
-        </w:rPr>
-      </w:pPr>
-    </w:p>
-    <w:p>
-      <w:pPr>
-        <w:rPr>
-          <w:rFonts w:hint="eastAsia"/>
-        </w:rPr>
-      </w:pPr>
+    <w:p/>
+    <w:p>
       <w:r>
         <w:rPr>
           <w:rFonts w:hint="eastAsia"/>
@@ -2222,11 +2323,6 @@
       </w:r>
     </w:p>
     <w:p>
-      <w:pPr>
-        <w:rPr>
-          <w:rFonts w:hint="eastAsia"/>
-        </w:rPr>
-      </w:pPr>
       <w:r>
         <w:rPr>
           <w:rFonts w:hint="eastAsia"/>
@@ -2258,19 +2354,8 @@
         <w:t>开发的系统服务</w:t>
       </w:r>
     </w:p>
-    <w:p>
-      <w:pPr>
-        <w:rPr>
-          <w:rFonts w:hint="eastAsia"/>
-        </w:rPr>
-      </w:pPr>
-    </w:p>
-    <w:p>
-      <w:pPr>
-        <w:rPr>
-          <w:rFonts w:hint="eastAsia"/>
-        </w:rPr>
-      </w:pPr>
+    <w:p/>
+    <w:p>
       <w:r>
         <w:rPr>
           <w:rFonts w:hint="eastAsia"/>
@@ -2279,16 +2364,10 @@
       </w:r>
     </w:p>
     <w:p>
-      <w:pPr>
-        <w:rPr>
-          <w:rFonts w:hint="eastAsia"/>
-        </w:rPr>
-      </w:pPr>
-      <w:r>
-        <w:rPr>
-          <w:rFonts w:hint="eastAsia"/>
-        </w:rPr>
-        <w:lastRenderedPageBreak/>
+      <w:r>
+        <w:rPr>
+          <w:rFonts w:hint="eastAsia"/>
+        </w:rPr>
         <w:tab/>
       </w:r>
       <w:r>
@@ -2299,11 +2378,6 @@
       </w:r>
     </w:p>
     <w:p>
-      <w:pPr>
-        <w:rPr>
-          <w:rFonts w:hint="eastAsia"/>
-        </w:rPr>
-      </w:pPr>
       <w:r>
         <w:rPr>
           <w:rFonts w:hint="eastAsia"/>
@@ -2444,6 +2518,7 @@
         <w:rPr>
           <w:noProof/>
         </w:rPr>
+        <w:lastRenderedPageBreak/>
         <w:drawing>
           <wp:inline distT="0" distB="0" distL="0" distR="0" wp14:anchorId="19683FB9" wp14:editId="64DB8B7E">
             <wp:extent cx="5011200" cy="2561279"/>
@@ -2489,476 +2564,444 @@
         <w:rPr>
           <w:rFonts w:hint="eastAsia"/>
         </w:rPr>
+        <w:t>12</w:t>
+      </w:r>
+      <w:r>
+        <w:rPr>
+          <w:rFonts w:hint="eastAsia"/>
+        </w:rPr>
+        <w:t xml:space="preserve"> </w:t>
+      </w:r>
+      <w:r>
+        <w:rPr>
+          <w:rFonts w:hint="eastAsia"/>
+        </w:rPr>
+        <w:t>本地服务中的服务绑定</w:t>
+      </w:r>
+    </w:p>
+    <w:p>
+      <w:r>
+        <w:rPr>
+          <w:rFonts w:hint="eastAsia"/>
+        </w:rPr>
+        <w:t>方法待详细理解</w:t>
+      </w:r>
+    </w:p>
+    <w:p>
+      <w:pPr>
+        <w:ind w:firstLineChars="200" w:firstLine="420"/>
+      </w:pPr>
+    </w:p>
+    <w:p>
+      <w:pPr>
+        <w:pStyle w:val="2"/>
+      </w:pPr>
+      <w:r>
+        <w:rPr>
+          <w:rFonts w:hint="eastAsia"/>
+        </w:rPr>
+        <w:t xml:space="preserve">13 </w:t>
+      </w:r>
+      <w:r>
+        <w:rPr>
+          <w:rFonts w:hint="eastAsia"/>
+        </w:rPr>
+        <w:t>远程服务中的服务绑定</w:t>
+      </w:r>
+    </w:p>
+    <w:p/>
+    <w:p>
+      <w:pPr>
+        <w:pStyle w:val="2"/>
+      </w:pPr>
+      <w:r>
+        <w:rPr>
+          <w:rFonts w:hint="eastAsia"/>
+        </w:rPr>
+        <w:t xml:space="preserve">14 </w:t>
+      </w:r>
+      <w:proofErr w:type="spellStart"/>
+      <w:r>
+        <w:rPr>
+          <w:rFonts w:hint="eastAsia"/>
+        </w:rPr>
+        <w:t>andorid</w:t>
+      </w:r>
+      <w:proofErr w:type="spellEnd"/>
+      <w:r>
+        <w:rPr>
+          <w:rFonts w:hint="eastAsia"/>
+        </w:rPr>
+        <w:t>中的系统服务</w:t>
+      </w:r>
+    </w:p>
+    <w:p>
+      <w:r>
+        <w:rPr>
+          <w:rFonts w:hint="eastAsia"/>
+        </w:rPr>
+        <w:t>分为本地系统服务和</w:t>
+      </w:r>
+      <w:r>
+        <w:rPr>
+          <w:rFonts w:hint="eastAsia"/>
+        </w:rPr>
+        <w:t>Java</w:t>
+      </w:r>
+      <w:r>
+        <w:rPr>
+          <w:rFonts w:hint="eastAsia"/>
+        </w:rPr>
+        <w:t>平台</w:t>
+      </w:r>
+      <w:r>
+        <w:rPr>
+          <w:rFonts w:hint="eastAsia"/>
+        </w:rPr>
+        <w:t>系统服务。</w:t>
+      </w:r>
+    </w:p>
+    <w:p>
+      <w:pPr>
+        <w:ind w:firstLine="420"/>
+      </w:pPr>
+      <w:r>
+        <w:rPr>
+          <w:rFonts w:hint="eastAsia"/>
+        </w:rPr>
+        <w:t>本地系统服务</w:t>
+      </w:r>
+      <w:r>
+        <w:rPr>
+          <w:rFonts w:hint="eastAsia"/>
+        </w:rPr>
+        <w:t>：</w:t>
+      </w:r>
+      <w:r>
+        <w:rPr>
+          <w:rFonts w:hint="eastAsia"/>
+        </w:rPr>
+        <w:t>由</w:t>
+      </w:r>
+      <w:proofErr w:type="spellStart"/>
+      <w:r>
+        <w:rPr>
+          <w:rFonts w:hint="eastAsia"/>
+        </w:rPr>
+        <w:t>c++</w:t>
+      </w:r>
+      <w:proofErr w:type="spellEnd"/>
+      <w:r>
+        <w:rPr>
+          <w:rFonts w:hint="eastAsia"/>
+        </w:rPr>
+        <w:t>编写，运行在</w:t>
+      </w:r>
+      <w:r>
+        <w:rPr>
+          <w:rFonts w:hint="eastAsia"/>
+          <w:color w:val="FF0000"/>
+        </w:rPr>
+        <w:t>libraries</w:t>
+      </w:r>
+      <w:r>
+        <w:rPr>
+          <w:rFonts w:hint="eastAsia"/>
+        </w:rPr>
+        <w:t>层。</w:t>
+      </w:r>
+    </w:p>
+    <w:p>
+      <w:pPr>
+        <w:ind w:firstLine="420"/>
+      </w:pPr>
+      <w:r>
+        <w:rPr>
+          <w:rFonts w:hint="eastAsia"/>
+        </w:rPr>
+        <w:t>Java</w:t>
+      </w:r>
+      <w:r>
+        <w:rPr>
+          <w:rFonts w:hint="eastAsia"/>
+        </w:rPr>
+        <w:t>平台服务——</w:t>
+      </w:r>
+      <w:r>
+        <w:rPr>
+          <w:rFonts w:hint="eastAsia"/>
+        </w:rPr>
+        <w:t>核心平台服务</w:t>
+      </w:r>
+    </w:p>
+    <w:p>
+      <w:pPr>
+        <w:ind w:firstLine="420"/>
+      </w:pPr>
+      <w:r>
+        <w:rPr>
+          <w:rFonts w:hint="eastAsia"/>
+        </w:rPr>
+        <w:tab/>
+        <w:t>java</w:t>
+      </w:r>
+      <w:r>
+        <w:rPr>
+          <w:rFonts w:hint="eastAsia"/>
+        </w:rPr>
+        <w:t>核心平台服务时支持</w:t>
+      </w:r>
+      <w:r>
+        <w:rPr>
+          <w:rFonts w:hint="eastAsia"/>
+        </w:rPr>
+        <w:t>framework</w:t>
+      </w:r>
+      <w:r>
+        <w:rPr>
+          <w:rFonts w:hint="eastAsia"/>
+        </w:rPr>
+        <w:t>运行的必要服务，如</w:t>
+      </w:r>
+      <w:r>
+        <w:rPr>
+          <w:rFonts w:hint="eastAsia"/>
+        </w:rPr>
+        <w:t xml:space="preserve">Package Manager </w:t>
+      </w:r>
+      <w:proofErr w:type="spellStart"/>
+      <w:r>
+        <w:rPr>
+          <w:rFonts w:hint="eastAsia"/>
+        </w:rPr>
+        <w:t>Servicem</w:t>
+      </w:r>
+      <w:proofErr w:type="spellEnd"/>
+      <w:r>
+        <w:rPr>
+          <w:rFonts w:hint="eastAsia"/>
+        </w:rPr>
+        <w:t>、</w:t>
+      </w:r>
+      <w:proofErr w:type="spellStart"/>
+      <w:r>
+        <w:rPr>
+          <w:rFonts w:hint="eastAsia"/>
+        </w:rPr>
+        <w:t>windowsManagerService</w:t>
+      </w:r>
+      <w:proofErr w:type="spellEnd"/>
+      <w:r>
+        <w:rPr>
+          <w:rFonts w:hint="eastAsia"/>
+        </w:rPr>
+        <w:t xml:space="preserve"> </w:t>
+      </w:r>
+      <w:r>
+        <w:rPr>
+          <w:rFonts w:hint="eastAsia"/>
+        </w:rPr>
+        <w:t>等，位于</w:t>
+      </w:r>
+      <w:proofErr w:type="spellStart"/>
+      <w:r>
+        <w:rPr>
+          <w:rFonts w:hint="eastAsia"/>
+        </w:rPr>
+        <w:t>andorid</w:t>
+      </w:r>
+      <w:proofErr w:type="spellEnd"/>
+      <w:r>
+        <w:rPr>
+          <w:rFonts w:hint="eastAsia"/>
+        </w:rPr>
+        <w:t>中的</w:t>
+      </w:r>
+      <w:r>
+        <w:rPr>
+          <w:rFonts w:hint="eastAsia"/>
+        </w:rPr>
+        <w:t>application Framework</w:t>
+      </w:r>
+      <w:r>
+        <w:rPr>
+          <w:rFonts w:hint="eastAsia"/>
+        </w:rPr>
+        <w:t>层</w:t>
+      </w:r>
+      <w:r>
+        <w:rPr>
+          <w:rFonts w:hint="eastAsia"/>
+        </w:rPr>
+        <w:t>。</w:t>
+      </w:r>
+      <w:r>
+        <w:rPr>
+          <w:rFonts w:hint="eastAsia"/>
+        </w:rPr>
+        <w:t>核心平台服务一般不与应用程序直接交互，主要是维持</w:t>
+      </w:r>
+      <w:r>
+        <w:rPr>
+          <w:rFonts w:hint="eastAsia"/>
+        </w:rPr>
+        <w:t xml:space="preserve">android framework </w:t>
+      </w:r>
+      <w:r>
+        <w:rPr>
+          <w:rFonts w:hint="eastAsia"/>
+        </w:rPr>
+        <w:t>的正常</w:t>
+      </w:r>
+      <w:r>
+        <w:rPr>
+          <w:rFonts w:hint="eastAsia"/>
+        </w:rPr>
+        <w:t>运行</w:t>
+      </w:r>
+    </w:p>
+    <w:p>
+      <w:pPr>
+        <w:ind w:firstLine="420"/>
+      </w:pPr>
+      <w:r>
+        <w:rPr>
+          <w:rFonts w:hint="eastAsia"/>
+        </w:rPr>
+        <w:t>Java</w:t>
+      </w:r>
+      <w:r>
+        <w:rPr>
+          <w:rFonts w:hint="eastAsia"/>
+        </w:rPr>
+        <w:t>平台服务——硬件服务</w:t>
+      </w:r>
+    </w:p>
+    <w:p>
+      <w:pPr>
+        <w:ind w:firstLine="420"/>
+      </w:pPr>
+      <w:r>
+        <w:rPr>
+          <w:rFonts w:hint="eastAsia"/>
+        </w:rPr>
+        <w:t>硬件服务用于控制物理</w:t>
+      </w:r>
+      <w:r>
+        <w:rPr>
+          <w:rFonts w:hint="eastAsia"/>
+        </w:rPr>
+        <w:t>硬件，为其他服务提供了</w:t>
+      </w:r>
+      <w:proofErr w:type="spellStart"/>
+      <w:r>
+        <w:rPr>
+          <w:rFonts w:hint="eastAsia"/>
+        </w:rPr>
+        <w:t>api</w:t>
+      </w:r>
+      <w:proofErr w:type="spellEnd"/>
+      <w:r>
+        <w:rPr>
+          <w:rFonts w:hint="eastAsia"/>
+        </w:rPr>
+        <w:t>。</w:t>
+      </w:r>
+      <w:r>
+        <w:rPr>
+          <w:rFonts w:hint="eastAsia"/>
+        </w:rPr>
+        <w:t xml:space="preserve"> </w:t>
+      </w:r>
+      <w:r>
+        <w:rPr>
+          <w:rFonts w:hint="eastAsia"/>
+        </w:rPr>
+        <w:t>如，</w:t>
+      </w:r>
+      <w:r>
+        <w:rPr>
+          <w:rFonts w:hint="eastAsia"/>
+        </w:rPr>
+        <w:t>Power Service /</w:t>
+      </w:r>
+      <w:proofErr w:type="spellStart"/>
+      <w:r>
+        <w:rPr>
+          <w:rFonts w:hint="eastAsia"/>
+        </w:rPr>
+        <w:t>WifiSe</w:t>
+      </w:r>
+      <w:r>
+        <w:rPr>
+          <w:rFonts w:hint="eastAsia"/>
+        </w:rPr>
+        <w:t>rvice</w:t>
+      </w:r>
+      <w:proofErr w:type="spellEnd"/>
+      <w:r>
+        <w:rPr>
+          <w:rFonts w:hint="eastAsia"/>
+        </w:rPr>
+        <w:t xml:space="preserve"> /</w:t>
+      </w:r>
+      <w:proofErr w:type="spellStart"/>
+      <w:r>
+        <w:rPr>
+          <w:rFonts w:hint="eastAsia"/>
+        </w:rPr>
+        <w:t>UsbService</w:t>
+      </w:r>
+      <w:proofErr w:type="spellEnd"/>
+      <w:r>
+        <w:rPr>
+          <w:rFonts w:hint="eastAsia"/>
+        </w:rPr>
+        <w:t>等，，位于</w:t>
+      </w:r>
+      <w:proofErr w:type="spellStart"/>
+      <w:r>
+        <w:rPr>
+          <w:rFonts w:hint="eastAsia"/>
+        </w:rPr>
+        <w:t>andorid</w:t>
+      </w:r>
+      <w:proofErr w:type="spellEnd"/>
+      <w:r>
+        <w:rPr>
+          <w:rFonts w:hint="eastAsia"/>
+        </w:rPr>
+        <w:t>中的</w:t>
+      </w:r>
+      <w:r>
+        <w:rPr>
+          <w:rFonts w:hint="eastAsia"/>
+        </w:rPr>
+        <w:t>application Framework</w:t>
+      </w:r>
+      <w:r>
+        <w:rPr>
+          <w:rFonts w:hint="eastAsia"/>
+        </w:rPr>
+        <w:t>层。</w:t>
+      </w:r>
+    </w:p>
+    <w:p>
+      <w:pPr>
+        <w:ind w:firstLine="420"/>
+      </w:pPr>
+    </w:p>
+    <w:p>
+      <w:pPr>
+        <w:ind w:left="420" w:firstLine="420"/>
+      </w:pPr>
+    </w:p>
+    <w:p>
+      <w:r>
+        <w:rPr>
+          <w:noProof/>
+        </w:rPr>
         <w:lastRenderedPageBreak/>
-        <w:t>12</w:t>
-      </w:r>
-      <w:r>
-        <w:rPr>
-          <w:rFonts w:hint="eastAsia"/>
-        </w:rPr>
-        <w:t xml:space="preserve"> </w:t>
-      </w:r>
-      <w:r>
-        <w:rPr>
-          <w:rFonts w:hint="eastAsia"/>
-        </w:rPr>
-        <w:t>本地服务中的服务绑定</w:t>
-      </w:r>
-    </w:p>
-    <w:p>
-      <w:r>
-        <w:rPr>
-          <w:rFonts w:hint="eastAsia"/>
-        </w:rPr>
-        <w:t>方法待详细理解</w:t>
-      </w:r>
-    </w:p>
-    <w:p>
-      <w:pPr>
-        <w:ind w:firstLineChars="200" w:firstLine="420"/>
-      </w:pPr>
-    </w:p>
-    <w:p>
-      <w:pPr>
-        <w:pStyle w:val="2"/>
-      </w:pPr>
-      <w:r>
-        <w:rPr>
-          <w:rFonts w:hint="eastAsia"/>
-        </w:rPr>
-        <w:t xml:space="preserve">13 </w:t>
-      </w:r>
-      <w:r>
-        <w:rPr>
-          <w:rFonts w:hint="eastAsia"/>
-        </w:rPr>
-        <w:t>远程服务中的服务绑定</w:t>
-      </w:r>
-    </w:p>
-    <w:p/>
-    <w:p>
-      <w:pPr>
-        <w:pStyle w:val="2"/>
-      </w:pPr>
-      <w:r>
-        <w:rPr>
-          <w:rFonts w:hint="eastAsia"/>
-        </w:rPr>
-        <w:t xml:space="preserve">14 </w:t>
-      </w:r>
-      <w:proofErr w:type="spellStart"/>
-      <w:r>
-        <w:rPr>
-          <w:rFonts w:hint="eastAsia"/>
-        </w:rPr>
-        <w:t>andorid</w:t>
-      </w:r>
-      <w:proofErr w:type="spellEnd"/>
-      <w:r>
-        <w:rPr>
-          <w:rFonts w:hint="eastAsia"/>
-        </w:rPr>
-        <w:t>中的系统服务</w:t>
-      </w:r>
-    </w:p>
-    <w:p>
-      <w:r>
-        <w:rPr>
-          <w:rFonts w:hint="eastAsia"/>
-        </w:rPr>
-        <w:t>分为本地系统服务和</w:t>
-      </w:r>
-      <w:r>
-        <w:rPr>
-          <w:rFonts w:hint="eastAsia"/>
-        </w:rPr>
-        <w:t>Java</w:t>
-      </w:r>
-      <w:r>
-        <w:rPr>
-          <w:rFonts w:hint="eastAsia"/>
-        </w:rPr>
-        <w:t>平台</w:t>
-      </w:r>
-      <w:r>
-        <w:rPr>
-          <w:rFonts w:hint="eastAsia"/>
-        </w:rPr>
-        <w:t>系统服务。</w:t>
-      </w:r>
-    </w:p>
-    <w:p>
-      <w:pPr>
-        <w:ind w:firstLine="420"/>
-      </w:pPr>
-      <w:r>
-        <w:rPr>
-          <w:rFonts w:hint="eastAsia"/>
-        </w:rPr>
-        <w:t>本地系统服务</w:t>
-      </w:r>
-      <w:r>
-        <w:rPr>
-          <w:rFonts w:hint="eastAsia"/>
-        </w:rPr>
-        <w:t>：</w:t>
-      </w:r>
-      <w:r>
-        <w:rPr>
-          <w:rFonts w:hint="eastAsia"/>
-        </w:rPr>
-        <w:t>由</w:t>
-      </w:r>
-      <w:proofErr w:type="spellStart"/>
-      <w:r>
-        <w:rPr>
-          <w:rFonts w:hint="eastAsia"/>
-        </w:rPr>
-        <w:t>c++</w:t>
-      </w:r>
-      <w:proofErr w:type="spellEnd"/>
-      <w:r>
-        <w:rPr>
-          <w:rFonts w:hint="eastAsia"/>
-        </w:rPr>
-        <w:t>编写，运行在</w:t>
-      </w:r>
-      <w:r>
-        <w:rPr>
-          <w:rFonts w:hint="eastAsia"/>
-          <w:color w:val="FF0000"/>
-        </w:rPr>
-        <w:t>libraries</w:t>
-      </w:r>
-      <w:r>
-        <w:rPr>
-          <w:rFonts w:hint="eastAsia"/>
-        </w:rPr>
-        <w:t>层。</w:t>
-      </w:r>
-    </w:p>
-    <w:p>
-      <w:pPr>
-        <w:ind w:firstLine="420"/>
-        <w:rPr>
-          <w:rFonts w:hint="eastAsia"/>
-        </w:rPr>
-      </w:pPr>
-      <w:r>
-        <w:rPr>
-          <w:rFonts w:hint="eastAsia"/>
-        </w:rPr>
-        <w:t>Java</w:t>
-      </w:r>
-      <w:r>
-        <w:rPr>
-          <w:rFonts w:hint="eastAsia"/>
-        </w:rPr>
-        <w:t>平台服务——</w:t>
-      </w:r>
-      <w:r>
-        <w:rPr>
-          <w:rFonts w:hint="eastAsia"/>
-        </w:rPr>
-        <w:t>核心平台服务</w:t>
-      </w:r>
-    </w:p>
-    <w:p>
-      <w:pPr>
-        <w:ind w:firstLine="420"/>
-        <w:rPr>
-          <w:rFonts w:hint="eastAsia"/>
-        </w:rPr>
-      </w:pPr>
-      <w:r>
-        <w:rPr>
-          <w:rFonts w:hint="eastAsia"/>
-        </w:rPr>
-        <w:tab/>
-      </w:r>
-      <w:r>
-        <w:rPr>
-          <w:rFonts w:hint="eastAsia"/>
-        </w:rPr>
-        <w:t>java</w:t>
-      </w:r>
-      <w:r>
-        <w:rPr>
-          <w:rFonts w:hint="eastAsia"/>
-        </w:rPr>
-        <w:t>核心平台服务时支持</w:t>
-      </w:r>
-      <w:r>
-        <w:rPr>
-          <w:rFonts w:hint="eastAsia"/>
-        </w:rPr>
-        <w:t>framework</w:t>
-      </w:r>
-      <w:r>
-        <w:rPr>
-          <w:rFonts w:hint="eastAsia"/>
-        </w:rPr>
-        <w:t>运行的必要服务，如</w:t>
-      </w:r>
-      <w:r>
-        <w:rPr>
-          <w:rFonts w:hint="eastAsia"/>
-        </w:rPr>
-        <w:t xml:space="preserve">Package Manager </w:t>
-      </w:r>
-      <w:proofErr w:type="spellStart"/>
-      <w:r>
-        <w:rPr>
-          <w:rFonts w:hint="eastAsia"/>
-        </w:rPr>
-        <w:t>Servicem</w:t>
-      </w:r>
-      <w:proofErr w:type="spellEnd"/>
-      <w:r>
-        <w:rPr>
-          <w:rFonts w:hint="eastAsia"/>
-        </w:rPr>
-        <w:t>、</w:t>
-      </w:r>
-      <w:proofErr w:type="spellStart"/>
-      <w:r>
-        <w:rPr>
-          <w:rFonts w:hint="eastAsia"/>
-        </w:rPr>
-        <w:t>windowsManagerService</w:t>
-      </w:r>
-      <w:proofErr w:type="spellEnd"/>
-      <w:r>
-        <w:rPr>
-          <w:rFonts w:hint="eastAsia"/>
-        </w:rPr>
-        <w:t xml:space="preserve"> </w:t>
-      </w:r>
-      <w:r>
-        <w:rPr>
-          <w:rFonts w:hint="eastAsia"/>
-        </w:rPr>
-        <w:t>等</w:t>
-      </w:r>
-      <w:r>
-        <w:rPr>
-          <w:rFonts w:hint="eastAsia"/>
-        </w:rPr>
-        <w:t>，位于</w:t>
-      </w:r>
-      <w:proofErr w:type="spellStart"/>
-      <w:r>
-        <w:rPr>
-          <w:rFonts w:hint="eastAsia"/>
-        </w:rPr>
-        <w:t>andorid</w:t>
-      </w:r>
-      <w:proofErr w:type="spellEnd"/>
-      <w:r>
-        <w:rPr>
-          <w:rFonts w:hint="eastAsia"/>
-        </w:rPr>
-        <w:t>中的</w:t>
-      </w:r>
-      <w:r>
-        <w:rPr>
-          <w:rFonts w:hint="eastAsia"/>
-        </w:rPr>
-        <w:t>application Framework</w:t>
-      </w:r>
-      <w:r>
-        <w:rPr>
-          <w:rFonts w:hint="eastAsia"/>
-        </w:rPr>
-        <w:t>层</w:t>
-      </w:r>
-      <w:r>
-        <w:rPr>
-          <w:rFonts w:hint="eastAsia"/>
-        </w:rPr>
-        <w:t>。</w:t>
-      </w:r>
-      <w:r>
-        <w:rPr>
-          <w:rFonts w:hint="eastAsia"/>
-        </w:rPr>
-        <w:t>核心平台服务一般不与应用程序直接交互，主要是维持</w:t>
-      </w:r>
-      <w:r>
-        <w:rPr>
-          <w:rFonts w:hint="eastAsia"/>
-        </w:rPr>
-        <w:t xml:space="preserve">android framework </w:t>
-      </w:r>
-      <w:r>
-        <w:rPr>
-          <w:rFonts w:hint="eastAsia"/>
-        </w:rPr>
-        <w:t>的正常</w:t>
-      </w:r>
-      <w:r>
-        <w:rPr>
-          <w:rFonts w:hint="eastAsia"/>
-        </w:rPr>
-        <w:t>运行</w:t>
-      </w:r>
-    </w:p>
-    <w:p>
-      <w:pPr>
-        <w:ind w:firstLine="420"/>
-        <w:rPr>
-          <w:rFonts w:hint="eastAsia"/>
-        </w:rPr>
-      </w:pPr>
-      <w:r>
-        <w:rPr>
-          <w:rFonts w:hint="eastAsia"/>
-        </w:rPr>
-        <w:t>Java</w:t>
-      </w:r>
-      <w:r>
-        <w:rPr>
-          <w:rFonts w:hint="eastAsia"/>
-        </w:rPr>
-        <w:t>平台服务——硬件服务</w:t>
-      </w:r>
-    </w:p>
-    <w:p>
-      <w:pPr>
-        <w:ind w:firstLine="420"/>
-        <w:rPr>
-          <w:rFonts w:hint="eastAsia"/>
-        </w:rPr>
-      </w:pPr>
-      <w:r>
-        <w:rPr>
-          <w:rFonts w:hint="eastAsia"/>
-        </w:rPr>
-        <w:t>硬件服务用于控制物理</w:t>
-      </w:r>
-      <w:r>
-        <w:rPr>
-          <w:rFonts w:hint="eastAsia"/>
-        </w:rPr>
-        <w:t>硬件，为其他服务提供了</w:t>
-      </w:r>
-      <w:proofErr w:type="spellStart"/>
-      <w:r>
-        <w:rPr>
-          <w:rFonts w:hint="eastAsia"/>
-        </w:rPr>
-        <w:t>api</w:t>
-      </w:r>
-      <w:proofErr w:type="spellEnd"/>
-      <w:r>
-        <w:rPr>
-          <w:rFonts w:hint="eastAsia"/>
-        </w:rPr>
-        <w:t>。</w:t>
-      </w:r>
-      <w:r>
-        <w:rPr>
-          <w:rFonts w:hint="eastAsia"/>
-        </w:rPr>
-        <w:t xml:space="preserve"> </w:t>
-      </w:r>
-      <w:r>
-        <w:rPr>
-          <w:rFonts w:hint="eastAsia"/>
-        </w:rPr>
-        <w:t>如，</w:t>
-      </w:r>
-      <w:r>
-        <w:rPr>
-          <w:rFonts w:hint="eastAsia"/>
-        </w:rPr>
-        <w:t>Power Service /</w:t>
-      </w:r>
-      <w:proofErr w:type="spellStart"/>
-      <w:r>
-        <w:rPr>
-          <w:rFonts w:hint="eastAsia"/>
-        </w:rPr>
-        <w:t>WifiSe</w:t>
-      </w:r>
-      <w:r>
-        <w:rPr>
-          <w:rFonts w:hint="eastAsia"/>
-        </w:rPr>
-        <w:t>rvice</w:t>
-      </w:r>
-      <w:proofErr w:type="spellEnd"/>
-      <w:r>
-        <w:rPr>
-          <w:rFonts w:hint="eastAsia"/>
-        </w:rPr>
-        <w:t xml:space="preserve"> /</w:t>
-      </w:r>
-      <w:proofErr w:type="spellStart"/>
-      <w:r>
-        <w:rPr>
-          <w:rFonts w:hint="eastAsia"/>
-        </w:rPr>
-        <w:t>UsbService</w:t>
-      </w:r>
-      <w:proofErr w:type="spellEnd"/>
-      <w:r>
-        <w:rPr>
-          <w:rFonts w:hint="eastAsia"/>
-        </w:rPr>
-        <w:t>等，</w:t>
-      </w:r>
-      <w:r>
-        <w:rPr>
-          <w:rFonts w:hint="eastAsia"/>
-        </w:rPr>
-        <w:t>，位于</w:t>
-      </w:r>
-      <w:proofErr w:type="spellStart"/>
-      <w:r>
-        <w:rPr>
-          <w:rFonts w:hint="eastAsia"/>
-        </w:rPr>
-        <w:t>andorid</w:t>
-      </w:r>
-      <w:proofErr w:type="spellEnd"/>
-      <w:r>
-        <w:rPr>
-          <w:rFonts w:hint="eastAsia"/>
-        </w:rPr>
-        <w:t>中的</w:t>
-      </w:r>
-      <w:r>
-        <w:rPr>
-          <w:rFonts w:hint="eastAsia"/>
-        </w:rPr>
-        <w:t>application Framework</w:t>
-      </w:r>
-      <w:r>
-        <w:rPr>
-          <w:rFonts w:hint="eastAsia"/>
-        </w:rPr>
-        <w:t>层。</w:t>
-      </w:r>
-    </w:p>
-    <w:p>
-      <w:pPr>
-        <w:ind w:firstLine="420"/>
-        <w:rPr>
-          <w:rFonts w:hint="eastAsia"/>
-        </w:rPr>
-      </w:pPr>
-    </w:p>
-    <w:p>
-      <w:pPr>
-        <w:ind w:left="420" w:firstLine="420"/>
-      </w:pPr>
-    </w:p>
-    <w:p>
-      <w:r>
-        <w:rPr>
-          <w:noProof/>
-        </w:rPr>
         <w:drawing>
           <wp:inline distT="0" distB="0" distL="0" distR="0" wp14:anchorId="4FB9AE32" wp14:editId="78197E83">
             <wp:extent cx="5274310" cy="2455851"/>
@@ -2999,9 +3042,6 @@
     <w:p>
       <w:pPr>
         <w:pStyle w:val="2"/>
-        <w:rPr>
-          <w:rFonts w:hint="eastAsia"/>
-        </w:rPr>
       </w:pPr>
       <w:r>
         <w:rPr>
@@ -3017,11 +3057,6 @@
       </w:r>
     </w:p>
     <w:p>
-      <w:pPr>
-        <w:rPr>
-          <w:rFonts w:hint="eastAsia"/>
-        </w:rPr>
-      </w:pPr>
       <w:r>
         <w:rPr>
           <w:rFonts w:hint="eastAsia"/>
@@ -3030,11 +3065,6 @@
       </w:r>
     </w:p>
     <w:p>
-      <w:pPr>
-        <w:rPr>
-          <w:rFonts w:hint="eastAsia"/>
-        </w:rPr>
-      </w:pPr>
       <w:r>
         <w:rPr>
           <w:rFonts w:hint="eastAsia"/>
@@ -3067,149 +3097,140 @@
         <w:rPr>
           <w:rFonts w:hint="eastAsia"/>
         </w:rPr>
+        <w:t>系统服务</w:t>
+      </w:r>
+    </w:p>
+    <w:p>
+      <w:pPr>
+        <w:ind w:firstLine="420"/>
+      </w:pPr>
+      <w:r>
+        <w:t>A</w:t>
+      </w:r>
+      <w:r>
+        <w:rPr>
+          <w:rFonts w:hint="eastAsia"/>
+        </w:rPr>
+        <w:t>ndroid</w:t>
+      </w:r>
+      <w:r>
+        <w:rPr>
+          <w:rFonts w:hint="eastAsia"/>
+        </w:rPr>
+        <w:t>中的系统服务都是在系统启动时，由</w:t>
+      </w:r>
+      <w:proofErr w:type="spellStart"/>
+      <w:r>
+        <w:rPr>
+          <w:rFonts w:hint="eastAsia"/>
+        </w:rPr>
+        <w:t>init</w:t>
+      </w:r>
+      <w:proofErr w:type="spellEnd"/>
+      <w:r>
+        <w:rPr>
+          <w:rFonts w:hint="eastAsia"/>
+        </w:rPr>
+        <w:t>进程创建和启动。</w:t>
+      </w:r>
+      <w:r>
+        <w:rPr>
+          <w:rFonts w:hint="eastAsia"/>
+        </w:rPr>
+        <w:t>并在后台一直运行，系统关闭时才会停止。</w:t>
+      </w:r>
+      <w:r>
+        <w:rPr>
+          <w:rFonts w:hint="eastAsia"/>
+        </w:rPr>
+        <w:t>因为系统服务是在系统启动时启动的，所以一直运行在后台。在使用系统服务时，只需要调用</w:t>
+      </w:r>
+      <w:proofErr w:type="spellStart"/>
+      <w:r>
+        <w:rPr>
+          <w:rFonts w:hint="eastAsia"/>
+        </w:rPr>
+        <w:t>getSystemService</w:t>
+      </w:r>
+      <w:proofErr w:type="spellEnd"/>
+      <w:r>
+        <w:rPr>
+          <w:rFonts w:hint="eastAsia"/>
+        </w:rPr>
+        <w:t>()</w:t>
+      </w:r>
+      <w:r>
+        <w:rPr>
+          <w:rFonts w:hint="eastAsia"/>
+        </w:rPr>
+        <w:t>函数即可。</w:t>
+      </w:r>
+    </w:p>
+    <w:p>
+      <w:pPr>
+        <w:ind w:firstLine="420"/>
+      </w:pPr>
+      <w:r>
+        <w:t>Andro</w:t>
+      </w:r>
+      <w:r>
+        <w:rPr>
+          <w:rFonts w:hint="eastAsia"/>
+        </w:rPr>
+        <w:t>id</w:t>
+      </w:r>
+      <w:r>
+        <w:rPr>
+          <w:rFonts w:hint="eastAsia"/>
+        </w:rPr>
+        <w:t>启动时，系统服务具体由媒体服务器（</w:t>
+      </w:r>
+      <w:r>
+        <w:rPr>
+          <w:rFonts w:hint="eastAsia"/>
+        </w:rPr>
+        <w:t>media Server</w:t>
+      </w:r>
+      <w:r>
+        <w:rPr>
+          <w:rFonts w:hint="eastAsia"/>
+        </w:rPr>
+        <w:t>）和系统服务器（</w:t>
+      </w:r>
+      <w:r>
+        <w:rPr>
+          <w:rFonts w:hint="eastAsia"/>
+        </w:rPr>
+        <w:t>system Server</w:t>
+      </w:r>
+      <w:r>
+        <w:rPr>
+          <w:rFonts w:hint="eastAsia"/>
+        </w:rPr>
+        <w:t>）</w:t>
+      </w:r>
+      <w:r>
+        <w:rPr>
+          <w:rFonts w:hint="eastAsia"/>
+        </w:rPr>
+        <w:t>两个</w:t>
+      </w:r>
+      <w:r>
+        <w:rPr>
+          <w:rFonts w:hint="eastAsia"/>
+        </w:rPr>
+        <w:t>系统进程运行。</w:t>
+      </w:r>
+    </w:p>
+    <w:p>
+      <w:pPr>
+        <w:pStyle w:val="2"/>
+      </w:pPr>
+      <w:r>
+        <w:rPr>
+          <w:rFonts w:hint="eastAsia"/>
+        </w:rPr>
         <w:lastRenderedPageBreak/>
-        <w:t>系统服务</w:t>
-      </w:r>
-    </w:p>
-    <w:p>
-      <w:pPr>
-        <w:ind w:firstLine="420"/>
-        <w:rPr>
-          <w:rFonts w:hint="eastAsia"/>
-        </w:rPr>
-      </w:pPr>
-      <w:r>
-        <w:t>A</w:t>
-      </w:r>
-      <w:r>
-        <w:rPr>
-          <w:rFonts w:hint="eastAsia"/>
-        </w:rPr>
-        <w:t>ndroid</w:t>
-      </w:r>
-      <w:r>
-        <w:rPr>
-          <w:rFonts w:hint="eastAsia"/>
-        </w:rPr>
-        <w:t>中的系统服务都是在系统启动时，由</w:t>
-      </w:r>
-      <w:proofErr w:type="spellStart"/>
-      <w:r>
-        <w:rPr>
-          <w:rFonts w:hint="eastAsia"/>
-        </w:rPr>
-        <w:t>init</w:t>
-      </w:r>
-      <w:proofErr w:type="spellEnd"/>
-      <w:r>
-        <w:rPr>
-          <w:rFonts w:hint="eastAsia"/>
-        </w:rPr>
-        <w:t>进程创建和启动。</w:t>
-      </w:r>
-      <w:r>
-        <w:rPr>
-          <w:rFonts w:hint="eastAsia"/>
-        </w:rPr>
-        <w:t>并在后台一直运行，系统关闭时才会停止。</w:t>
-      </w:r>
-      <w:r>
-        <w:rPr>
-          <w:rFonts w:hint="eastAsia"/>
-        </w:rPr>
-        <w:t>因为系统服务是在系统启动时启动的，所以一直运行在后台。在使用系统服务时，只需要调用</w:t>
-      </w:r>
-      <w:proofErr w:type="spellStart"/>
-      <w:r>
-        <w:rPr>
-          <w:rFonts w:hint="eastAsia"/>
-        </w:rPr>
-        <w:t>getSystemService</w:t>
-      </w:r>
-      <w:proofErr w:type="spellEnd"/>
-      <w:r>
-        <w:rPr>
-          <w:rFonts w:hint="eastAsia"/>
-        </w:rPr>
-        <w:t>()</w:t>
-      </w:r>
-      <w:r>
-        <w:rPr>
-          <w:rFonts w:hint="eastAsia"/>
-        </w:rPr>
-        <w:t>函数即可。</w:t>
-      </w:r>
-    </w:p>
-    <w:p>
-      <w:pPr>
-        <w:ind w:firstLine="420"/>
-        <w:rPr>
-          <w:rFonts w:hint="eastAsia"/>
-        </w:rPr>
-      </w:pPr>
-      <w:r>
-        <w:t>Andro</w:t>
-      </w:r>
-      <w:r>
-        <w:rPr>
-          <w:rFonts w:hint="eastAsia"/>
-        </w:rPr>
-        <w:t>id</w:t>
-      </w:r>
-      <w:r>
-        <w:rPr>
-          <w:rFonts w:hint="eastAsia"/>
-        </w:rPr>
-        <w:t>启动时，系统服务具体由媒体服务器（</w:t>
-      </w:r>
-      <w:r>
-        <w:rPr>
-          <w:rFonts w:hint="eastAsia"/>
-        </w:rPr>
-        <w:t>media Server</w:t>
-      </w:r>
-      <w:r>
-        <w:rPr>
-          <w:rFonts w:hint="eastAsia"/>
-        </w:rPr>
-        <w:t>）和系统服务器（</w:t>
-      </w:r>
-      <w:r>
-        <w:rPr>
-          <w:rFonts w:hint="eastAsia"/>
-        </w:rPr>
-        <w:t>system Server</w:t>
-      </w:r>
-      <w:r>
-        <w:rPr>
-          <w:rFonts w:hint="eastAsia"/>
-        </w:rPr>
-        <w:t>）</w:t>
-      </w:r>
-      <w:r>
-        <w:rPr>
-          <w:rFonts w:hint="eastAsia"/>
-        </w:rPr>
-        <w:t>两个</w:t>
-      </w:r>
-      <w:r>
-        <w:rPr>
-          <w:rFonts w:hint="eastAsia"/>
-        </w:rPr>
-        <w:t>系统进程运行。</w:t>
-      </w:r>
-    </w:p>
-    <w:p>
-      <w:pPr>
-        <w:pStyle w:val="2"/>
-        <w:rPr>
-          <w:rFonts w:hint="eastAsia"/>
-        </w:rPr>
-      </w:pPr>
-      <w:r>
-        <w:rPr>
-          <w:rFonts w:hint="eastAsia"/>
-        </w:rPr>
         <w:t>16 android</w:t>
       </w:r>
       <w:r>
@@ -3220,11 +3241,6 @@
       </w:r>
     </w:p>
     <w:p>
-      <w:pPr>
-        <w:rPr>
-          <w:rFonts w:hint="eastAsia"/>
-        </w:rPr>
-      </w:pPr>
       <w:r>
         <w:rPr>
           <w:noProof/>
@@ -3269,9 +3285,6 @@
     <w:p>
       <w:pPr>
         <w:pStyle w:val="2"/>
-        <w:rPr>
-          <w:rFonts w:hint="eastAsia"/>
-        </w:rPr>
       </w:pPr>
       <w:r>
         <w:rPr>
@@ -3299,11 +3312,6 @@
       </w:r>
     </w:p>
     <w:p>
-      <w:pPr>
-        <w:rPr>
-          <w:rFonts w:hint="eastAsia"/>
-        </w:rPr>
-      </w:pPr>
       <w:r>
         <w:rPr>
           <w:rFonts w:hint="eastAsia"/>
@@ -3436,6 +3444,449 @@
           </wp:inline>
         </w:drawing>
       </w:r>
+    </w:p>
+    <w:p>
+      <w:pPr>
+        <w:pStyle w:val="2"/>
+        <w:rPr>
+          <w:rFonts w:hint="eastAsia"/>
+        </w:rPr>
+      </w:pPr>
+      <w:r>
+        <w:rPr>
+          <w:rFonts w:hint="eastAsia"/>
+        </w:rPr>
+        <w:t xml:space="preserve">18 </w:t>
+      </w:r>
+      <w:r>
+        <w:rPr>
+          <w:rFonts w:hint="eastAsia"/>
+        </w:rPr>
+        <w:t>android</w:t>
+      </w:r>
+      <w:r>
+        <w:rPr>
+          <w:rFonts w:hint="eastAsia"/>
+        </w:rPr>
+        <w:t>中的进程</w:t>
+      </w:r>
+      <w:r>
+        <w:rPr>
+          <w:rFonts w:hint="eastAsia"/>
+        </w:rPr>
+        <w:t>空间</w:t>
+      </w:r>
+    </w:p>
+    <w:p>
+      <w:pPr>
+        <w:rPr>
+          <w:rFonts w:hint="eastAsia"/>
+        </w:rPr>
+      </w:pPr>
+      <w:r>
+        <w:t>A</w:t>
+      </w:r>
+      <w:r>
+        <w:rPr>
+          <w:rFonts w:hint="eastAsia"/>
+        </w:rPr>
+        <w:t>ndroid</w:t>
+      </w:r>
+      <w:r>
+        <w:rPr>
+          <w:rFonts w:hint="eastAsia"/>
+        </w:rPr>
+        <w:t>进程和</w:t>
+      </w:r>
+      <w:proofErr w:type="spellStart"/>
+      <w:r>
+        <w:rPr>
+          <w:rFonts w:hint="eastAsia"/>
+        </w:rPr>
+        <w:t>linux</w:t>
+      </w:r>
+      <w:proofErr w:type="spellEnd"/>
+      <w:r>
+        <w:rPr>
+          <w:rFonts w:hint="eastAsia"/>
+        </w:rPr>
+        <w:t>的进程一样，只运行在固有的虚拟地址空间中，</w:t>
+      </w:r>
+      <w:r>
+        <w:rPr>
+          <w:rFonts w:hint="eastAsia"/>
+        </w:rPr>
+        <w:t>一个</w:t>
+      </w:r>
+      <w:r>
+        <w:rPr>
+          <w:rFonts w:hint="eastAsia"/>
+        </w:rPr>
+        <w:t>4G</w:t>
+      </w:r>
+      <w:r>
+        <w:rPr>
+          <w:rFonts w:hint="eastAsia"/>
+        </w:rPr>
+        <w:t>的虚拟地址空间，</w:t>
+      </w:r>
+      <w:r>
+        <w:rPr>
+          <w:rFonts w:hint="eastAsia"/>
+        </w:rPr>
+        <w:t>3G</w:t>
+      </w:r>
+      <w:r>
+        <w:rPr>
+          <w:rFonts w:hint="eastAsia"/>
+        </w:rPr>
+        <w:t>是用户空间，</w:t>
+      </w:r>
+      <w:r>
+        <w:rPr>
+          <w:rFonts w:hint="eastAsia"/>
+        </w:rPr>
+        <w:t>1G</w:t>
+      </w:r>
+      <w:r>
+        <w:rPr>
+          <w:rFonts w:hint="eastAsia"/>
+        </w:rPr>
+        <w:t>是内核空间。用户的代码和相关的库分别运行在用户空间的代码区域、数据区域以及堆栈区域。</w:t>
+      </w:r>
+    </w:p>
+    <w:p>
+      <w:pPr>
+        <w:rPr>
+          <w:rFonts w:hint="eastAsia"/>
+        </w:rPr>
+      </w:pPr>
+      <w:r>
+        <w:rPr>
+          <w:rFonts w:hint="eastAsia"/>
+        </w:rPr>
+        <w:t>进程拥有独立的用户空间，但是内核空间中的任务数据、代码是共享的。</w:t>
+      </w:r>
+    </w:p>
+    <w:p>
+      <w:pPr>
+        <w:rPr>
+          <w:rFonts w:hint="eastAsia"/>
+        </w:rPr>
+      </w:pPr>
+      <w:r>
+        <w:rPr>
+          <w:noProof/>
+        </w:rPr>
+        <w:drawing>
+          <wp:inline distT="0" distB="0" distL="0" distR="0" wp14:anchorId="6E616F00" wp14:editId="47EEABC7">
+            <wp:extent cx="5274310" cy="2533378"/>
+            <wp:effectExtent l="0" t="0" r="0" b="0"/>
+            <wp:docPr id="9" name="图片 9"/>
+            <wp:cNvGraphicFramePr>
+              <a:graphicFrameLocks xmlns:a="http://schemas.openxmlformats.org/drawingml/2006/main" noChangeAspect="1"/>
+            </wp:cNvGraphicFramePr>
+            <a:graphic xmlns:a="http://schemas.openxmlformats.org/drawingml/2006/main">
+              <a:graphicData uri="http://schemas.openxmlformats.org/drawingml/2006/picture">
+                <pic:pic xmlns:pic="http://schemas.openxmlformats.org/drawingml/2006/picture">
+                  <pic:nvPicPr>
+                    <pic:cNvPr id="0" name=""/>
+                    <pic:cNvPicPr/>
+                  </pic:nvPicPr>
+                  <pic:blipFill>
+                    <a:blip r:embed="rId18"/>
+                    <a:stretch>
+                      <a:fillRect/>
+                    </a:stretch>
+                  </pic:blipFill>
+                  <pic:spPr>
+                    <a:xfrm>
+                      <a:off x="0" y="0"/>
+                      <a:ext cx="5274310" cy="2533378"/>
+                    </a:xfrm>
+                    <a:prstGeom prst="rect">
+                      <a:avLst/>
+                    </a:prstGeom>
+                  </pic:spPr>
+                </pic:pic>
+              </a:graphicData>
+            </a:graphic>
+          </wp:inline>
+        </w:drawing>
+      </w:r>
+    </w:p>
+    <w:p>
+      <w:pPr>
+        <w:rPr>
+          <w:rFonts w:hint="eastAsia"/>
+        </w:rPr>
+      </w:pPr>
+    </w:p>
+    <w:p>
+      <w:pPr>
+        <w:pStyle w:val="2"/>
+        <w:rPr>
+          <w:rFonts w:hint="eastAsia"/>
+        </w:rPr>
+      </w:pPr>
+      <w:r>
+        <w:rPr>
+          <w:rFonts w:hint="eastAsia"/>
+        </w:rPr>
+        <w:t>19 Linux</w:t>
+      </w:r>
+      <w:r>
+        <w:rPr>
+          <w:rFonts w:hint="eastAsia"/>
+        </w:rPr>
+        <w:t>的进程间通信和</w:t>
+      </w:r>
+      <w:r>
+        <w:rPr>
+          <w:rFonts w:hint="eastAsia"/>
+        </w:rPr>
+        <w:t>android</w:t>
+      </w:r>
+      <w:r>
+        <w:rPr>
+          <w:rFonts w:hint="eastAsia"/>
+        </w:rPr>
+        <w:t>的</w:t>
+      </w:r>
+      <w:r>
+        <w:rPr>
+          <w:rFonts w:hint="eastAsia"/>
+        </w:rPr>
+        <w:t>Binder</w:t>
+      </w:r>
+      <w:r>
+        <w:rPr>
+          <w:rFonts w:hint="eastAsia"/>
+        </w:rPr>
+        <w:t>通信的区别</w:t>
+      </w:r>
+    </w:p>
+    <w:p>
+      <w:pPr>
+        <w:rPr>
+          <w:rFonts w:hint="eastAsia"/>
+        </w:rPr>
+      </w:pPr>
+      <w:r>
+        <w:rPr>
+          <w:rFonts w:hint="eastAsia"/>
+        </w:rPr>
+        <w:t>Binder</w:t>
+      </w:r>
+      <w:r>
+        <w:rPr>
+          <w:rFonts w:hint="eastAsia"/>
+        </w:rPr>
+        <w:t>既可以实现进程间的通信还可以实现调用另一进程函数（</w:t>
+      </w:r>
+      <w:r>
+        <w:rPr>
+          <w:rFonts w:hint="eastAsia"/>
+        </w:rPr>
+        <w:t>RPC</w:t>
+      </w:r>
+      <w:r>
+        <w:rPr>
+          <w:rFonts w:hint="eastAsia"/>
+        </w:rPr>
+        <w:t>）功能。</w:t>
+      </w:r>
+    </w:p>
+    <w:p>
+      <w:pPr>
+        <w:rPr>
+          <w:rFonts w:hint="eastAsia"/>
+        </w:rPr>
+      </w:pPr>
+      <w:r>
+        <w:rPr>
+          <w:noProof/>
+        </w:rPr>
+        <w:lastRenderedPageBreak/>
+        <w:drawing>
+          <wp:inline distT="0" distB="0" distL="0" distR="0" wp14:anchorId="0B546085" wp14:editId="08F897AF">
+            <wp:extent cx="5274310" cy="1533457"/>
+            <wp:effectExtent l="0" t="0" r="0" b="0"/>
+            <wp:docPr id="11" name="图片 11"/>
+            <wp:cNvGraphicFramePr>
+              <a:graphicFrameLocks xmlns:a="http://schemas.openxmlformats.org/drawingml/2006/main" noChangeAspect="1"/>
+            </wp:cNvGraphicFramePr>
+            <a:graphic xmlns:a="http://schemas.openxmlformats.org/drawingml/2006/main">
+              <a:graphicData uri="http://schemas.openxmlformats.org/drawingml/2006/picture">
+                <pic:pic xmlns:pic="http://schemas.openxmlformats.org/drawingml/2006/picture">
+                  <pic:nvPicPr>
+                    <pic:cNvPr id="0" name=""/>
+                    <pic:cNvPicPr/>
+                  </pic:nvPicPr>
+                  <pic:blipFill>
+                    <a:blip r:embed="rId19"/>
+                    <a:stretch>
+                      <a:fillRect/>
+                    </a:stretch>
+                  </pic:blipFill>
+                  <pic:spPr>
+                    <a:xfrm>
+                      <a:off x="0" y="0"/>
+                      <a:ext cx="5274310" cy="1533457"/>
+                    </a:xfrm>
+                    <a:prstGeom prst="rect">
+                      <a:avLst/>
+                    </a:prstGeom>
+                  </pic:spPr>
+                </pic:pic>
+              </a:graphicData>
+            </a:graphic>
+          </wp:inline>
+        </w:drawing>
+      </w:r>
+    </w:p>
+    <w:p>
+      <w:pPr>
+        <w:rPr>
+          <w:rFonts w:hint="eastAsia"/>
+        </w:rPr>
+      </w:pPr>
+    </w:p>
+    <w:p>
+      <w:pPr>
+        <w:pStyle w:val="2"/>
+        <w:rPr>
+          <w:rFonts w:hint="eastAsia"/>
+        </w:rPr>
+      </w:pPr>
+      <w:r>
+        <w:rPr>
+          <w:rFonts w:hint="eastAsia"/>
+        </w:rPr>
+        <w:t>20 Android</w:t>
+      </w:r>
+      <w:r>
+        <w:rPr>
+          <w:rFonts w:hint="eastAsia"/>
+        </w:rPr>
+        <w:t>的</w:t>
+      </w:r>
+      <w:r>
+        <w:rPr>
+          <w:rFonts w:hint="eastAsia"/>
+        </w:rPr>
+        <w:t>Binder</w:t>
+      </w:r>
+      <w:r>
+        <w:rPr>
+          <w:rFonts w:hint="eastAsia"/>
+        </w:rPr>
+        <w:t>通信。。。。。</w:t>
+      </w:r>
+    </w:p>
+    <w:p>
+      <w:pPr>
+        <w:rPr>
+          <w:rFonts w:hint="eastAsia"/>
+        </w:rPr>
+      </w:pPr>
+      <w:proofErr w:type="gramStart"/>
+      <w:r>
+        <w:rPr>
+          <w:rFonts w:hint="eastAsia"/>
+        </w:rPr>
+        <w:t>在车机系统开发</w:t>
+      </w:r>
+      <w:proofErr w:type="gramEnd"/>
+      <w:r>
+        <w:rPr>
+          <w:rFonts w:hint="eastAsia"/>
+        </w:rPr>
+        <w:t>中，</w:t>
+      </w:r>
+      <w:r>
+        <w:rPr>
+          <w:rFonts w:hint="eastAsia"/>
+        </w:rPr>
+        <w:t>base</w:t>
+      </w:r>
+      <w:r>
+        <w:rPr>
+          <w:rFonts w:hint="eastAsia"/>
+        </w:rPr>
+        <w:t>代码中已实现了</w:t>
+      </w:r>
+      <w:r>
+        <w:rPr>
+          <w:rFonts w:hint="eastAsia"/>
+        </w:rPr>
+        <w:t>Binder</w:t>
+      </w:r>
+      <w:r>
+        <w:rPr>
+          <w:rFonts w:hint="eastAsia"/>
+        </w:rPr>
+        <w:t>通信的相关内容，作为开发者，只需按照特定方式使用即可，</w:t>
+      </w:r>
+      <w:r>
+        <w:rPr>
+          <w:rFonts w:hint="eastAsia"/>
+        </w:rPr>
+        <w:t>暂时不需要太关注</w:t>
+      </w:r>
+      <w:r>
+        <w:rPr>
+          <w:rFonts w:hint="eastAsia"/>
+        </w:rPr>
+        <w:t>binder</w:t>
+      </w:r>
+      <w:r>
+        <w:rPr>
+          <w:rFonts w:hint="eastAsia"/>
+        </w:rPr>
+        <w:t>的实现原理。</w:t>
+      </w:r>
+    </w:p>
+    <w:p>
+      <w:pPr>
+        <w:rPr>
+          <w:rFonts w:hint="eastAsia"/>
+        </w:rPr>
+      </w:pPr>
+      <w:r>
+        <w:rPr>
+          <w:rFonts w:hint="eastAsia"/>
+        </w:rPr>
+        <w:t xml:space="preserve"> </w:t>
+      </w:r>
+    </w:p>
+    <w:p>
+      <w:pPr>
+        <w:pStyle w:val="2"/>
+        <w:rPr>
+          <w:rFonts w:hint="eastAsia"/>
+        </w:rPr>
+      </w:pPr>
+      <w:r>
+        <w:rPr>
+          <w:rFonts w:hint="eastAsia"/>
+        </w:rPr>
+        <w:t>21 Android</w:t>
+      </w:r>
+      <w:r>
+        <w:rPr>
+          <w:rFonts w:hint="eastAsia"/>
+        </w:rPr>
+        <w:t>的</w:t>
+      </w:r>
+      <w:r>
+        <w:rPr>
+          <w:rFonts w:hint="eastAsia"/>
+        </w:rPr>
+        <w:t>SDK</w:t>
+      </w:r>
+      <w:bookmarkStart w:id="0" w:name="_GoBack"/>
+      <w:bookmarkEnd w:id="0"/>
     </w:p>
     <w:p/>
     <w:sectPr>
@@ -3982,7 +4433,6 @@
     <w:basedOn w:val="a"/>
     <w:link w:val="Char2"/>
     <w:uiPriority w:val="99"/>
-    <w:semiHidden/>
     <w:unhideWhenUsed/>
     <w:rsid w:val="00A6191F"/>
     <w:pPr>
@@ -4006,7 +4456,6 @@
     <w:basedOn w:val="a0"/>
     <w:link w:val="a6"/>
     <w:uiPriority w:val="99"/>
-    <w:semiHidden/>
     <w:rsid w:val="00A6191F"/>
     <w:rPr>
       <w:sz w:val="18"/>
@@ -4018,7 +4467,6 @@
     <w:basedOn w:val="a"/>
     <w:link w:val="Char3"/>
     <w:uiPriority w:val="99"/>
-    <w:semiHidden/>
     <w:unhideWhenUsed/>
     <w:rsid w:val="00A6191F"/>
     <w:pPr>
@@ -4039,7 +4487,6 @@
     <w:basedOn w:val="a0"/>
     <w:link w:val="a7"/>
     <w:uiPriority w:val="99"/>
-    <w:semiHidden/>
     <w:rsid w:val="00A6191F"/>
     <w:rPr>
       <w:sz w:val="18"/>

</xml_diff>

<commit_message>
commit at 2020/3/17 ,only update android note file
</commit_message>
<xml_diff>
--- a/Android/Android笔记.docx
+++ b/Android/Android笔记.docx
@@ -3448,9 +3448,6 @@
     <w:p>
       <w:pPr>
         <w:pStyle w:val="2"/>
-        <w:rPr>
-          <w:rFonts w:hint="eastAsia"/>
-        </w:rPr>
       </w:pPr>
       <w:r>
         <w:rPr>
@@ -3478,11 +3475,6 @@
       </w:r>
     </w:p>
     <w:p>
-      <w:pPr>
-        <w:rPr>
-          <w:rFonts w:hint="eastAsia"/>
-        </w:rPr>
-      </w:pPr>
       <w:r>
         <w:t>A</w:t>
       </w:r>
@@ -3556,11 +3548,6 @@
       </w:r>
     </w:p>
     <w:p>
-      <w:pPr>
-        <w:rPr>
-          <w:rFonts w:hint="eastAsia"/>
-        </w:rPr>
-      </w:pPr>
       <w:r>
         <w:rPr>
           <w:rFonts w:hint="eastAsia"/>
@@ -3569,11 +3556,6 @@
       </w:r>
     </w:p>
     <w:p>
-      <w:pPr>
-        <w:rPr>
-          <w:rFonts w:hint="eastAsia"/>
-        </w:rPr>
-      </w:pPr>
       <w:r>
         <w:rPr>
           <w:noProof/>
@@ -3615,19 +3597,10 @@
         </w:drawing>
       </w:r>
     </w:p>
-    <w:p>
-      <w:pPr>
-        <w:rPr>
-          <w:rFonts w:hint="eastAsia"/>
-        </w:rPr>
-      </w:pPr>
-    </w:p>
+    <w:p/>
     <w:p>
       <w:pPr>
         <w:pStyle w:val="2"/>
-        <w:rPr>
-          <w:rFonts w:hint="eastAsia"/>
-        </w:rPr>
       </w:pPr>
       <w:r>
         <w:rPr>
@@ -3667,11 +3640,6 @@
       </w:r>
     </w:p>
     <w:p>
-      <w:pPr>
-        <w:rPr>
-          <w:rFonts w:hint="eastAsia"/>
-        </w:rPr>
-      </w:pPr>
       <w:r>
         <w:rPr>
           <w:rFonts w:hint="eastAsia"/>
@@ -3698,11 +3666,6 @@
       </w:r>
     </w:p>
     <w:p>
-      <w:pPr>
-        <w:rPr>
-          <w:rFonts w:hint="eastAsia"/>
-        </w:rPr>
-      </w:pPr>
       <w:r>
         <w:rPr>
           <w:noProof/>
@@ -3745,19 +3708,10 @@
         </w:drawing>
       </w:r>
     </w:p>
-    <w:p>
-      <w:pPr>
-        <w:rPr>
-          <w:rFonts w:hint="eastAsia"/>
-        </w:rPr>
-      </w:pPr>
-    </w:p>
+    <w:p/>
     <w:p>
       <w:pPr>
         <w:pStyle w:val="2"/>
-        <w:rPr>
-          <w:rFonts w:hint="eastAsia"/>
-        </w:rPr>
       </w:pPr>
       <w:r>
         <w:rPr>
@@ -3785,11 +3739,6 @@
       </w:r>
     </w:p>
     <w:p>
-      <w:pPr>
-        <w:rPr>
-          <w:rFonts w:hint="eastAsia"/>
-        </w:rPr>
-      </w:pPr>
       <w:proofErr w:type="gramStart"/>
       <w:r>
         <w:rPr>
@@ -3848,11 +3797,6 @@
       </w:r>
     </w:p>
     <w:p>
-      <w:pPr>
-        <w:rPr>
-          <w:rFonts w:hint="eastAsia"/>
-        </w:rPr>
-      </w:pPr>
       <w:r>
         <w:rPr>
           <w:rFonts w:hint="eastAsia"/>
@@ -3863,9 +3807,6 @@
     <w:p>
       <w:pPr>
         <w:pStyle w:val="2"/>
-        <w:rPr>
-          <w:rFonts w:hint="eastAsia"/>
-        </w:rPr>
       </w:pPr>
       <w:r>
         <w:rPr>
@@ -3884,11 +3825,274 @@
           <w:rFonts w:hint="eastAsia"/>
         </w:rPr>
         <w:t>SDK</w:t>
+      </w:r>
+    </w:p>
+    <w:p>
+      <w:pPr>
+        <w:rPr>
+          <w:rFonts w:hint="eastAsia"/>
+        </w:rPr>
+      </w:pPr>
+      <w:r>
+        <w:t>A</w:t>
+      </w:r>
+      <w:r>
+        <w:rPr>
+          <w:rFonts w:hint="eastAsia"/>
+        </w:rPr>
+        <w:t>ndroid</w:t>
+      </w:r>
+      <w:r>
+        <w:rPr>
+          <w:rFonts w:hint="eastAsia"/>
+        </w:rPr>
+        <w:t>的</w:t>
+      </w:r>
+      <w:proofErr w:type="spellStart"/>
+      <w:r>
+        <w:rPr>
+          <w:rFonts w:hint="eastAsia"/>
+        </w:rPr>
+        <w:t>sdk</w:t>
+      </w:r>
+      <w:proofErr w:type="spellEnd"/>
+      <w:r>
+        <w:rPr>
+          <w:rFonts w:hint="eastAsia"/>
+        </w:rPr>
+        <w:t>中包含了模拟器、教程、</w:t>
+      </w:r>
+      <w:proofErr w:type="spellStart"/>
+      <w:r>
+        <w:rPr>
+          <w:rFonts w:hint="eastAsia"/>
+        </w:rPr>
+        <w:t>api</w:t>
+      </w:r>
+      <w:proofErr w:type="spellEnd"/>
+      <w:r>
+        <w:rPr>
+          <w:rFonts w:hint="eastAsia"/>
+        </w:rPr>
+        <w:t>文档和示例代码等。大小</w:t>
+      </w:r>
+      <w:r>
+        <w:rPr>
+          <w:rFonts w:hint="eastAsia"/>
+        </w:rPr>
+        <w:t>4</w:t>
+      </w:r>
+      <w:r>
+        <w:rPr>
+          <w:rFonts w:hint="eastAsia"/>
+        </w:rPr>
+        <w:t>个</w:t>
+      </w:r>
+      <w:r>
+        <w:rPr>
+          <w:rFonts w:hint="eastAsia"/>
+        </w:rPr>
+        <w:t>G</w:t>
+      </w:r>
+      <w:r>
+        <w:rPr>
+          <w:rFonts w:hint="eastAsia"/>
+        </w:rPr>
+        <w:t>左右。</w:t>
+      </w:r>
+    </w:p>
+    <w:p>
+      <w:pPr>
+        <w:rPr>
+          <w:rFonts w:hint="eastAsia"/>
+        </w:rPr>
+      </w:pPr>
+    </w:p>
+    <w:p>
+      <w:pPr>
+        <w:pStyle w:val="2"/>
+        <w:rPr>
+          <w:rStyle w:val="2Char"/>
+          <w:rFonts w:hint="eastAsia"/>
+        </w:rPr>
+      </w:pPr>
+      <w:r>
+        <w:rPr>
+          <w:rFonts w:hint="eastAsia"/>
+        </w:rPr>
+        <w:t>22 android Studio</w:t>
+      </w:r>
+      <w:r>
+        <w:rPr>
+          <w:rFonts w:hint="eastAsia"/>
+        </w:rPr>
+        <w:t>安装遇到</w:t>
+      </w:r>
+      <w:r>
+        <w:t>HAXM installation failed</w:t>
+      </w:r>
+      <w:r>
+        <w:rPr>
+          <w:rStyle w:val="2Char"/>
+          <w:rFonts w:hint="eastAsia"/>
+        </w:rPr>
+        <w:t>错误</w:t>
+      </w:r>
+    </w:p>
+    <w:p>
+      <w:pPr>
+        <w:rPr>
+          <w:rFonts w:hint="eastAsia"/>
+        </w:rPr>
+      </w:pPr>
+      <w:r>
+        <w:rPr>
+          <w:rFonts w:hint="eastAsia"/>
+        </w:rPr>
+        <w:t>一般是</w:t>
+      </w:r>
+      <w:r>
+        <w:rPr>
+          <w:rFonts w:hint="eastAsia"/>
+        </w:rPr>
+        <w:t>Bois</w:t>
+      </w:r>
+      <w:r>
+        <w:rPr>
+          <w:rFonts w:hint="eastAsia"/>
+        </w:rPr>
+        <w:t>中的</w:t>
+      </w:r>
+      <w:r>
+        <w:rPr>
+          <w:rFonts w:hint="eastAsia"/>
+        </w:rPr>
+        <w:t>Virtualization Technology</w:t>
+      </w:r>
+      <w:r>
+        <w:rPr>
+          <w:rFonts w:hint="eastAsia"/>
+        </w:rPr>
+        <w:t>未开启造成的</w:t>
+      </w:r>
+    </w:p>
+    <w:p>
+      <w:pPr>
+        <w:rPr>
+          <w:rFonts w:hint="eastAsia"/>
+        </w:rPr>
+      </w:pPr>
+      <w:r>
+        <w:rPr>
+          <w:rFonts w:hint="eastAsia"/>
+        </w:rPr>
+        <w:t>进入</w:t>
+      </w:r>
+      <w:r>
+        <w:rPr>
+          <w:rFonts w:hint="eastAsia"/>
+        </w:rPr>
+        <w:t>bois</w:t>
+      </w:r>
+      <w:r>
+        <w:rPr>
+          <w:rFonts w:hint="eastAsia"/>
+        </w:rPr>
+        <w:t>开启</w:t>
+      </w:r>
+    </w:p>
+    <w:p>
+      <w:pPr>
+        <w:rPr>
+          <w:rFonts w:hint="eastAsia"/>
+        </w:rPr>
+      </w:pPr>
+      <w:r>
+        <w:rPr>
+          <w:noProof/>
+        </w:rPr>
+        <w:lastRenderedPageBreak/>
+        <w:drawing>
+          <wp:inline distT="0" distB="0" distL="0" distR="0" wp14:anchorId="2B0AFE7A" wp14:editId="7D53F88F">
+            <wp:extent cx="5274310" cy="3630972"/>
+            <wp:effectExtent l="0" t="0" r="0" b="0"/>
+            <wp:docPr id="12" name="图片 12"/>
+            <wp:cNvGraphicFramePr>
+              <a:graphicFrameLocks xmlns:a="http://schemas.openxmlformats.org/drawingml/2006/main" noChangeAspect="1"/>
+            </wp:cNvGraphicFramePr>
+            <a:graphic xmlns:a="http://schemas.openxmlformats.org/drawingml/2006/main">
+              <a:graphicData uri="http://schemas.openxmlformats.org/drawingml/2006/picture">
+                <pic:pic xmlns:pic="http://schemas.openxmlformats.org/drawingml/2006/picture">
+                  <pic:nvPicPr>
+                    <pic:cNvPr id="0" name=""/>
+                    <pic:cNvPicPr/>
+                  </pic:nvPicPr>
+                  <pic:blipFill>
+                    <a:blip r:embed="rId20"/>
+                    <a:stretch>
+                      <a:fillRect/>
+                    </a:stretch>
+                  </pic:blipFill>
+                  <pic:spPr>
+                    <a:xfrm>
+                      <a:off x="0" y="0"/>
+                      <a:ext cx="5274310" cy="3630972"/>
+                    </a:xfrm>
+                    <a:prstGeom prst="rect">
+                      <a:avLst/>
+                    </a:prstGeom>
+                  </pic:spPr>
+                </pic:pic>
+              </a:graphicData>
+            </a:graphic>
+          </wp:inline>
+        </w:drawing>
+      </w:r>
+    </w:p>
+    <w:p>
+      <w:r>
+        <w:rPr>
+          <w:noProof/>
+        </w:rPr>
+        <w:drawing>
+          <wp:inline distT="0" distB="0" distL="0" distR="0" wp14:anchorId="0DABA875" wp14:editId="424E53E1">
+            <wp:extent cx="5200650" cy="2943225"/>
+            <wp:effectExtent l="0" t="0" r="0" b="9525"/>
+            <wp:docPr id="13" name="图片 13"/>
+            <wp:cNvGraphicFramePr>
+              <a:graphicFrameLocks xmlns:a="http://schemas.openxmlformats.org/drawingml/2006/main" noChangeAspect="1"/>
+            </wp:cNvGraphicFramePr>
+            <a:graphic xmlns:a="http://schemas.openxmlformats.org/drawingml/2006/main">
+              <a:graphicData uri="http://schemas.openxmlformats.org/drawingml/2006/picture">
+                <pic:pic xmlns:pic="http://schemas.openxmlformats.org/drawingml/2006/picture">
+                  <pic:nvPicPr>
+                    <pic:cNvPr id="0" name=""/>
+                    <pic:cNvPicPr/>
+                  </pic:nvPicPr>
+                  <pic:blipFill>
+                    <a:blip r:embed="rId21"/>
+                    <a:stretch>
+                      <a:fillRect/>
+                    </a:stretch>
+                  </pic:blipFill>
+                  <pic:spPr>
+                    <a:xfrm>
+                      <a:off x="0" y="0"/>
+                      <a:ext cx="5200650" cy="2943225"/>
+                    </a:xfrm>
+                    <a:prstGeom prst="rect">
+                      <a:avLst/>
+                    </a:prstGeom>
+                  </pic:spPr>
+                </pic:pic>
+              </a:graphicData>
+            </a:graphic>
+          </wp:inline>
+        </w:drawing>
       </w:r>
       <w:bookmarkStart w:id="0" w:name="_GoBack"/>
       <w:bookmarkEnd w:id="0"/>
     </w:p>
-    <w:p/>
     <w:sectPr>
       <w:pgSz w:w="11906" w:h="16838"/>
       <w:pgMar w:top="1440" w:right="1800" w:bottom="1440" w:left="1800" w:header="851" w:footer="992" w:gutter="0"/>

</xml_diff>

<commit_message>
update android note file and 待解决问题.txt
</commit_message>
<xml_diff>
--- a/Android/Android笔记.docx
+++ b/Android/Android笔记.docx
@@ -3828,11 +3828,6 @@
       </w:r>
     </w:p>
     <w:p>
-      <w:pPr>
-        <w:rPr>
-          <w:rFonts w:hint="eastAsia"/>
-        </w:rPr>
-      </w:pPr>
       <w:r>
         <w:t>A</w:t>
       </w:r>
@@ -3901,19 +3896,12 @@
         <w:t>左右。</w:t>
       </w:r>
     </w:p>
-    <w:p>
-      <w:pPr>
-        <w:rPr>
-          <w:rFonts w:hint="eastAsia"/>
-        </w:rPr>
-      </w:pPr>
-    </w:p>
+    <w:p/>
     <w:p>
       <w:pPr>
         <w:pStyle w:val="2"/>
         <w:rPr>
           <w:rStyle w:val="2Char"/>
-          <w:rFonts w:hint="eastAsia"/>
         </w:rPr>
       </w:pPr>
       <w:r>
@@ -3940,11 +3928,6 @@
       </w:r>
     </w:p>
     <w:p>
-      <w:pPr>
-        <w:rPr>
-          <w:rFonts w:hint="eastAsia"/>
-        </w:rPr>
-      </w:pPr>
       <w:r>
         <w:rPr>
           <w:rFonts w:hint="eastAsia"/>
@@ -3977,11 +3960,6 @@
       </w:r>
     </w:p>
     <w:p>
-      <w:pPr>
-        <w:rPr>
-          <w:rFonts w:hint="eastAsia"/>
-        </w:rPr>
-      </w:pPr>
       <w:r>
         <w:rPr>
           <w:rFonts w:hint="eastAsia"/>
@@ -4002,11 +3980,6 @@
       </w:r>
     </w:p>
     <w:p>
-      <w:pPr>
-        <w:rPr>
-          <w:rFonts w:hint="eastAsia"/>
-        </w:rPr>
-      </w:pPr>
       <w:r>
         <w:rPr>
           <w:noProof/>
@@ -4050,6 +4023,11 @@
       </w:r>
     </w:p>
     <w:p>
+      <w:pPr>
+        <w:rPr>
+          <w:rFonts w:hint="eastAsia"/>
+        </w:rPr>
+      </w:pPr>
       <w:r>
         <w:rPr>
           <w:noProof/>
@@ -4090,8 +4068,1755 @@
           </wp:inline>
         </w:drawing>
       </w:r>
+    </w:p>
+    <w:p>
+      <w:pPr>
+        <w:rPr>
+          <w:rFonts w:hint="eastAsia"/>
+        </w:rPr>
+      </w:pPr>
+    </w:p>
+    <w:p>
+      <w:pPr>
+        <w:pStyle w:val="2"/>
+        <w:rPr>
+          <w:rFonts w:hint="eastAsia"/>
+        </w:rPr>
+      </w:pPr>
+      <w:r>
+        <w:rPr>
+          <w:rFonts w:hint="eastAsia"/>
+        </w:rPr>
+        <w:t>23 android</w:t>
+      </w:r>
+      <w:r>
+        <w:rPr>
+          <w:rFonts w:hint="eastAsia"/>
+        </w:rPr>
+        <w:t>四个组件</w:t>
+      </w:r>
+      <w:r>
+        <w:rPr>
+          <w:rFonts w:hint="eastAsia"/>
+        </w:rPr>
+        <w:t>-Activity</w:t>
+      </w:r>
+    </w:p>
+    <w:p>
+      <w:pPr>
+        <w:rPr>
+          <w:rFonts w:hint="eastAsia"/>
+        </w:rPr>
+      </w:pPr>
+      <w:r>
+        <w:rPr>
+          <w:rFonts w:hint="eastAsia"/>
+        </w:rPr>
+        <w:t>一个</w:t>
+      </w:r>
+      <w:r>
+        <w:rPr>
+          <w:rFonts w:hint="eastAsia"/>
+        </w:rPr>
+        <w:t>activity</w:t>
+      </w:r>
+      <w:r>
+        <w:rPr>
+          <w:rFonts w:hint="eastAsia"/>
+        </w:rPr>
+        <w:t>代表屏幕中的已</w:t>
+      </w:r>
+      <w:proofErr w:type="gramStart"/>
+      <w:r>
+        <w:rPr>
+          <w:rFonts w:hint="eastAsia"/>
+        </w:rPr>
+        <w:t>一</w:t>
+      </w:r>
+      <w:proofErr w:type="gramEnd"/>
+      <w:r>
+        <w:rPr>
+          <w:rFonts w:hint="eastAsia"/>
+        </w:rPr>
+        <w:t>屏，</w:t>
+      </w:r>
+      <w:r>
+        <w:rPr>
+          <w:rFonts w:hint="eastAsia"/>
+        </w:rPr>
+        <w:t>activity</w:t>
+      </w:r>
+      <w:r>
+        <w:rPr>
+          <w:rFonts w:hint="eastAsia"/>
+        </w:rPr>
+        <w:t>中可以添加</w:t>
+      </w:r>
+      <w:r>
+        <w:rPr>
+          <w:rFonts w:hint="eastAsia"/>
+        </w:rPr>
+        <w:t>button</w:t>
+      </w:r>
+      <w:r>
+        <w:rPr>
+          <w:rFonts w:hint="eastAsia"/>
+        </w:rPr>
+        <w:t>、</w:t>
+      </w:r>
+      <w:r>
+        <w:rPr>
+          <w:rFonts w:hint="eastAsia"/>
+        </w:rPr>
+        <w:t>text</w:t>
+      </w:r>
+      <w:r>
+        <w:rPr>
+          <w:rFonts w:hint="eastAsia"/>
+        </w:rPr>
+        <w:t>、</w:t>
+      </w:r>
+      <w:proofErr w:type="spellStart"/>
+      <w:r>
+        <w:rPr>
+          <w:rFonts w:hint="eastAsia"/>
+        </w:rPr>
+        <w:t>checkBox</w:t>
+      </w:r>
+      <w:proofErr w:type="spellEnd"/>
+      <w:r>
+        <w:rPr>
+          <w:rFonts w:hint="eastAsia"/>
+        </w:rPr>
+        <w:t>等多个组件。一个应用中可以有多个</w:t>
+      </w:r>
+      <w:r>
+        <w:rPr>
+          <w:rFonts w:hint="eastAsia"/>
+        </w:rPr>
+        <w:t>activity</w:t>
+      </w:r>
+      <w:r>
+        <w:rPr>
+          <w:rFonts w:hint="eastAsia"/>
+        </w:rPr>
+        <w:t>，这些</w:t>
+      </w:r>
+      <w:r>
+        <w:rPr>
+          <w:rFonts w:hint="eastAsia"/>
+        </w:rPr>
+        <w:t>activity</w:t>
+      </w:r>
+      <w:r>
+        <w:rPr>
+          <w:rFonts w:hint="eastAsia"/>
+        </w:rPr>
+        <w:t>组成</w:t>
+      </w:r>
+      <w:r>
+        <w:rPr>
+          <w:rFonts w:hint="eastAsia"/>
+        </w:rPr>
+        <w:t>activity</w:t>
+      </w:r>
+      <w:proofErr w:type="gramStart"/>
+      <w:r>
+        <w:rPr>
+          <w:rFonts w:hint="eastAsia"/>
+        </w:rPr>
+        <w:t>栈</w:t>
+      </w:r>
+      <w:proofErr w:type="gramEnd"/>
+      <w:r>
+        <w:rPr>
+          <w:rFonts w:hint="eastAsia"/>
+        </w:rPr>
+        <w:t>，当前活动的</w:t>
+      </w:r>
+      <w:r>
+        <w:rPr>
+          <w:rFonts w:hint="eastAsia"/>
+        </w:rPr>
+        <w:t>activity</w:t>
+      </w:r>
+      <w:r>
+        <w:rPr>
+          <w:rFonts w:hint="eastAsia"/>
+        </w:rPr>
+        <w:t>位于</w:t>
+      </w:r>
+      <w:proofErr w:type="gramStart"/>
+      <w:r>
+        <w:rPr>
+          <w:rFonts w:hint="eastAsia"/>
+        </w:rPr>
+        <w:t>栈</w:t>
+      </w:r>
+      <w:proofErr w:type="gramEnd"/>
+      <w:r>
+        <w:rPr>
+          <w:rFonts w:hint="eastAsia"/>
+        </w:rPr>
+        <w:t>顶，</w:t>
+      </w:r>
+      <w:r>
+        <w:rPr>
+          <w:rFonts w:hint="eastAsia"/>
+        </w:rPr>
+        <w:t>之前的被压入</w:t>
+      </w:r>
+      <w:proofErr w:type="gramStart"/>
+      <w:r>
+        <w:rPr>
+          <w:rFonts w:hint="eastAsia"/>
+        </w:rPr>
+        <w:t>栈</w:t>
+      </w:r>
+      <w:proofErr w:type="gramEnd"/>
+      <w:r>
+        <w:rPr>
+          <w:rFonts w:hint="eastAsia"/>
+        </w:rPr>
+        <w:t>。</w:t>
+      </w:r>
+    </w:p>
+    <w:p>
+      <w:pPr>
+        <w:rPr>
+          <w:rFonts w:hint="eastAsia"/>
+        </w:rPr>
+      </w:pPr>
+    </w:p>
+    <w:p>
+      <w:pPr>
+        <w:pStyle w:val="3"/>
+        <w:rPr>
+          <w:rFonts w:hint="eastAsia"/>
+        </w:rPr>
+      </w:pPr>
+      <w:r>
+        <w:rPr>
+          <w:rFonts w:hint="eastAsia"/>
+        </w:rPr>
+        <w:lastRenderedPageBreak/>
+        <w:t>23.1 activity</w:t>
+      </w:r>
+      <w:r>
+        <w:rPr>
+          <w:rFonts w:hint="eastAsia"/>
+        </w:rPr>
+        <w:t>的状态</w:t>
+      </w:r>
+    </w:p>
+    <w:p>
+      <w:pPr>
+        <w:jc w:val="left"/>
+        <w:rPr>
+          <w:rFonts w:hint="eastAsia"/>
+        </w:rPr>
+      </w:pPr>
+      <w:r>
+        <w:rPr>
+          <w:noProof/>
+        </w:rPr>
+        <w:drawing>
+          <wp:inline distT="0" distB="0" distL="0" distR="0" wp14:anchorId="08112202" wp14:editId="363E8FDB">
+            <wp:extent cx="6314400" cy="1310400"/>
+            <wp:effectExtent l="0" t="0" r="0" b="0"/>
+            <wp:docPr id="14" name="图片 14"/>
+            <wp:cNvGraphicFramePr>
+              <a:graphicFrameLocks xmlns:a="http://schemas.openxmlformats.org/drawingml/2006/main" noChangeAspect="1"/>
+            </wp:cNvGraphicFramePr>
+            <a:graphic xmlns:a="http://schemas.openxmlformats.org/drawingml/2006/main">
+              <a:graphicData uri="http://schemas.openxmlformats.org/drawingml/2006/picture">
+                <pic:pic xmlns:pic="http://schemas.openxmlformats.org/drawingml/2006/picture">
+                  <pic:nvPicPr>
+                    <pic:cNvPr id="0" name=""/>
+                    <pic:cNvPicPr/>
+                  </pic:nvPicPr>
+                  <pic:blipFill>
+                    <a:blip r:embed="rId22"/>
+                    <a:stretch>
+                      <a:fillRect/>
+                    </a:stretch>
+                  </pic:blipFill>
+                  <pic:spPr>
+                    <a:xfrm>
+                      <a:off x="0" y="0"/>
+                      <a:ext cx="6312568" cy="1310020"/>
+                    </a:xfrm>
+                    <a:prstGeom prst="rect">
+                      <a:avLst/>
+                    </a:prstGeom>
+                  </pic:spPr>
+                </pic:pic>
+              </a:graphicData>
+            </a:graphic>
+          </wp:inline>
+        </w:drawing>
+      </w:r>
+    </w:p>
+    <w:p>
+      <w:pPr>
+        <w:pStyle w:val="3"/>
+        <w:rPr>
+          <w:rFonts w:hint="eastAsia"/>
+        </w:rPr>
+      </w:pPr>
+      <w:r>
+        <w:rPr>
+          <w:rFonts w:hint="eastAsia"/>
+        </w:rPr>
+        <w:t>23.2 activity</w:t>
+      </w:r>
+      <w:r>
+        <w:rPr>
+          <w:rFonts w:hint="eastAsia"/>
+        </w:rPr>
+        <w:t>声明周期</w:t>
+      </w:r>
+    </w:p>
+    <w:p>
+      <w:pPr>
+        <w:rPr>
+          <w:rFonts w:hint="eastAsia"/>
+        </w:rPr>
+      </w:pPr>
+      <w:r>
+        <w:rPr>
+          <w:noProof/>
+        </w:rPr>
+        <w:drawing>
+          <wp:inline distT="0" distB="0" distL="0" distR="0" wp14:anchorId="54A9F297" wp14:editId="3C2B5C39">
+            <wp:extent cx="5274310" cy="5734591"/>
+            <wp:effectExtent l="0" t="0" r="0" b="0"/>
+            <wp:docPr id="15" name="图片 15"/>
+            <wp:cNvGraphicFramePr>
+              <a:graphicFrameLocks xmlns:a="http://schemas.openxmlformats.org/drawingml/2006/main" noChangeAspect="1"/>
+            </wp:cNvGraphicFramePr>
+            <a:graphic xmlns:a="http://schemas.openxmlformats.org/drawingml/2006/main">
+              <a:graphicData uri="http://schemas.openxmlformats.org/drawingml/2006/picture">
+                <pic:pic xmlns:pic="http://schemas.openxmlformats.org/drawingml/2006/picture">
+                  <pic:nvPicPr>
+                    <pic:cNvPr id="0" name=""/>
+                    <pic:cNvPicPr/>
+                  </pic:nvPicPr>
+                  <pic:blipFill>
+                    <a:blip r:embed="rId23"/>
+                    <a:stretch>
+                      <a:fillRect/>
+                    </a:stretch>
+                  </pic:blipFill>
+                  <pic:spPr>
+                    <a:xfrm>
+                      <a:off x="0" y="0"/>
+                      <a:ext cx="5274310" cy="5734591"/>
+                    </a:xfrm>
+                    <a:prstGeom prst="rect">
+                      <a:avLst/>
+                    </a:prstGeom>
+                  </pic:spPr>
+                </pic:pic>
+              </a:graphicData>
+            </a:graphic>
+          </wp:inline>
+        </w:drawing>
+      </w:r>
+    </w:p>
+    <w:p>
+      <w:pPr>
+        <w:rPr>
+          <w:rFonts w:hint="eastAsia"/>
+        </w:rPr>
+      </w:pPr>
+    </w:p>
+    <w:p>
+      <w:pPr>
+        <w:rPr>
+          <w:rFonts w:hint="eastAsia"/>
+        </w:rPr>
+      </w:pPr>
+    </w:p>
+    <w:p>
+      <w:pPr>
+        <w:rPr>
+          <w:rFonts w:hint="eastAsia"/>
+        </w:rPr>
+      </w:pPr>
+    </w:p>
+    <w:p>
+      <w:pPr>
+        <w:rPr>
+          <w:rFonts w:hint="eastAsia"/>
+        </w:rPr>
+      </w:pPr>
+      <w:r>
+        <w:rPr>
+          <w:noProof/>
+        </w:rPr>
+        <w:drawing>
+          <wp:inline distT="0" distB="0" distL="0" distR="0" wp14:anchorId="11D296CD" wp14:editId="2EB4460E">
+            <wp:extent cx="6004800" cy="1440000"/>
+            <wp:effectExtent l="0" t="0" r="0" b="0"/>
+            <wp:docPr id="16" name="图片 16"/>
+            <wp:cNvGraphicFramePr>
+              <a:graphicFrameLocks xmlns:a="http://schemas.openxmlformats.org/drawingml/2006/main" noChangeAspect="1"/>
+            </wp:cNvGraphicFramePr>
+            <a:graphic xmlns:a="http://schemas.openxmlformats.org/drawingml/2006/main">
+              <a:graphicData uri="http://schemas.openxmlformats.org/drawingml/2006/picture">
+                <pic:pic xmlns:pic="http://schemas.openxmlformats.org/drawingml/2006/picture">
+                  <pic:nvPicPr>
+                    <pic:cNvPr id="0" name=""/>
+                    <pic:cNvPicPr/>
+                  </pic:nvPicPr>
+                  <pic:blipFill>
+                    <a:blip r:embed="rId24"/>
+                    <a:stretch>
+                      <a:fillRect/>
+                    </a:stretch>
+                  </pic:blipFill>
+                  <pic:spPr>
+                    <a:xfrm>
+                      <a:off x="0" y="0"/>
+                      <a:ext cx="6016045" cy="1442697"/>
+                    </a:xfrm>
+                    <a:prstGeom prst="rect">
+                      <a:avLst/>
+                    </a:prstGeom>
+                  </pic:spPr>
+                </pic:pic>
+              </a:graphicData>
+            </a:graphic>
+          </wp:inline>
+        </w:drawing>
+      </w:r>
+    </w:p>
+    <w:p>
+      <w:pPr>
+        <w:rPr>
+          <w:rFonts w:hint="eastAsia"/>
+        </w:rPr>
+      </w:pPr>
+    </w:p>
+    <w:p>
+      <w:pPr>
+        <w:pStyle w:val="2"/>
+        <w:rPr>
+          <w:rFonts w:hint="eastAsia"/>
+        </w:rPr>
+      </w:pPr>
+      <w:r>
+        <w:rPr>
+          <w:rFonts w:hint="eastAsia"/>
+        </w:rPr>
+        <w:t xml:space="preserve">24 </w:t>
+      </w:r>
+      <w:proofErr w:type="spellStart"/>
+      <w:r>
+        <w:rPr>
+          <w:rFonts w:hint="eastAsia"/>
+        </w:rPr>
+        <w:t>Intnet</w:t>
+      </w:r>
+      <w:proofErr w:type="spellEnd"/>
+    </w:p>
+    <w:p>
+      <w:pPr>
+        <w:rPr>
+          <w:rFonts w:hint="eastAsia"/>
+        </w:rPr>
+      </w:pPr>
+      <w:r>
+        <w:rPr>
+          <w:rFonts w:hint="eastAsia"/>
+        </w:rPr>
+        <w:t>用于</w:t>
+      </w:r>
+      <w:r>
+        <w:rPr>
+          <w:rFonts w:hint="eastAsia"/>
+        </w:rPr>
+        <w:t>android</w:t>
+      </w:r>
+      <w:r>
+        <w:rPr>
+          <w:rFonts w:hint="eastAsia"/>
+        </w:rPr>
+        <w:t>中的各个组件之间的通信。</w:t>
+      </w:r>
+    </w:p>
+    <w:p>
+      <w:pPr>
+        <w:rPr>
+          <w:rFonts w:hint="eastAsia"/>
+        </w:rPr>
+      </w:pPr>
+    </w:p>
+    <w:p>
+      <w:pPr>
+        <w:pStyle w:val="2"/>
+      </w:pPr>
+      <w:r>
+        <w:rPr>
+          <w:rFonts w:hint="eastAsia"/>
+        </w:rPr>
+        <w:t xml:space="preserve">25 </w:t>
+      </w:r>
+      <w:r>
+        <w:rPr>
+          <w:rFonts w:hint="eastAsia"/>
+        </w:rPr>
+        <w:t>IPC</w:t>
+      </w:r>
+      <w:r>
+        <w:rPr>
+          <w:rFonts w:hint="eastAsia"/>
+        </w:rPr>
+        <w:t>、</w:t>
+      </w:r>
+      <w:r>
+        <w:rPr>
+          <w:rFonts w:hint="eastAsia"/>
+        </w:rPr>
+        <w:t>Binder</w:t>
+      </w:r>
+      <w:r>
+        <w:rPr>
+          <w:rFonts w:hint="eastAsia"/>
+        </w:rPr>
+        <w:t>、</w:t>
+      </w:r>
+      <w:r>
+        <w:rPr>
+          <w:rFonts w:hint="eastAsia"/>
+        </w:rPr>
+        <w:t>AIDL</w:t>
+      </w:r>
+      <w:r>
+        <w:rPr>
+          <w:rFonts w:hint="eastAsia"/>
+        </w:rPr>
+        <w:t>与</w:t>
+      </w:r>
+      <w:r>
+        <w:rPr>
+          <w:rFonts w:hint="eastAsia"/>
+        </w:rPr>
+        <w:t>Intent</w:t>
+      </w:r>
+      <w:r>
+        <w:rPr>
+          <w:rFonts w:hint="eastAsia"/>
+        </w:rPr>
+        <w:t>之间区别与联系</w:t>
+      </w:r>
+    </w:p>
+    <w:p>
+      <w:pPr>
+        <w:rPr>
+          <w:rFonts w:hint="eastAsia"/>
+        </w:rPr>
+      </w:pPr>
+      <w:r>
+        <w:rPr>
+          <w:rFonts w:hint="eastAsia"/>
+        </w:rPr>
+        <w:t xml:space="preserve"> IPC</w:t>
+      </w:r>
+      <w:r>
+        <w:rPr>
+          <w:rFonts w:hint="eastAsia"/>
+        </w:rPr>
+        <w:t>：</w:t>
+      </w:r>
+      <w:r>
+        <w:rPr>
+          <w:rFonts w:hint="eastAsia"/>
+        </w:rPr>
+        <w:t>Inter-Process Communication(</w:t>
+      </w:r>
+      <w:r>
+        <w:rPr>
+          <w:rFonts w:hint="eastAsia"/>
+        </w:rPr>
+        <w:t>进程间通信</w:t>
+      </w:r>
+      <w:r>
+        <w:rPr>
+          <w:rFonts w:hint="eastAsia"/>
+        </w:rPr>
+        <w:t xml:space="preserve">) </w:t>
+      </w:r>
+    </w:p>
+    <w:p>
+      <w:pPr>
+        <w:rPr>
+          <w:rFonts w:hint="eastAsia"/>
+        </w:rPr>
+      </w:pPr>
+      <w:r>
+        <w:rPr>
+          <w:rFonts w:hint="eastAsia"/>
+        </w:rPr>
+        <w:t xml:space="preserve"> </w:t>
+      </w:r>
+      <w:r>
+        <w:rPr>
+          <w:rFonts w:hint="eastAsia"/>
+        </w:rPr>
+        <w:t>Binder</w:t>
+      </w:r>
+      <w:r>
+        <w:rPr>
+          <w:rFonts w:hint="eastAsia"/>
+        </w:rPr>
+        <w:t>：</w:t>
+      </w:r>
+      <w:r>
+        <w:rPr>
+          <w:rFonts w:hint="eastAsia"/>
+        </w:rPr>
+        <w:t>Binder</w:t>
+      </w:r>
+      <w:r>
+        <w:rPr>
+          <w:rFonts w:hint="eastAsia"/>
+        </w:rPr>
+        <w:t>进程间通信机制</w:t>
+      </w:r>
+      <w:r>
+        <w:rPr>
+          <w:rFonts w:hint="eastAsia"/>
+        </w:rPr>
+        <w:t xml:space="preserve"> </w:t>
+      </w:r>
+    </w:p>
+    <w:p>
+      <w:pPr>
+        <w:rPr>
+          <w:rFonts w:hint="eastAsia"/>
+        </w:rPr>
+      </w:pPr>
+      <w:r>
+        <w:rPr>
+          <w:rFonts w:hint="eastAsia"/>
+        </w:rPr>
+        <w:t xml:space="preserve"> </w:t>
+      </w:r>
+      <w:r>
+        <w:rPr>
+          <w:rFonts w:hint="eastAsia"/>
+        </w:rPr>
+        <w:t>AIDL</w:t>
+      </w:r>
+      <w:r>
+        <w:rPr>
+          <w:rFonts w:hint="eastAsia"/>
+        </w:rPr>
+        <w:t>：</w:t>
+      </w:r>
+      <w:r>
+        <w:rPr>
+          <w:rFonts w:hint="eastAsia"/>
+        </w:rPr>
+        <w:t>Android Interface Definition Language(android</w:t>
+      </w:r>
+      <w:r>
+        <w:rPr>
+          <w:rFonts w:hint="eastAsia"/>
+        </w:rPr>
+        <w:t>接口定义语言</w:t>
+      </w:r>
+      <w:r>
+        <w:rPr>
+          <w:rFonts w:hint="eastAsia"/>
+        </w:rPr>
+        <w:t xml:space="preserve">) </w:t>
+      </w:r>
+    </w:p>
+    <w:p>
+      <w:pPr>
+        <w:rPr>
+          <w:rFonts w:hint="eastAsia"/>
+        </w:rPr>
+      </w:pPr>
+      <w:r>
+        <w:rPr>
+          <w:rFonts w:hint="eastAsia"/>
+        </w:rPr>
+        <w:t xml:space="preserve"> </w:t>
+      </w:r>
+      <w:r>
+        <w:rPr>
+          <w:rFonts w:hint="eastAsia"/>
+        </w:rPr>
+        <w:t>Intent</w:t>
+      </w:r>
+      <w:r>
+        <w:rPr>
+          <w:rFonts w:hint="eastAsia"/>
+        </w:rPr>
+        <w:t>：意图</w:t>
+      </w:r>
+    </w:p>
+    <w:p>
+      <w:pPr>
+        <w:rPr>
+          <w:rFonts w:hint="eastAsia"/>
+        </w:rPr>
+      </w:pPr>
+      <w:r>
+        <w:drawing>
+          <wp:inline distT="0" distB="0" distL="0" distR="0" wp14:anchorId="262B06FD" wp14:editId="5BB7D92C">
+            <wp:extent cx="5274310" cy="2395416"/>
+            <wp:effectExtent l="0" t="0" r="0" b="0"/>
+            <wp:docPr id="17" name="图片 17"/>
+            <wp:cNvGraphicFramePr>
+              <a:graphicFrameLocks xmlns:a="http://schemas.openxmlformats.org/drawingml/2006/main" noChangeAspect="1"/>
+            </wp:cNvGraphicFramePr>
+            <a:graphic xmlns:a="http://schemas.openxmlformats.org/drawingml/2006/main">
+              <a:graphicData uri="http://schemas.openxmlformats.org/drawingml/2006/picture">
+                <pic:pic xmlns:pic="http://schemas.openxmlformats.org/drawingml/2006/picture">
+                  <pic:nvPicPr>
+                    <pic:cNvPr id="0" name=""/>
+                    <pic:cNvPicPr/>
+                  </pic:nvPicPr>
+                  <pic:blipFill>
+                    <a:blip r:embed="rId25"/>
+                    <a:stretch>
+                      <a:fillRect/>
+                    </a:stretch>
+                  </pic:blipFill>
+                  <pic:spPr>
+                    <a:xfrm>
+                      <a:off x="0" y="0"/>
+                      <a:ext cx="5274310" cy="2395416"/>
+                    </a:xfrm>
+                    <a:prstGeom prst="rect">
+                      <a:avLst/>
+                    </a:prstGeom>
+                  </pic:spPr>
+                </pic:pic>
+              </a:graphicData>
+            </a:graphic>
+          </wp:inline>
+        </w:drawing>
+      </w:r>
+    </w:p>
+    <w:p>
+      <w:pPr>
+        <w:rPr>
+          <w:rFonts w:hint="eastAsia"/>
+        </w:rPr>
+      </w:pPr>
+      <w:r>
+        <w:rPr>
+          <w:rFonts w:hint="eastAsia"/>
+        </w:rPr>
+        <w:t>I</w:t>
+      </w:r>
       <w:bookmarkStart w:id="0" w:name="_GoBack"/>
       <w:bookmarkEnd w:id="0"/>
+      <w:r>
+        <w:t>PC</w:t>
+      </w:r>
+      <w:r>
+        <w:t>是一种概念，即进程间通信；其它几个都是</w:t>
+      </w:r>
+      <w:r>
+        <w:t>Android</w:t>
+      </w:r>
+      <w:r>
+        <w:t>里的概念；</w:t>
+      </w:r>
+    </w:p>
+    <w:p>
+      <w:pPr>
+        <w:rPr>
+          <w:rFonts w:hint="eastAsia"/>
+        </w:rPr>
+      </w:pPr>
+      <w:r>
+        <w:t>Binder</w:t>
+      </w:r>
+      <w:r>
+        <w:t>是对</w:t>
+      </w:r>
+      <w:r>
+        <w:t>IPC</w:t>
+      </w:r>
+      <w:r>
+        <w:t>的具体实行，是</w:t>
+      </w:r>
+      <w:r>
+        <w:t>IPC</w:t>
+      </w:r>
+      <w:r>
+        <w:t>的一种具体实现；</w:t>
+      </w:r>
+    </w:p>
+    <w:p>
+      <w:pPr>
+        <w:rPr>
+          <w:rFonts w:hint="eastAsia"/>
+        </w:rPr>
+      </w:pPr>
+      <w:r>
+        <w:t>AIDL</w:t>
+      </w:r>
+      <w:r>
+        <w:t>是</w:t>
+      </w:r>
+      <w:r>
+        <w:t>Binder</w:t>
+      </w:r>
+      <w:r>
+        <w:t>机制向外提供的接口，目的就是为了方便对</w:t>
+      </w:r>
+      <w:r>
+        <w:t>Binder</w:t>
+      </w:r>
+      <w:r>
+        <w:t>的使用；</w:t>
+      </w:r>
+    </w:p>
+    <w:p>
+      <w:pPr>
+        <w:rPr>
+          <w:rFonts w:hint="eastAsia"/>
+        </w:rPr>
+      </w:pPr>
+      <w:r>
+        <w:t>Intent</w:t>
+      </w:r>
+      <w:r>
+        <w:t>是最高层级的封装，实质是封装了对</w:t>
+      </w:r>
+      <w:r>
+        <w:t>Binder</w:t>
+      </w:r>
+      <w:r>
+        <w:t>的使用，当然</w:t>
+      </w:r>
+      <w:r>
+        <w:t>Intent</w:t>
+      </w:r>
+      <w:r>
+        <w:t>也常常在同一进程中调用，只是把两种方式封装在一起了。</w:t>
+      </w:r>
+    </w:p>
+    <w:p>
+      <w:pPr>
+        <w:rPr>
+          <w:rFonts w:hint="eastAsia"/>
+        </w:rPr>
+      </w:pPr>
+    </w:p>
+    <w:p>
+      <w:pPr>
+        <w:pStyle w:val="2"/>
+        <w:rPr>
+          <w:rFonts w:hint="eastAsia"/>
+        </w:rPr>
+      </w:pPr>
+      <w:r>
+        <w:rPr>
+          <w:rFonts w:hint="eastAsia"/>
+        </w:rPr>
+        <w:lastRenderedPageBreak/>
+        <w:t>26 Binder</w:t>
+      </w:r>
+      <w:r>
+        <w:rPr>
+          <w:rFonts w:hint="eastAsia"/>
+        </w:rPr>
+        <w:t>通信大致过程</w:t>
+      </w:r>
+    </w:p>
+    <w:p>
+      <w:pPr>
+        <w:rPr>
+          <w:rFonts w:hint="eastAsia"/>
+        </w:rPr>
+      </w:pPr>
+      <w:r>
+        <w:rPr>
+          <w:rFonts w:hint="eastAsia"/>
+        </w:rPr>
+        <w:t>Binder</w:t>
+      </w:r>
+      <w:r>
+        <w:rPr>
+          <w:rFonts w:hint="eastAsia"/>
+        </w:rPr>
+        <w:t>通信采用的是</w:t>
+      </w:r>
+      <w:r>
+        <w:rPr>
+          <w:rFonts w:hint="eastAsia"/>
+        </w:rPr>
+        <w:t>client-server</w:t>
+      </w:r>
+      <w:r>
+        <w:rPr>
+          <w:rFonts w:hint="eastAsia"/>
+        </w:rPr>
+        <w:t>通信结构，</w:t>
+      </w:r>
+      <w:r>
+        <w:rPr>
+          <w:rFonts w:hint="eastAsia"/>
+        </w:rPr>
+        <w:t>client</w:t>
+      </w:r>
+      <w:r>
+        <w:rPr>
+          <w:rFonts w:hint="eastAsia"/>
+        </w:rPr>
+        <w:t>与</w:t>
+      </w:r>
+      <w:r>
+        <w:rPr>
+          <w:rFonts w:hint="eastAsia"/>
+        </w:rPr>
+        <w:t>server</w:t>
+      </w:r>
+      <w:r>
+        <w:rPr>
+          <w:rFonts w:hint="eastAsia"/>
+        </w:rPr>
+        <w:t>的通信由</w:t>
+      </w:r>
+      <w:r>
+        <w:rPr>
+          <w:rFonts w:hint="eastAsia"/>
+        </w:rPr>
+        <w:t>Binder</w:t>
+      </w:r>
+      <w:r>
+        <w:rPr>
+          <w:rFonts w:hint="eastAsia"/>
+        </w:rPr>
+        <w:t>驱动程序和</w:t>
+      </w:r>
+      <w:r>
+        <w:rPr>
+          <w:rFonts w:hint="eastAsia"/>
+        </w:rPr>
+        <w:t>Service Manager</w:t>
+      </w:r>
+      <w:r>
+        <w:rPr>
+          <w:rFonts w:hint="eastAsia"/>
+        </w:rPr>
+        <w:t>组件协助，这两个组件</w:t>
+      </w:r>
+      <w:r>
+        <w:rPr>
+          <w:rFonts w:hint="eastAsia"/>
+        </w:rPr>
+        <w:t>Android</w:t>
+      </w:r>
+      <w:r>
+        <w:rPr>
+          <w:rFonts w:hint="eastAsia"/>
+        </w:rPr>
+        <w:t>已经实现好了并由系统运行，而开发者只需要按照框架规范实现</w:t>
+      </w:r>
+      <w:r>
+        <w:rPr>
+          <w:rFonts w:hint="eastAsia"/>
+        </w:rPr>
+        <w:t>client</w:t>
+      </w:r>
+      <w:r>
+        <w:rPr>
+          <w:rFonts w:hint="eastAsia"/>
+        </w:rPr>
+        <w:t>与</w:t>
+      </w:r>
+      <w:r>
+        <w:rPr>
+          <w:rFonts w:hint="eastAsia"/>
+        </w:rPr>
+        <w:t>server</w:t>
+      </w:r>
+      <w:r>
+        <w:rPr>
+          <w:rFonts w:hint="eastAsia"/>
+        </w:rPr>
+        <w:t>接口即可。参考下图：</w:t>
+      </w:r>
+    </w:p>
+    <w:p>
+      <w:pPr>
+        <w:rPr>
+          <w:rFonts w:hint="eastAsia"/>
+        </w:rPr>
+      </w:pPr>
+      <w:r>
+        <w:rPr>
+          <w:noProof/>
+        </w:rPr>
+        <w:drawing>
+          <wp:inline distT="0" distB="0" distL="0" distR="0" wp14:anchorId="758502A3" wp14:editId="796D80D4">
+            <wp:extent cx="5274310" cy="3329695"/>
+            <wp:effectExtent l="0" t="0" r="0" b="0"/>
+            <wp:docPr id="18" name="图片 18"/>
+            <wp:cNvGraphicFramePr>
+              <a:graphicFrameLocks xmlns:a="http://schemas.openxmlformats.org/drawingml/2006/main" noChangeAspect="1"/>
+            </wp:cNvGraphicFramePr>
+            <a:graphic xmlns:a="http://schemas.openxmlformats.org/drawingml/2006/main">
+              <a:graphicData uri="http://schemas.openxmlformats.org/drawingml/2006/picture">
+                <pic:pic xmlns:pic="http://schemas.openxmlformats.org/drawingml/2006/picture">
+                  <pic:nvPicPr>
+                    <pic:cNvPr id="0" name=""/>
+                    <pic:cNvPicPr/>
+                  </pic:nvPicPr>
+                  <pic:blipFill>
+                    <a:blip r:embed="rId26"/>
+                    <a:stretch>
+                      <a:fillRect/>
+                    </a:stretch>
+                  </pic:blipFill>
+                  <pic:spPr>
+                    <a:xfrm>
+                      <a:off x="0" y="0"/>
+                      <a:ext cx="5274310" cy="3329695"/>
+                    </a:xfrm>
+                    <a:prstGeom prst="rect">
+                      <a:avLst/>
+                    </a:prstGeom>
+                  </pic:spPr>
+                </pic:pic>
+              </a:graphicData>
+            </a:graphic>
+          </wp:inline>
+        </w:drawing>
+      </w:r>
+    </w:p>
+    <w:p>
+      <w:pPr>
+        <w:rPr>
+          <w:rFonts w:hint="eastAsia"/>
+        </w:rPr>
+      </w:pPr>
+      <w:r>
+        <w:rPr>
+          <w:noProof/>
+        </w:rPr>
+        <w:drawing>
+          <wp:inline distT="0" distB="0" distL="0" distR="0" wp14:anchorId="2C50DF51" wp14:editId="0509D9DC">
+            <wp:extent cx="4438650" cy="3838575"/>
+            <wp:effectExtent l="0" t="0" r="0" b="9525"/>
+            <wp:docPr id="19" name="图片 19"/>
+            <wp:cNvGraphicFramePr>
+              <a:graphicFrameLocks xmlns:a="http://schemas.openxmlformats.org/drawingml/2006/main" noChangeAspect="1"/>
+            </wp:cNvGraphicFramePr>
+            <a:graphic xmlns:a="http://schemas.openxmlformats.org/drawingml/2006/main">
+              <a:graphicData uri="http://schemas.openxmlformats.org/drawingml/2006/picture">
+                <pic:pic xmlns:pic="http://schemas.openxmlformats.org/drawingml/2006/picture">
+                  <pic:nvPicPr>
+                    <pic:cNvPr id="0" name=""/>
+                    <pic:cNvPicPr/>
+                  </pic:nvPicPr>
+                  <pic:blipFill>
+                    <a:blip r:embed="rId27"/>
+                    <a:stretch>
+                      <a:fillRect/>
+                    </a:stretch>
+                  </pic:blipFill>
+                  <pic:spPr>
+                    <a:xfrm>
+                      <a:off x="0" y="0"/>
+                      <a:ext cx="4438650" cy="3838575"/>
+                    </a:xfrm>
+                    <a:prstGeom prst="rect">
+                      <a:avLst/>
+                    </a:prstGeom>
+                  </pic:spPr>
+                </pic:pic>
+              </a:graphicData>
+            </a:graphic>
+          </wp:inline>
+        </w:drawing>
+      </w:r>
+    </w:p>
+    <w:p>
+      <w:pPr>
+        <w:rPr>
+          <w:rFonts w:hint="eastAsia"/>
+        </w:rPr>
+      </w:pPr>
+    </w:p>
+    <w:p>
+      <w:pPr>
+        <w:rPr>
+          <w:rFonts w:hint="eastAsia"/>
+        </w:rPr>
+      </w:pPr>
+    </w:p>
+    <w:p>
+      <w:pPr>
+        <w:rPr>
+          <w:rFonts w:hint="eastAsia"/>
+        </w:rPr>
+      </w:pPr>
+    </w:p>
+    <w:p>
+      <w:pPr>
+        <w:rPr>
+          <w:rFonts w:hint="eastAsia"/>
+        </w:rPr>
+      </w:pPr>
+      <w:r>
+        <w:rPr>
+          <w:rFonts w:hint="eastAsia"/>
+        </w:rPr>
+        <w:t>1.client</w:t>
+      </w:r>
+      <w:r>
+        <w:rPr>
+          <w:rFonts w:hint="eastAsia"/>
+        </w:rPr>
+        <w:t>通过获得一个</w:t>
+      </w:r>
+      <w:r>
+        <w:rPr>
+          <w:rFonts w:hint="eastAsia"/>
+        </w:rPr>
+        <w:t>server</w:t>
+      </w:r>
+      <w:r>
+        <w:rPr>
+          <w:rFonts w:hint="eastAsia"/>
+        </w:rPr>
+        <w:t>的代理接口，对</w:t>
+      </w:r>
+      <w:r>
+        <w:rPr>
+          <w:rFonts w:hint="eastAsia"/>
+        </w:rPr>
+        <w:t>server</w:t>
+      </w:r>
+      <w:r>
+        <w:rPr>
+          <w:rFonts w:hint="eastAsia"/>
+        </w:rPr>
+        <w:t>进行直接调用</w:t>
+      </w:r>
+      <w:r>
+        <w:rPr>
+          <w:rFonts w:hint="eastAsia"/>
+        </w:rPr>
+        <w:t xml:space="preserve"> </w:t>
+      </w:r>
+    </w:p>
+    <w:p>
+      <w:pPr>
+        <w:rPr>
+          <w:rFonts w:hint="eastAsia"/>
+        </w:rPr>
+      </w:pPr>
+      <w:r>
+        <w:rPr>
+          <w:rFonts w:hint="eastAsia"/>
+        </w:rPr>
+        <w:t>2.</w:t>
+      </w:r>
+      <w:r>
+        <w:rPr>
+          <w:rFonts w:hint="eastAsia"/>
+        </w:rPr>
+        <w:t>实际上代理接口中定义的方法与</w:t>
+      </w:r>
+      <w:r>
+        <w:rPr>
+          <w:rFonts w:hint="eastAsia"/>
+        </w:rPr>
+        <w:t>server</w:t>
+      </w:r>
+      <w:r>
+        <w:rPr>
+          <w:rFonts w:hint="eastAsia"/>
+        </w:rPr>
+        <w:t>中定义的方法是一一对应的</w:t>
+      </w:r>
+      <w:r>
+        <w:rPr>
+          <w:rFonts w:hint="eastAsia"/>
+        </w:rPr>
+        <w:t xml:space="preserve"> </w:t>
+      </w:r>
+    </w:p>
+    <w:p>
+      <w:pPr>
+        <w:rPr>
+          <w:rFonts w:hint="eastAsia"/>
+        </w:rPr>
+      </w:pPr>
+      <w:r>
+        <w:rPr>
+          <w:rFonts w:hint="eastAsia"/>
+        </w:rPr>
+        <w:t>3.client</w:t>
+      </w:r>
+      <w:r>
+        <w:rPr>
+          <w:rFonts w:hint="eastAsia"/>
+        </w:rPr>
+        <w:t>调用某个代理接口中的方法时，代理接口的方法会将</w:t>
+      </w:r>
+      <w:r>
+        <w:rPr>
+          <w:rFonts w:hint="eastAsia"/>
+        </w:rPr>
+        <w:t>client</w:t>
+      </w:r>
+      <w:r>
+        <w:rPr>
+          <w:rFonts w:hint="eastAsia"/>
+        </w:rPr>
+        <w:t>传递的参数打包成为</w:t>
+      </w:r>
+      <w:r>
+        <w:rPr>
+          <w:rFonts w:hint="eastAsia"/>
+        </w:rPr>
+        <w:t>Parcel</w:t>
+      </w:r>
+      <w:r>
+        <w:rPr>
+          <w:rFonts w:hint="eastAsia"/>
+        </w:rPr>
+        <w:t>对象</w:t>
+      </w:r>
+      <w:r>
+        <w:rPr>
+          <w:rFonts w:hint="eastAsia"/>
+        </w:rPr>
+        <w:t xml:space="preserve"> </w:t>
+      </w:r>
+    </w:p>
+    <w:p>
+      <w:pPr>
+        <w:rPr>
+          <w:rFonts w:hint="eastAsia"/>
+        </w:rPr>
+      </w:pPr>
+      <w:r>
+        <w:rPr>
+          <w:rFonts w:hint="eastAsia"/>
+        </w:rPr>
+        <w:t>4.</w:t>
+      </w:r>
+      <w:r>
+        <w:rPr>
+          <w:rFonts w:hint="eastAsia"/>
+        </w:rPr>
+        <w:t>代理接口将该</w:t>
+      </w:r>
+      <w:r>
+        <w:rPr>
+          <w:rFonts w:hint="eastAsia"/>
+        </w:rPr>
+        <w:t>Parcel</w:t>
+      </w:r>
+      <w:r>
+        <w:rPr>
+          <w:rFonts w:hint="eastAsia"/>
+        </w:rPr>
+        <w:t>发送给内核中的</w:t>
+      </w:r>
+      <w:r>
+        <w:rPr>
+          <w:rFonts w:hint="eastAsia"/>
+        </w:rPr>
+        <w:t xml:space="preserve">binder driver. </w:t>
+      </w:r>
+    </w:p>
+    <w:p>
+      <w:pPr>
+        <w:rPr>
+          <w:rFonts w:hint="eastAsia"/>
+        </w:rPr>
+      </w:pPr>
+      <w:r>
+        <w:rPr>
+          <w:rFonts w:hint="eastAsia"/>
+        </w:rPr>
+        <w:t>5.server</w:t>
+      </w:r>
+      <w:r>
+        <w:rPr>
+          <w:rFonts w:hint="eastAsia"/>
+        </w:rPr>
+        <w:t>会读取</w:t>
+      </w:r>
+      <w:r>
+        <w:rPr>
+          <w:rFonts w:hint="eastAsia"/>
+        </w:rPr>
+        <w:t>binder driver</w:t>
+      </w:r>
+      <w:r>
+        <w:rPr>
+          <w:rFonts w:hint="eastAsia"/>
+        </w:rPr>
+        <w:t>中的请求数据，如果是发送给自己的，解包</w:t>
+      </w:r>
+      <w:r>
+        <w:rPr>
+          <w:rFonts w:hint="eastAsia"/>
+        </w:rPr>
+        <w:t>Parcel</w:t>
+      </w:r>
+      <w:r>
+        <w:rPr>
+          <w:rFonts w:hint="eastAsia"/>
+        </w:rPr>
+        <w:t>对象，处理并将结果返回</w:t>
+      </w:r>
+      <w:r>
+        <w:rPr>
+          <w:rFonts w:hint="eastAsia"/>
+        </w:rPr>
+        <w:t xml:space="preserve"> </w:t>
+      </w:r>
+    </w:p>
+    <w:p>
+      <w:pPr>
+        <w:rPr>
+          <w:rFonts w:hint="eastAsia"/>
+        </w:rPr>
+      </w:pPr>
+      <w:r>
+        <w:rPr>
+          <w:rFonts w:hint="eastAsia"/>
+        </w:rPr>
+        <w:t>6.</w:t>
+      </w:r>
+      <w:r>
+        <w:rPr>
+          <w:rFonts w:hint="eastAsia"/>
+        </w:rPr>
+        <w:t>整个的调用过程是一个同步过程，在</w:t>
+      </w:r>
+      <w:r>
+        <w:rPr>
+          <w:rFonts w:hint="eastAsia"/>
+        </w:rPr>
+        <w:t>server</w:t>
+      </w:r>
+      <w:r>
+        <w:rPr>
+          <w:rFonts w:hint="eastAsia"/>
+        </w:rPr>
+        <w:t>处理的时候，</w:t>
+      </w:r>
+      <w:r>
+        <w:rPr>
+          <w:rFonts w:hint="eastAsia"/>
+        </w:rPr>
+        <w:t>client</w:t>
+      </w:r>
+      <w:r>
+        <w:rPr>
+          <w:rFonts w:hint="eastAsia"/>
+        </w:rPr>
+        <w:t>会</w:t>
+      </w:r>
+      <w:r>
+        <w:rPr>
+          <w:rFonts w:hint="eastAsia"/>
+        </w:rPr>
+        <w:t>block</w:t>
+      </w:r>
+      <w:r>
+        <w:rPr>
+          <w:rFonts w:hint="eastAsia"/>
+        </w:rPr>
+        <w:t>住</w:t>
+      </w:r>
+    </w:p>
+    <w:p>
+      <w:pPr>
+        <w:rPr>
+          <w:rFonts w:hint="eastAsia"/>
+        </w:rPr>
+      </w:pPr>
+    </w:p>
+    <w:p>
+      <w:pPr>
+        <w:pStyle w:val="2"/>
+      </w:pPr>
+      <w:r>
+        <w:rPr>
+          <w:rFonts w:hint="eastAsia"/>
+        </w:rPr>
+        <w:t xml:space="preserve">27 </w:t>
+      </w:r>
+      <w:r>
+        <w:rPr>
+          <w:rFonts w:hint="eastAsia"/>
+        </w:rPr>
+        <w:t>为什么使用</w:t>
+      </w:r>
+      <w:proofErr w:type="spellStart"/>
+      <w:r>
+        <w:t>contentResolver</w:t>
+      </w:r>
+      <w:proofErr w:type="spellEnd"/>
+      <w:r>
+        <w:t xml:space="preserve"> </w:t>
+      </w:r>
+      <w:r>
+        <w:rPr>
+          <w:rFonts w:hint="eastAsia"/>
+        </w:rPr>
+        <w:t>和</w:t>
+      </w:r>
+      <w:proofErr w:type="spellStart"/>
+      <w:r>
+        <w:t>contentProvider</w:t>
+      </w:r>
+      <w:proofErr w:type="spellEnd"/>
+    </w:p>
+    <w:p>
+      <w:pPr>
+        <w:rPr>
+          <w:rFonts w:hint="eastAsia"/>
+        </w:rPr>
+      </w:pPr>
+      <w:r>
+        <w:rPr>
+          <w:rFonts w:hint="eastAsia"/>
+        </w:rPr>
+        <w:t>数据放在数据库中，对数据的存取只要操作数据库就可以了，为什么还要多此一举使用</w:t>
+      </w:r>
+      <w:proofErr w:type="spellStart"/>
+      <w:r>
+        <w:rPr>
+          <w:rFonts w:hint="eastAsia"/>
+        </w:rPr>
+        <w:t>contentProvider</w:t>
+      </w:r>
+      <w:proofErr w:type="spellEnd"/>
+      <w:r>
+        <w:rPr>
+          <w:rFonts w:hint="eastAsia"/>
+        </w:rPr>
+        <w:t>了呢</w:t>
+      </w:r>
+    </w:p>
+    <w:p>
+      <w:pPr>
+        <w:rPr>
+          <w:rFonts w:hint="eastAsia"/>
+        </w:rPr>
+      </w:pPr>
+      <w:r>
+        <w:rPr>
+          <w:rFonts w:hint="eastAsia"/>
+        </w:rPr>
+        <w:t>不同进程间的数据共享问题？</w:t>
+      </w:r>
+      <w:r>
+        <w:rPr>
+          <w:rFonts w:hint="eastAsia"/>
+        </w:rPr>
+        <w:t xml:space="preserve">  </w:t>
+      </w:r>
+      <w:r>
+        <w:rPr>
+          <w:rFonts w:hint="eastAsia"/>
+        </w:rPr>
+        <w:t>还是只是单纯的屏蔽数据的存储形式？</w:t>
+      </w:r>
+    </w:p>
+    <w:p>
+      <w:pPr>
+        <w:rPr>
+          <w:rFonts w:hint="eastAsia"/>
+        </w:rPr>
+      </w:pPr>
+      <w:r>
+        <w:rPr>
+          <w:rFonts w:hint="eastAsia"/>
+        </w:rPr>
+        <w:t>1</w:t>
+      </w:r>
+      <w:r>
+        <w:rPr>
+          <w:rFonts w:hint="eastAsia"/>
+        </w:rPr>
+        <w:t>）该篇文章中解释了为什么使用</w:t>
+      </w:r>
+      <w:proofErr w:type="spellStart"/>
+      <w:r>
+        <w:rPr>
+          <w:rFonts w:hint="eastAsia"/>
+        </w:rPr>
+        <w:t>contentProvider</w:t>
+      </w:r>
+      <w:proofErr w:type="spellEnd"/>
+      <w:r>
+        <w:rPr>
+          <w:rFonts w:hint="eastAsia"/>
+        </w:rPr>
+        <w:t xml:space="preserve"> </w:t>
+      </w:r>
+      <w:r>
+        <w:rPr>
+          <w:rFonts w:hint="eastAsia"/>
+        </w:rPr>
+        <w:t>，以及</w:t>
+      </w:r>
+      <w:proofErr w:type="spellStart"/>
+      <w:r>
+        <w:rPr>
+          <w:rFonts w:hint="eastAsia"/>
+        </w:rPr>
+        <w:t>contentProvider</w:t>
+      </w:r>
+      <w:proofErr w:type="spellEnd"/>
+      <w:r>
+        <w:rPr>
+          <w:rFonts w:hint="eastAsia"/>
+        </w:rPr>
+        <w:t>和</w:t>
+      </w:r>
+      <w:proofErr w:type="spellStart"/>
+      <w:r>
+        <w:rPr>
+          <w:rFonts w:hint="eastAsia"/>
+        </w:rPr>
+        <w:t>contentResolver</w:t>
+      </w:r>
+      <w:proofErr w:type="spellEnd"/>
+      <w:r>
+        <w:rPr>
+          <w:rFonts w:hint="eastAsia"/>
+        </w:rPr>
+        <w:t>的区别</w:t>
+      </w:r>
+    </w:p>
+    <w:p>
+      <w:pPr>
+        <w:ind w:firstLineChars="200" w:firstLine="420"/>
+        <w:rPr>
+          <w:color w:val="FF0000"/>
+        </w:rPr>
+      </w:pPr>
+      <w:r>
+        <w:rPr>
+          <w:color w:val="FF0000"/>
+        </w:rPr>
+        <w:t>https://www.jianshu.com/p/cdef889736ec</w:t>
+      </w:r>
+    </w:p>
+    <w:p>
+      <w:pPr>
+        <w:rPr>
+          <w:rFonts w:hint="eastAsia"/>
+        </w:rPr>
+      </w:pPr>
+      <w:r>
+        <w:rPr>
+          <w:rFonts w:hint="eastAsia"/>
+        </w:rPr>
+        <w:t>2</w:t>
+      </w:r>
+      <w:r>
+        <w:rPr>
+          <w:rFonts w:hint="eastAsia"/>
+        </w:rPr>
+        <w:t>）</w:t>
+      </w:r>
+      <w:proofErr w:type="gramStart"/>
+      <w:r>
+        <w:rPr>
+          <w:rFonts w:hint="eastAsia"/>
+        </w:rPr>
+        <w:t>牛客网上</w:t>
+      </w:r>
+      <w:proofErr w:type="gramEnd"/>
+      <w:r>
+        <w:rPr>
+          <w:rFonts w:hint="eastAsia"/>
+        </w:rPr>
+        <w:t>解释</w:t>
+      </w:r>
+    </w:p>
+    <w:p>
+      <w:proofErr w:type="spellStart"/>
+      <w:r>
+        <w:rPr>
+          <w:rFonts w:hint="eastAsia"/>
+        </w:rPr>
+        <w:t>ContentProvider</w:t>
+      </w:r>
+      <w:proofErr w:type="spellEnd"/>
+      <w:r>
+        <w:rPr>
+          <w:rFonts w:hint="eastAsia"/>
+        </w:rPr>
+        <w:t>实现了不同</w:t>
+      </w:r>
+      <w:r>
+        <w:rPr>
+          <w:rFonts w:hint="eastAsia"/>
+        </w:rPr>
+        <w:t>APP</w:t>
+      </w:r>
+      <w:r>
+        <w:rPr>
+          <w:rFonts w:hint="eastAsia"/>
+        </w:rPr>
+        <w:t>之间数据共享，</w:t>
+      </w:r>
+      <w:proofErr w:type="spellStart"/>
+      <w:r>
+        <w:rPr>
+          <w:rFonts w:hint="eastAsia"/>
+        </w:rPr>
+        <w:t>ContentProvider</w:t>
+      </w:r>
+      <w:proofErr w:type="spellEnd"/>
+      <w:r>
+        <w:rPr>
+          <w:rFonts w:hint="eastAsia"/>
+        </w:rPr>
+        <w:t>为其他应用程序提供了访问本应用程序的接口，其他应用程序可以通过</w:t>
+      </w:r>
+      <w:proofErr w:type="spellStart"/>
+      <w:r>
+        <w:rPr>
+          <w:rFonts w:hint="eastAsia"/>
+        </w:rPr>
+        <w:t>ContentResolver</w:t>
+      </w:r>
+      <w:proofErr w:type="spellEnd"/>
+      <w:r>
+        <w:rPr>
+          <w:rFonts w:hint="eastAsia"/>
+        </w:rPr>
+        <w:t>来操作</w:t>
+      </w:r>
+      <w:proofErr w:type="spellStart"/>
+      <w:r>
+        <w:rPr>
+          <w:rFonts w:hint="eastAsia"/>
+        </w:rPr>
+        <w:t>ContentProvider</w:t>
+      </w:r>
+      <w:proofErr w:type="spellEnd"/>
+      <w:r>
+        <w:rPr>
+          <w:rFonts w:hint="eastAsia"/>
+        </w:rPr>
+        <w:t>提供的数据，同时</w:t>
+      </w:r>
+      <w:proofErr w:type="spellStart"/>
+      <w:r>
+        <w:rPr>
+          <w:rFonts w:hint="eastAsia"/>
+        </w:rPr>
+        <w:t>ContentProvider</w:t>
+      </w:r>
+      <w:proofErr w:type="spellEnd"/>
+      <w:r>
+        <w:rPr>
+          <w:rFonts w:hint="eastAsia"/>
+        </w:rPr>
+        <w:t>保证了被</w:t>
+      </w:r>
+      <w:proofErr w:type="gramStart"/>
+      <w:r>
+        <w:rPr>
+          <w:rFonts w:hint="eastAsia"/>
+        </w:rPr>
+        <w:t>访数据</w:t>
+      </w:r>
+      <w:proofErr w:type="gramEnd"/>
+      <w:r>
+        <w:rPr>
+          <w:rFonts w:hint="eastAsia"/>
+        </w:rPr>
+        <w:t>的安全性，用户只需要关心操作数据的</w:t>
+      </w:r>
+      <w:proofErr w:type="spellStart"/>
+      <w:r>
+        <w:rPr>
+          <w:rFonts w:hint="eastAsia"/>
+        </w:rPr>
+        <w:t>uri</w:t>
+      </w:r>
+      <w:proofErr w:type="spellEnd"/>
+      <w:r>
+        <w:rPr>
+          <w:rFonts w:hint="eastAsia"/>
+        </w:rPr>
+        <w:t>就可以了。</w:t>
+      </w:r>
+      <w:proofErr w:type="spellStart"/>
+      <w:r>
+        <w:rPr>
+          <w:rFonts w:hint="eastAsia"/>
+        </w:rPr>
+        <w:t>sql</w:t>
+      </w:r>
+      <w:proofErr w:type="spellEnd"/>
+      <w:r>
+        <w:rPr>
+          <w:rFonts w:hint="eastAsia"/>
+        </w:rPr>
+        <w:t>也有</w:t>
+      </w:r>
+      <w:proofErr w:type="gramStart"/>
+      <w:r>
+        <w:rPr>
+          <w:rFonts w:hint="eastAsia"/>
+        </w:rPr>
+        <w:t>增删改查的</w:t>
+      </w:r>
+      <w:proofErr w:type="gramEnd"/>
+      <w:r>
+        <w:rPr>
+          <w:rFonts w:hint="eastAsia"/>
+        </w:rPr>
+        <w:t>方法，</w:t>
+      </w:r>
+      <w:r>
+        <w:rPr>
+          <w:rFonts w:hint="eastAsia"/>
+          <w:color w:val="FF0000"/>
+        </w:rPr>
+        <w:t>单</w:t>
+      </w:r>
+      <w:proofErr w:type="spellStart"/>
+      <w:r>
+        <w:rPr>
+          <w:rFonts w:hint="eastAsia"/>
+          <w:color w:val="FF0000"/>
+        </w:rPr>
+        <w:t>sql</w:t>
+      </w:r>
+      <w:proofErr w:type="spellEnd"/>
+      <w:r>
+        <w:rPr>
+          <w:rFonts w:hint="eastAsia"/>
+          <w:color w:val="FF0000"/>
+        </w:rPr>
+        <w:t>只能操作本应用下的数据库</w:t>
+      </w:r>
+      <w:r>
+        <w:rPr>
+          <w:rFonts w:hint="eastAsia"/>
+        </w:rPr>
+        <w:t>。</w:t>
+      </w:r>
     </w:p>
     <w:sectPr>
       <w:pgSz w:w="11906" w:h="16838"/>

</xml_diff>

<commit_message>
update 待解决问题 files at home
</commit_message>
<xml_diff>
--- a/Android/Android笔记.docx
+++ b/Android/Android笔记.docx
@@ -5,6 +5,9 @@
     <w:p>
       <w:pPr>
         <w:pStyle w:val="a3"/>
+        <w:rPr>
+          <w:rFonts w:hint="eastAsia"/>
+        </w:rPr>
       </w:pPr>
       <w:r>
         <w:rPr>
@@ -20,6 +23,11 @@
       </w:r>
     </w:p>
     <w:p>
+      <w:pPr>
+        <w:rPr>
+          <w:rFonts w:hint="eastAsia"/>
+        </w:rPr>
+      </w:pPr>
       <w:r>
         <w:rPr>
           <w:rFonts w:hint="eastAsia"/>
@@ -42,6 +50,11 @@
       </w:r>
     </w:p>
     <w:p>
+      <w:pPr>
+        <w:rPr>
+          <w:rFonts w:hint="eastAsia"/>
+        </w:rPr>
+      </w:pPr>
       <w:r>
         <w:t>https://www.cnblogs.com/it-tsz/p/12175237.html</w:t>
       </w:r>
@@ -49,6 +62,9 @@
     <w:p>
       <w:pPr>
         <w:pStyle w:val="2"/>
+        <w:rPr>
+          <w:rFonts w:hint="eastAsia"/>
+        </w:rPr>
       </w:pPr>
       <w:r>
         <w:rPr>
@@ -64,6 +80,11 @@
       </w:r>
     </w:p>
     <w:p>
+      <w:pPr>
+        <w:rPr>
+          <w:rFonts w:hint="eastAsia"/>
+        </w:rPr>
+      </w:pPr>
       <w:r>
         <w:rPr>
           <w:noProof/>
@@ -106,6 +127,11 @@
       </w:r>
     </w:p>
     <w:p>
+      <w:pPr>
+        <w:rPr>
+          <w:rFonts w:hint="eastAsia"/>
+        </w:rPr>
+      </w:pPr>
       <w:r>
         <w:rPr>
           <w:rFonts w:hint="eastAsia"/>
@@ -121,6 +147,9 @@
           <w:numId w:val="1"/>
         </w:numPr>
         <w:ind w:firstLineChars="0"/>
+        <w:rPr>
+          <w:rFonts w:hint="eastAsia"/>
+        </w:rPr>
       </w:pPr>
       <w:r>
         <w:rPr>
@@ -461,6 +490,9 @@
           <w:numId w:val="1"/>
         </w:numPr>
         <w:ind w:firstLineChars="0"/>
+        <w:rPr>
+          <w:rFonts w:hint="eastAsia"/>
+        </w:rPr>
       </w:pPr>
       <w:r>
         <w:t>A</w:t>
@@ -665,11 +697,20 @@
         <w:t>进程产生其他进程。</w:t>
       </w:r>
     </w:p>
-    <w:p/>
+    <w:p>
+      <w:pPr>
+        <w:rPr>
+          <w:rFonts w:hint="eastAsia"/>
+        </w:rPr>
+      </w:pPr>
+    </w:p>
     <w:p>
       <w:pPr>
         <w:pStyle w:val="a8"/>
         <w:ind w:left="360" w:firstLineChars="0" w:firstLine="0"/>
+        <w:rPr>
+          <w:rFonts w:hint="eastAsia"/>
+        </w:rPr>
       </w:pPr>
       <w:r>
         <w:rPr>
@@ -686,10 +727,19 @@
         </w:r>
       </w:hyperlink>
     </w:p>
-    <w:p/>
+    <w:p>
+      <w:pPr>
+        <w:rPr>
+          <w:rFonts w:hint="eastAsia"/>
+        </w:rPr>
+      </w:pPr>
+    </w:p>
     <w:p>
       <w:pPr>
         <w:pStyle w:val="2"/>
+        <w:rPr>
+          <w:rFonts w:hint="eastAsia"/>
+        </w:rPr>
       </w:pPr>
       <w:r>
         <w:rPr>
@@ -705,6 +755,11 @@
       </w:r>
     </w:p>
     <w:p>
+      <w:pPr>
+        <w:rPr>
+          <w:rFonts w:hint="eastAsia"/>
+        </w:rPr>
+      </w:pPr>
       <w:r>
         <w:rPr>
           <w:rFonts w:hint="eastAsia"/>
@@ -721,6 +776,9 @@
     <w:p>
       <w:pPr>
         <w:jc w:val="left"/>
+        <w:rPr>
+          <w:rFonts w:hint="eastAsia"/>
+        </w:rPr>
       </w:pPr>
       <w:r>
         <w:rPr>
@@ -736,6 +794,11 @@
       </w:r>
     </w:p>
     <w:p>
+      <w:pPr>
+        <w:rPr>
+          <w:rFonts w:hint="eastAsia"/>
+        </w:rPr>
+      </w:pPr>
       <w:r>
         <w:rPr>
           <w:rFonts w:hint="eastAsia"/>
@@ -751,6 +814,11 @@
       </w:r>
     </w:p>
     <w:p>
+      <w:pPr>
+        <w:rPr>
+          <w:rFonts w:hint="eastAsia"/>
+        </w:rPr>
+      </w:pPr>
       <w:r>
         <w:rPr>
           <w:rFonts w:hint="eastAsia"/>
@@ -789,6 +857,11 @@
       </w:r>
     </w:p>
     <w:p>
+      <w:pPr>
+        <w:rPr>
+          <w:rFonts w:hint="eastAsia"/>
+        </w:rPr>
+      </w:pPr>
       <w:r>
         <w:rPr>
           <w:rFonts w:hint="eastAsia"/>
@@ -803,6 +876,11 @@
       </w:r>
     </w:p>
     <w:p>
+      <w:pPr>
+        <w:rPr>
+          <w:rFonts w:hint="eastAsia"/>
+        </w:rPr>
+      </w:pPr>
       <w:r>
         <w:rPr>
           <w:rFonts w:hint="eastAsia"/>
@@ -817,6 +895,11 @@
       </w:r>
     </w:p>
     <w:p>
+      <w:pPr>
+        <w:rPr>
+          <w:rFonts w:hint="eastAsia"/>
+        </w:rPr>
+      </w:pPr>
       <w:r>
         <w:rPr>
           <w:rFonts w:hint="eastAsia"/>
@@ -833,6 +916,9 @@
     <w:p>
       <w:pPr>
         <w:pStyle w:val="2"/>
+        <w:rPr>
+          <w:rFonts w:hint="eastAsia"/>
+        </w:rPr>
       </w:pPr>
       <w:r>
         <w:rPr>
@@ -848,6 +934,11 @@
       </w:r>
     </w:p>
     <w:p>
+      <w:pPr>
+        <w:rPr>
+          <w:rFonts w:hint="eastAsia"/>
+        </w:rPr>
+      </w:pPr>
       <w:r>
         <w:rPr>
           <w:rFonts w:hint="eastAsia"/>
@@ -901,6 +992,11 @@
       </w:r>
     </w:p>
     <w:p>
+      <w:pPr>
+        <w:rPr>
+          <w:rFonts w:hint="eastAsia"/>
+        </w:rPr>
+      </w:pPr>
       <w:r>
         <w:rPr>
           <w:rFonts w:hint="eastAsia"/>
@@ -954,6 +1050,11 @@
       </w:r>
     </w:p>
     <w:p>
+      <w:pPr>
+        <w:rPr>
+          <w:rFonts w:hint="eastAsia"/>
+        </w:rPr>
+      </w:pPr>
       <w:r>
         <w:rPr>
           <w:rFonts w:hint="eastAsia"/>
@@ -988,6 +1089,9 @@
     <w:p>
       <w:pPr>
         <w:pStyle w:val="2"/>
+        <w:rPr>
+          <w:rFonts w:hint="eastAsia"/>
+        </w:rPr>
       </w:pPr>
       <w:r>
         <w:rPr>
@@ -1016,6 +1120,11 @@
       </w:r>
     </w:p>
     <w:p>
+      <w:pPr>
+        <w:rPr>
+          <w:rFonts w:hint="eastAsia"/>
+        </w:rPr>
+      </w:pPr>
       <w:r>
         <w:rPr>
           <w:rFonts w:hint="eastAsia"/>
@@ -1185,10 +1294,17 @@
         <w:t>源码是分开下载的</w:t>
       </w:r>
     </w:p>
-    <w:p/>
-    <w:p>
-      <w:pPr>
-        <w:rPr>
+    <w:p>
+      <w:pPr>
+        <w:rPr>
+          <w:rFonts w:hint="eastAsia"/>
+        </w:rPr>
+      </w:pPr>
+    </w:p>
+    <w:p>
+      <w:pPr>
+        <w:rPr>
+          <w:rFonts w:hint="eastAsia"/>
           <w:color w:val="FF0000"/>
         </w:rPr>
       </w:pPr>
@@ -1233,6 +1349,7 @@
     <w:p>
       <w:pPr>
         <w:rPr>
+          <w:rFonts w:hint="eastAsia"/>
           <w:color w:val="FF0000"/>
         </w:rPr>
       </w:pPr>
@@ -1258,10 +1375,19 @@
         <w:t>内核？？</w:t>
       </w:r>
     </w:p>
-    <w:p/>
+    <w:p>
+      <w:pPr>
+        <w:rPr>
+          <w:rFonts w:hint="eastAsia"/>
+        </w:rPr>
+      </w:pPr>
+    </w:p>
     <w:p>
       <w:pPr>
         <w:pStyle w:val="2"/>
+        <w:rPr>
+          <w:rFonts w:hint="eastAsia"/>
+        </w:rPr>
       </w:pPr>
       <w:r>
         <w:rPr>
@@ -1283,6 +1409,11 @@
       </w:r>
     </w:p>
     <w:p>
+      <w:pPr>
+        <w:rPr>
+          <w:rFonts w:hint="eastAsia"/>
+        </w:rPr>
+      </w:pPr>
       <w:r>
         <w:rPr>
           <w:rFonts w:hint="eastAsia"/>
@@ -1305,6 +1436,11 @@
       </w:r>
     </w:p>
     <w:p>
+      <w:pPr>
+        <w:rPr>
+          <w:rFonts w:hint="eastAsia"/>
+        </w:rPr>
+      </w:pPr>
       <w:r>
         <w:rPr>
           <w:rFonts w:hint="eastAsia"/>
@@ -1361,6 +1497,9 @@
     <w:p>
       <w:pPr>
         <w:pStyle w:val="2"/>
+        <w:rPr>
+          <w:rFonts w:hint="eastAsia"/>
+        </w:rPr>
       </w:pPr>
       <w:r>
         <w:rPr>
@@ -1384,6 +1523,9 @@
     <w:p>
       <w:pPr>
         <w:ind w:firstLine="420"/>
+        <w:rPr>
+          <w:rFonts w:hint="eastAsia"/>
+        </w:rPr>
       </w:pPr>
       <w:r>
         <w:rPr>
@@ -1401,6 +1543,9 @@
     <w:p>
       <w:pPr>
         <w:jc w:val="left"/>
+        <w:rPr>
+          <w:rFonts w:hint="eastAsia"/>
+        </w:rPr>
       </w:pPr>
       <w:r>
         <w:rPr>
@@ -1416,6 +1561,11 @@
       </w:r>
     </w:p>
     <w:p>
+      <w:pPr>
+        <w:rPr>
+          <w:rFonts w:hint="eastAsia"/>
+        </w:rPr>
+      </w:pPr>
       <w:r>
         <w:rPr>
           <w:rFonts w:hint="eastAsia"/>
@@ -1430,6 +1580,11 @@
       </w:r>
     </w:p>
     <w:p>
+      <w:pPr>
+        <w:rPr>
+          <w:rFonts w:hint="eastAsia"/>
+        </w:rPr>
+      </w:pPr>
       <w:r>
         <w:rPr>
           <w:rFonts w:hint="eastAsia"/>
@@ -1468,6 +1623,11 @@
       </w:r>
     </w:p>
     <w:p>
+      <w:pPr>
+        <w:rPr>
+          <w:rFonts w:hint="eastAsia"/>
+        </w:rPr>
+      </w:pPr>
       <w:r>
         <w:rPr>
           <w:rFonts w:hint="eastAsia"/>
@@ -1482,6 +1642,11 @@
       </w:r>
     </w:p>
     <w:p>
+      <w:pPr>
+        <w:rPr>
+          <w:rFonts w:hint="eastAsia"/>
+        </w:rPr>
+      </w:pPr>
       <w:r>
         <w:rPr>
           <w:rFonts w:hint="eastAsia"/>
@@ -1496,6 +1661,11 @@
       </w:r>
     </w:p>
     <w:p>
+      <w:pPr>
+        <w:rPr>
+          <w:rFonts w:hint="eastAsia"/>
+        </w:rPr>
+      </w:pPr>
       <w:r>
         <w:rPr>
           <w:rFonts w:hint="eastAsia"/>
@@ -1509,10 +1679,19 @@
         <w:t>、最重要的一点：我认为要自己动手写，那怕是重新写一遍这个项目，或者自己设计一个类似的，再或者只写这个项目中的一部分。</w:t>
       </w:r>
     </w:p>
-    <w:p/>
+    <w:p>
+      <w:pPr>
+        <w:rPr>
+          <w:rFonts w:hint="eastAsia"/>
+        </w:rPr>
+      </w:pPr>
+    </w:p>
     <w:p>
       <w:pPr>
         <w:pStyle w:val="2"/>
+        <w:rPr>
+          <w:rFonts w:hint="eastAsia"/>
+        </w:rPr>
       </w:pPr>
       <w:r>
         <w:rPr>
@@ -1530,6 +1709,9 @@
     <w:p>
       <w:pPr>
         <w:pStyle w:val="2"/>
+        <w:rPr>
+          <w:rFonts w:hint="eastAsia"/>
+        </w:rPr>
       </w:pPr>
       <w:r>
         <w:rPr>
@@ -1555,6 +1737,9 @@
     <w:p>
       <w:pPr>
         <w:pStyle w:val="3"/>
+        <w:rPr>
+          <w:rFonts w:hint="eastAsia"/>
+        </w:rPr>
       </w:pPr>
       <w:r>
         <w:rPr>
@@ -1584,6 +1769,11 @@
       </w:r>
     </w:p>
     <w:p>
+      <w:pPr>
+        <w:rPr>
+          <w:rFonts w:hint="eastAsia"/>
+        </w:rPr>
+      </w:pPr>
       <w:r>
         <w:rPr>
           <w:rFonts w:hint="eastAsia"/>
@@ -1615,6 +1805,9 @@
     <w:p>
       <w:pPr>
         <w:ind w:leftChars="200" w:left="420"/>
+        <w:rPr>
+          <w:rFonts w:hint="eastAsia"/>
+        </w:rPr>
       </w:pPr>
       <w:r>
         <w:rPr>
@@ -1632,6 +1825,9 @@
     <w:p>
       <w:pPr>
         <w:ind w:leftChars="200" w:left="420"/>
+        <w:rPr>
+          <w:rFonts w:hint="eastAsia"/>
+        </w:rPr>
       </w:pPr>
       <w:r>
         <w:rPr>
@@ -1649,6 +1845,9 @@
     <w:p>
       <w:pPr>
         <w:ind w:leftChars="200" w:left="420"/>
+        <w:rPr>
+          <w:rFonts w:hint="eastAsia"/>
+        </w:rPr>
       </w:pPr>
       <w:r>
         <w:rPr>
@@ -1667,6 +1866,9 @@
     <w:p>
       <w:pPr>
         <w:pStyle w:val="3"/>
+        <w:rPr>
+          <w:rFonts w:hint="eastAsia"/>
+        </w:rPr>
       </w:pPr>
       <w:r>
         <w:rPr>
@@ -1696,6 +1898,11 @@
       </w:r>
     </w:p>
     <w:p>
+      <w:pPr>
+        <w:rPr>
+          <w:rFonts w:hint="eastAsia"/>
+        </w:rPr>
+      </w:pPr>
       <w:r>
         <w:rPr>
           <w:rFonts w:hint="eastAsia"/>
@@ -1717,6 +1924,11 @@
       </w:r>
     </w:p>
     <w:p>
+      <w:pPr>
+        <w:rPr>
+          <w:rFonts w:hint="eastAsia"/>
+        </w:rPr>
+      </w:pPr>
       <w:r>
         <w:rPr>
           <w:rFonts w:hint="eastAsia"/>
@@ -1730,11 +1942,26 @@
         <w:t>-service</w:t>
       </w:r>
     </w:p>
-    <w:p/>
-    <w:p/>
+    <w:p>
+      <w:pPr>
+        <w:rPr>
+          <w:rFonts w:hint="eastAsia"/>
+        </w:rPr>
+      </w:pPr>
+    </w:p>
+    <w:p>
+      <w:pPr>
+        <w:rPr>
+          <w:rFonts w:hint="eastAsia"/>
+        </w:rPr>
+      </w:pPr>
+    </w:p>
     <w:p>
       <w:pPr>
         <w:pStyle w:val="2"/>
+        <w:rPr>
+          <w:rFonts w:hint="eastAsia"/>
+        </w:rPr>
       </w:pPr>
       <w:r>
         <w:rPr>
@@ -1752,6 +1979,9 @@
     <w:p>
       <w:pPr>
         <w:ind w:firstLineChars="100" w:firstLine="210"/>
+        <w:rPr>
+          <w:rFonts w:hint="eastAsia"/>
+        </w:rPr>
       </w:pPr>
       <w:r>
         <w:t>A</w:t>
@@ -1781,6 +2011,11 @@
       </w:r>
     </w:p>
     <w:p>
+      <w:pPr>
+        <w:rPr>
+          <w:rFonts w:hint="eastAsia"/>
+        </w:rPr>
+      </w:pPr>
       <w:proofErr w:type="spellStart"/>
       <w:r>
         <w:t>R</w:t>
@@ -1835,6 +2070,9 @@
     <w:p>
       <w:pPr>
         <w:ind w:firstLineChars="100" w:firstLine="210"/>
+        <w:rPr>
+          <w:rFonts w:hint="eastAsia"/>
+        </w:rPr>
       </w:pPr>
       <w:r>
         <w:t>当</w:t>
@@ -1897,12 +2135,22 @@
         <w:spacing w:before="150" w:beforeAutospacing="0" w:after="150" w:afterAutospacing="0"/>
         <w:ind w:firstLineChars="100" w:firstLine="210"/>
         <w:rPr>
+          <w:rFonts w:asciiTheme="minorHAnsi" w:eastAsiaTheme="minorEastAsia" w:hAnsiTheme="minorHAnsi" w:cstheme="minorBidi" w:hint="eastAsia"/>
+          <w:kern w:val="2"/>
+          <w:sz w:val="21"/>
+          <w:szCs w:val="22"/>
+        </w:rPr>
+      </w:pPr>
+      <w:r>
+        <w:rPr>
           <w:rFonts w:asciiTheme="minorHAnsi" w:eastAsiaTheme="minorEastAsia" w:hAnsiTheme="minorHAnsi" w:cstheme="minorBidi"/>
           <w:kern w:val="2"/>
           <w:sz w:val="21"/>
           <w:szCs w:val="22"/>
         </w:rPr>
-      </w:pPr>
+        <w:t>其中</w:t>
+      </w:r>
+      <w:proofErr w:type="spellStart"/>
       <w:r>
         <w:rPr>
           <w:rFonts w:asciiTheme="minorHAnsi" w:eastAsiaTheme="minorEastAsia" w:hAnsiTheme="minorHAnsi" w:cstheme="minorBidi"/>
@@ -1910,9 +2158,9 @@
           <w:sz w:val="21"/>
           <w:szCs w:val="22"/>
         </w:rPr>
-        <w:t>其中</w:t>
-      </w:r>
-      <w:proofErr w:type="spellStart"/>
+        <w:t>ramdisk.img</w:t>
+      </w:r>
+      <w:proofErr w:type="spellEnd"/>
       <w:r>
         <w:rPr>
           <w:rFonts w:asciiTheme="minorHAnsi" w:eastAsiaTheme="minorEastAsia" w:hAnsiTheme="minorHAnsi" w:cstheme="minorBidi"/>
@@ -1920,9 +2168,8 @@
           <w:sz w:val="21"/>
           <w:szCs w:val="22"/>
         </w:rPr>
-        <w:t>ramdisk.img</w:t>
-      </w:r>
-      <w:proofErr w:type="spellEnd"/>
+        <w:t>是一个分区映像文件，即是一个文件系统（</w:t>
+      </w:r>
       <w:r>
         <w:rPr>
           <w:rFonts w:asciiTheme="minorHAnsi" w:eastAsiaTheme="minorEastAsia" w:hAnsiTheme="minorHAnsi" w:cstheme="minorBidi"/>
@@ -1930,7 +2177,7 @@
           <w:sz w:val="21"/>
           <w:szCs w:val="22"/>
         </w:rPr>
-        <w:t>是一个分区映像文件，即是一个文件系统（</w:t>
+        <w:t>root file system</w:t>
       </w:r>
       <w:r>
         <w:rPr>
@@ -1939,7 +2186,7 @@
           <w:sz w:val="21"/>
           <w:szCs w:val="22"/>
         </w:rPr>
-        <w:t>root file system</w:t>
+        <w:t>），，</w:t>
       </w:r>
       <w:r>
         <w:rPr>
@@ -1948,7 +2195,7 @@
           <w:sz w:val="21"/>
           <w:szCs w:val="22"/>
         </w:rPr>
-        <w:t>），，</w:t>
+        <w:t>kernel</w:t>
       </w:r>
       <w:r>
         <w:rPr>
@@ -1957,8 +2204,9 @@
           <w:sz w:val="21"/>
           <w:szCs w:val="22"/>
         </w:rPr>
-        <w:t>kernel</w:t>
-      </w:r>
+        <w:t>启动时，</w:t>
+      </w:r>
+      <w:proofErr w:type="spellStart"/>
       <w:r>
         <w:rPr>
           <w:rFonts w:asciiTheme="minorHAnsi" w:eastAsiaTheme="minorEastAsia" w:hAnsiTheme="minorHAnsi" w:cstheme="minorBidi"/>
@@ -1966,9 +2214,9 @@
           <w:sz w:val="21"/>
           <w:szCs w:val="22"/>
         </w:rPr>
-        <w:t>启动时，</w:t>
-      </w:r>
-      <w:proofErr w:type="spellStart"/>
+        <w:t>ramdisk</w:t>
+      </w:r>
+      <w:proofErr w:type="spellEnd"/>
       <w:r>
         <w:rPr>
           <w:rFonts w:asciiTheme="minorHAnsi" w:eastAsiaTheme="minorEastAsia" w:hAnsiTheme="minorHAnsi" w:cstheme="minorBidi"/>
@@ -1976,9 +2224,9 @@
           <w:sz w:val="21"/>
           <w:szCs w:val="22"/>
         </w:rPr>
-        <w:t>ramdisk</w:t>
-      </w:r>
-      <w:proofErr w:type="spellEnd"/>
+        <w:t>负责</w:t>
+      </w:r>
+      <w:proofErr w:type="spellStart"/>
       <w:r>
         <w:rPr>
           <w:rFonts w:asciiTheme="minorHAnsi" w:eastAsiaTheme="minorEastAsia" w:hAnsiTheme="minorHAnsi" w:cstheme="minorBidi"/>
@@ -1986,9 +2234,9 @@
           <w:sz w:val="21"/>
           <w:szCs w:val="22"/>
         </w:rPr>
-        <w:t>负责</w:t>
-      </w:r>
-      <w:proofErr w:type="spellStart"/>
+        <w:t>init</w:t>
+      </w:r>
+      <w:proofErr w:type="spellEnd"/>
       <w:r>
         <w:rPr>
           <w:rFonts w:asciiTheme="minorHAnsi" w:eastAsiaTheme="minorEastAsia" w:hAnsiTheme="minorHAnsi" w:cstheme="minorBidi"/>
@@ -1996,9 +2244,9 @@
           <w:sz w:val="21"/>
           <w:szCs w:val="22"/>
         </w:rPr>
-        <w:t>init</w:t>
-      </w:r>
-      <w:proofErr w:type="spellEnd"/>
+        <w:t>，</w:t>
+      </w:r>
+      <w:proofErr w:type="spellStart"/>
       <w:r>
         <w:rPr>
           <w:rFonts w:asciiTheme="minorHAnsi" w:eastAsiaTheme="minorEastAsia" w:hAnsiTheme="minorHAnsi" w:cstheme="minorBidi"/>
@@ -2006,9 +2254,9 @@
           <w:sz w:val="21"/>
           <w:szCs w:val="22"/>
         </w:rPr>
-        <w:t>，</w:t>
-      </w:r>
-      <w:proofErr w:type="spellStart"/>
+        <w:t>system.img</w:t>
+      </w:r>
+      <w:proofErr w:type="spellEnd"/>
       <w:r>
         <w:rPr>
           <w:rFonts w:asciiTheme="minorHAnsi" w:eastAsiaTheme="minorEastAsia" w:hAnsiTheme="minorHAnsi" w:cstheme="minorBidi"/>
@@ -2016,9 +2264,8 @@
           <w:sz w:val="21"/>
           <w:szCs w:val="22"/>
         </w:rPr>
-        <w:t>system.img</w:t>
-      </w:r>
-      <w:proofErr w:type="spellEnd"/>
+        <w:t>包括了主要系统，系统</w:t>
+      </w:r>
       <w:r>
         <w:rPr>
           <w:rFonts w:asciiTheme="minorHAnsi" w:eastAsiaTheme="minorEastAsia" w:hAnsiTheme="minorHAnsi" w:cstheme="minorBidi"/>
@@ -2026,7 +2273,7 @@
           <w:sz w:val="21"/>
           <w:szCs w:val="22"/>
         </w:rPr>
-        <w:t>包括了主要系统，系统</w:t>
+        <w:t>app</w:t>
       </w:r>
       <w:r>
         <w:rPr>
@@ -2035,7 +2282,7 @@
           <w:sz w:val="21"/>
           <w:szCs w:val="22"/>
         </w:rPr>
-        <w:t>app</w:t>
+        <w:t>等，挂载于文件系统下的</w:t>
       </w:r>
       <w:r>
         <w:rPr>
@@ -2044,7 +2291,7 @@
           <w:sz w:val="21"/>
           <w:szCs w:val="22"/>
         </w:rPr>
-        <w:t>等，挂载于文件系统下的</w:t>
+        <w:t>system</w:t>
       </w:r>
       <w:r>
         <w:rPr>
@@ -2053,7 +2300,7 @@
           <w:sz w:val="21"/>
           <w:szCs w:val="22"/>
         </w:rPr>
-        <w:t>system</w:t>
+        <w:t>文件夹</w:t>
       </w:r>
       <w:r>
         <w:rPr>
@@ -2062,8 +2309,9 @@
           <w:sz w:val="21"/>
           <w:szCs w:val="22"/>
         </w:rPr>
-        <w:t>文件夹</w:t>
-      </w:r>
+        <w:t xml:space="preserve">, </w:t>
+      </w:r>
+      <w:proofErr w:type="spellStart"/>
       <w:r>
         <w:rPr>
           <w:rFonts w:asciiTheme="minorHAnsi" w:eastAsiaTheme="minorEastAsia" w:hAnsiTheme="minorHAnsi" w:cstheme="minorBidi"/>
@@ -2071,9 +2319,9 @@
           <w:sz w:val="21"/>
           <w:szCs w:val="22"/>
         </w:rPr>
-        <w:t xml:space="preserve">, </w:t>
-      </w:r>
-      <w:proofErr w:type="spellStart"/>
+        <w:t>userdata.img</w:t>
+      </w:r>
+      <w:proofErr w:type="spellEnd"/>
       <w:r>
         <w:rPr>
           <w:rFonts w:asciiTheme="minorHAnsi" w:eastAsiaTheme="minorEastAsia" w:hAnsiTheme="minorHAnsi" w:cstheme="minorBidi"/>
@@ -2081,9 +2329,8 @@
           <w:sz w:val="21"/>
           <w:szCs w:val="22"/>
         </w:rPr>
-        <w:t>userdata.img</w:t>
-      </w:r>
-      <w:proofErr w:type="spellEnd"/>
+        <w:t>包括了一些用户数据，被挂载到文件系统下的</w:t>
+      </w:r>
       <w:r>
         <w:rPr>
           <w:rFonts w:asciiTheme="minorHAnsi" w:eastAsiaTheme="minorEastAsia" w:hAnsiTheme="minorHAnsi" w:cstheme="minorBidi"/>
@@ -2091,7 +2338,7 @@
           <w:sz w:val="21"/>
           <w:szCs w:val="22"/>
         </w:rPr>
-        <w:t>包括了一些用户数据，被挂载到文件系统下的</w:t>
+        <w:t>data</w:t>
       </w:r>
       <w:r>
         <w:rPr>
@@ -2100,15 +2347,6 @@
           <w:sz w:val="21"/>
           <w:szCs w:val="22"/>
         </w:rPr>
-        <w:t>data</w:t>
-      </w:r>
-      <w:r>
-        <w:rPr>
-          <w:rFonts w:asciiTheme="minorHAnsi" w:eastAsiaTheme="minorEastAsia" w:hAnsiTheme="minorHAnsi" w:cstheme="minorBidi"/>
-          <w:kern w:val="2"/>
-          <w:sz w:val="21"/>
-          <w:szCs w:val="22"/>
-        </w:rPr>
         <w:t>文件夹下。</w:t>
       </w:r>
       <w:r>
@@ -2131,6 +2369,11 @@
       </w:r>
     </w:p>
     <w:p>
+      <w:pPr>
+        <w:rPr>
+          <w:rFonts w:hint="eastAsia"/>
+        </w:rPr>
+      </w:pPr>
       <w:r>
         <w:rPr>
           <w:noProof/>
@@ -2172,11 +2415,26 @@
         </w:drawing>
       </w:r>
     </w:p>
-    <w:p/>
-    <w:p/>
+    <w:p>
+      <w:pPr>
+        <w:rPr>
+          <w:rFonts w:hint="eastAsia"/>
+        </w:rPr>
+      </w:pPr>
+    </w:p>
+    <w:p>
+      <w:pPr>
+        <w:rPr>
+          <w:rFonts w:hint="eastAsia"/>
+        </w:rPr>
+      </w:pPr>
+    </w:p>
     <w:p>
       <w:pPr>
         <w:pStyle w:val="2"/>
+        <w:rPr>
+          <w:rFonts w:hint="eastAsia"/>
+        </w:rPr>
       </w:pPr>
       <w:r>
         <w:rPr>
@@ -2193,6 +2451,11 @@
       </w:r>
     </w:p>
     <w:p>
+      <w:pPr>
+        <w:rPr>
+          <w:rFonts w:hint="eastAsia"/>
+        </w:rPr>
+      </w:pPr>
       <w:r>
         <w:t>And</w:t>
       </w:r>
@@ -2210,6 +2473,11 @@
       </w:r>
     </w:p>
     <w:p>
+      <w:pPr>
+        <w:rPr>
+          <w:rFonts w:hint="eastAsia"/>
+        </w:rPr>
+      </w:pPr>
       <w:r>
         <w:rPr>
           <w:rFonts w:hint="eastAsia"/>
@@ -2232,6 +2500,11 @@
       </w:r>
     </w:p>
     <w:p>
+      <w:pPr>
+        <w:rPr>
+          <w:rFonts w:hint="eastAsia"/>
+        </w:rPr>
+      </w:pPr>
       <w:r>
         <w:rPr>
           <w:rFonts w:hint="eastAsia"/>
@@ -2271,8 +2544,19 @@
         <w:t>（开发人员开发的）</w:t>
       </w:r>
     </w:p>
-    <w:p/>
-    <w:p>
+    <w:p>
+      <w:pPr>
+        <w:rPr>
+          <w:rFonts w:hint="eastAsia"/>
+        </w:rPr>
+      </w:pPr>
+    </w:p>
+    <w:p>
+      <w:pPr>
+        <w:rPr>
+          <w:rFonts w:hint="eastAsia"/>
+        </w:rPr>
+      </w:pPr>
       <w:r>
         <w:rPr>
           <w:rFonts w:hint="eastAsia"/>
@@ -2323,6 +2607,11 @@
       </w:r>
     </w:p>
     <w:p>
+      <w:pPr>
+        <w:rPr>
+          <w:rFonts w:hint="eastAsia"/>
+        </w:rPr>
+      </w:pPr>
       <w:r>
         <w:rPr>
           <w:rFonts w:hint="eastAsia"/>
@@ -2354,8 +2643,19 @@
         <w:t>开发的系统服务</w:t>
       </w:r>
     </w:p>
-    <w:p/>
-    <w:p>
+    <w:p>
+      <w:pPr>
+        <w:rPr>
+          <w:rFonts w:hint="eastAsia"/>
+        </w:rPr>
+      </w:pPr>
+    </w:p>
+    <w:p>
+      <w:pPr>
+        <w:rPr>
+          <w:rFonts w:hint="eastAsia"/>
+        </w:rPr>
+      </w:pPr>
       <w:r>
         <w:rPr>
           <w:rFonts w:hint="eastAsia"/>
@@ -2364,6 +2664,11 @@
       </w:r>
     </w:p>
     <w:p>
+      <w:pPr>
+        <w:rPr>
+          <w:rFonts w:hint="eastAsia"/>
+        </w:rPr>
+      </w:pPr>
       <w:r>
         <w:rPr>
           <w:rFonts w:hint="eastAsia"/>
@@ -2378,6 +2683,11 @@
       </w:r>
     </w:p>
     <w:p>
+      <w:pPr>
+        <w:rPr>
+          <w:rFonts w:hint="eastAsia"/>
+        </w:rPr>
+      </w:pPr>
       <w:r>
         <w:rPr>
           <w:rFonts w:hint="eastAsia"/>
@@ -2392,6 +2702,11 @@
       </w:r>
     </w:p>
     <w:p>
+      <w:pPr>
+        <w:rPr>
+          <w:rFonts w:hint="eastAsia"/>
+        </w:rPr>
+      </w:pPr>
       <w:r>
         <w:rPr>
           <w:rFonts w:hint="eastAsia"/>
@@ -2400,6 +2715,11 @@
       </w:r>
     </w:p>
     <w:p>
+      <w:pPr>
+        <w:rPr>
+          <w:rFonts w:hint="eastAsia"/>
+        </w:rPr>
+      </w:pPr>
       <w:r>
         <w:rPr>
           <w:noProof/>
@@ -2441,11 +2761,26 @@
         </w:drawing>
       </w:r>
     </w:p>
-    <w:p/>
-    <w:p/>
+    <w:p>
+      <w:pPr>
+        <w:rPr>
+          <w:rFonts w:hint="eastAsia"/>
+        </w:rPr>
+      </w:pPr>
+    </w:p>
+    <w:p>
+      <w:pPr>
+        <w:rPr>
+          <w:rFonts w:hint="eastAsia"/>
+        </w:rPr>
+      </w:pPr>
+    </w:p>
     <w:p>
       <w:pPr>
         <w:pStyle w:val="2"/>
+        <w:rPr>
+          <w:rFonts w:hint="eastAsia"/>
+        </w:rPr>
       </w:pPr>
       <w:r>
         <w:rPr>
@@ -2461,6 +2796,11 @@
       </w:r>
     </w:p>
     <w:p>
+      <w:pPr>
+        <w:rPr>
+          <w:rFonts w:hint="eastAsia"/>
+        </w:rPr>
+      </w:pPr>
       <w:r>
         <w:rPr>
           <w:rFonts w:hint="eastAsia"/>
@@ -2475,6 +2815,11 @@
       </w:r>
     </w:p>
     <w:p>
+      <w:pPr>
+        <w:rPr>
+          <w:rFonts w:hint="eastAsia"/>
+        </w:rPr>
+      </w:pPr>
       <w:r>
         <w:rPr>
           <w:rFonts w:hint="eastAsia"/>
@@ -2497,6 +2842,11 @@
       </w:r>
     </w:p>
     <w:p>
+      <w:pPr>
+        <w:rPr>
+          <w:rFonts w:hint="eastAsia"/>
+        </w:rPr>
+      </w:pPr>
       <w:r>
         <w:rPr>
           <w:rFonts w:hint="eastAsia"/>
@@ -2513,6 +2863,9 @@
     <w:p>
       <w:pPr>
         <w:ind w:firstLineChars="200" w:firstLine="420"/>
+        <w:rPr>
+          <w:rFonts w:hint="eastAsia"/>
+        </w:rPr>
       </w:pPr>
       <w:r>
         <w:rPr>
@@ -2559,6 +2912,9 @@
     <w:p>
       <w:pPr>
         <w:pStyle w:val="2"/>
+        <w:rPr>
+          <w:rFonts w:hint="eastAsia"/>
+        </w:rPr>
       </w:pPr>
       <w:r>
         <w:rPr>
@@ -2580,6 +2936,11 @@
       </w:r>
     </w:p>
     <w:p>
+      <w:pPr>
+        <w:rPr>
+          <w:rFonts w:hint="eastAsia"/>
+        </w:rPr>
+      </w:pPr>
       <w:r>
         <w:rPr>
           <w:rFonts w:hint="eastAsia"/>
@@ -2590,11 +2951,17 @@
     <w:p>
       <w:pPr>
         <w:ind w:firstLineChars="200" w:firstLine="420"/>
+        <w:rPr>
+          <w:rFonts w:hint="eastAsia"/>
+        </w:rPr>
       </w:pPr>
     </w:p>
     <w:p>
       <w:pPr>
         <w:pStyle w:val="2"/>
+        <w:rPr>
+          <w:rFonts w:hint="eastAsia"/>
+        </w:rPr>
       </w:pPr>
       <w:r>
         <w:rPr>
@@ -2609,10 +2976,19 @@
         <w:t>远程服务中的服务绑定</w:t>
       </w:r>
     </w:p>
-    <w:p/>
+    <w:p>
+      <w:pPr>
+        <w:rPr>
+          <w:rFonts w:hint="eastAsia"/>
+        </w:rPr>
+      </w:pPr>
+    </w:p>
     <w:p>
       <w:pPr>
         <w:pStyle w:val="2"/>
+        <w:rPr>
+          <w:rFonts w:hint="eastAsia"/>
+        </w:rPr>
       </w:pPr>
       <w:r>
         <w:rPr>
@@ -2636,6 +3012,11 @@
       </w:r>
     </w:p>
     <w:p>
+      <w:pPr>
+        <w:rPr>
+          <w:rFonts w:hint="eastAsia"/>
+        </w:rPr>
+      </w:pPr>
       <w:r>
         <w:rPr>
           <w:rFonts w:hint="eastAsia"/>
@@ -2664,6 +3045,9 @@
     <w:p>
       <w:pPr>
         <w:ind w:firstLine="420"/>
+        <w:rPr>
+          <w:rFonts w:hint="eastAsia"/>
+        </w:rPr>
       </w:pPr>
       <w:r>
         <w:rPr>
@@ -2714,6 +3098,9 @@
     <w:p>
       <w:pPr>
         <w:ind w:firstLine="420"/>
+        <w:rPr>
+          <w:rFonts w:hint="eastAsia"/>
+        </w:rPr>
       </w:pPr>
       <w:r>
         <w:rPr>
@@ -2737,6 +3124,9 @@
     <w:p>
       <w:pPr>
         <w:ind w:firstLine="420"/>
+        <w:rPr>
+          <w:rFonts w:hint="eastAsia"/>
+        </w:rPr>
       </w:pPr>
       <w:r>
         <w:rPr>
@@ -2863,6 +3253,9 @@
     <w:p>
       <w:pPr>
         <w:ind w:firstLine="420"/>
+        <w:rPr>
+          <w:rFonts w:hint="eastAsia"/>
+        </w:rPr>
       </w:pPr>
       <w:r>
         <w:rPr>
@@ -2880,6 +3273,9 @@
     <w:p>
       <w:pPr>
         <w:ind w:firstLine="420"/>
+        <w:rPr>
+          <w:rFonts w:hint="eastAsia"/>
+        </w:rPr>
       </w:pPr>
       <w:r>
         <w:rPr>
@@ -2989,14 +3385,25 @@
     <w:p>
       <w:pPr>
         <w:ind w:firstLine="420"/>
+        <w:rPr>
+          <w:rFonts w:hint="eastAsia"/>
+        </w:rPr>
       </w:pPr>
     </w:p>
     <w:p>
       <w:pPr>
         <w:ind w:left="420" w:firstLine="420"/>
-      </w:pPr>
-    </w:p>
-    <w:p>
+        <w:rPr>
+          <w:rFonts w:hint="eastAsia"/>
+        </w:rPr>
+      </w:pPr>
+    </w:p>
+    <w:p>
+      <w:pPr>
+        <w:rPr>
+          <w:rFonts w:hint="eastAsia"/>
+        </w:rPr>
+      </w:pPr>
       <w:r>
         <w:rPr>
           <w:noProof/>
@@ -3042,6 +3449,9 @@
     <w:p>
       <w:pPr>
         <w:pStyle w:val="2"/>
+        <w:rPr>
+          <w:rFonts w:hint="eastAsia"/>
+        </w:rPr>
       </w:pPr>
       <w:r>
         <w:rPr>
@@ -3057,6 +3467,11 @@
       </w:r>
     </w:p>
     <w:p>
+      <w:pPr>
+        <w:rPr>
+          <w:rFonts w:hint="eastAsia"/>
+        </w:rPr>
+      </w:pPr>
       <w:r>
         <w:rPr>
           <w:rFonts w:hint="eastAsia"/>
@@ -3065,6 +3480,11 @@
       </w:r>
     </w:p>
     <w:p>
+      <w:pPr>
+        <w:rPr>
+          <w:rFonts w:hint="eastAsia"/>
+        </w:rPr>
+      </w:pPr>
       <w:r>
         <w:rPr>
           <w:rFonts w:hint="eastAsia"/>
@@ -3093,6 +3513,11 @@
       </w:r>
     </w:p>
     <w:p>
+      <w:pPr>
+        <w:rPr>
+          <w:rFonts w:hint="eastAsia"/>
+        </w:rPr>
+      </w:pPr>
       <w:r>
         <w:rPr>
           <w:rFonts w:hint="eastAsia"/>
@@ -3103,6 +3528,9 @@
     <w:p>
       <w:pPr>
         <w:ind w:firstLine="420"/>
+        <w:rPr>
+          <w:rFonts w:hint="eastAsia"/>
+        </w:rPr>
       </w:pPr>
       <w:r>
         <w:t>A</w:t>
@@ -3169,6 +3597,9 @@
     <w:p>
       <w:pPr>
         <w:ind w:firstLine="420"/>
+        <w:rPr>
+          <w:rFonts w:hint="eastAsia"/>
+        </w:rPr>
       </w:pPr>
       <w:r>
         <w:t>Andro</w:t>
@@ -3225,6 +3656,9 @@
     <w:p>
       <w:pPr>
         <w:pStyle w:val="2"/>
+        <w:rPr>
+          <w:rFonts w:hint="eastAsia"/>
+        </w:rPr>
       </w:pPr>
       <w:r>
         <w:rPr>
@@ -3241,6 +3675,11 @@
       </w:r>
     </w:p>
     <w:p>
+      <w:pPr>
+        <w:rPr>
+          <w:rFonts w:hint="eastAsia"/>
+        </w:rPr>
+      </w:pPr>
       <w:r>
         <w:rPr>
           <w:noProof/>
@@ -3285,6 +3724,9 @@
     <w:p>
       <w:pPr>
         <w:pStyle w:val="2"/>
+        <w:rPr>
+          <w:rFonts w:hint="eastAsia"/>
+        </w:rPr>
       </w:pPr>
       <w:r>
         <w:rPr>
@@ -3312,6 +3754,11 @@
       </w:r>
     </w:p>
     <w:p>
+      <w:pPr>
+        <w:rPr>
+          <w:rFonts w:hint="eastAsia"/>
+        </w:rPr>
+      </w:pPr>
       <w:r>
         <w:rPr>
           <w:rFonts w:hint="eastAsia"/>
@@ -3403,6 +3850,11 @@
       </w:r>
     </w:p>
     <w:p>
+      <w:pPr>
+        <w:rPr>
+          <w:rFonts w:hint="eastAsia"/>
+        </w:rPr>
+      </w:pPr>
       <w:r>
         <w:rPr>
           <w:noProof/>
@@ -3448,6 +3900,9 @@
     <w:p>
       <w:pPr>
         <w:pStyle w:val="2"/>
+        <w:rPr>
+          <w:rFonts w:hint="eastAsia"/>
+        </w:rPr>
       </w:pPr>
       <w:r>
         <w:rPr>
@@ -3475,6 +3930,11 @@
       </w:r>
     </w:p>
     <w:p>
+      <w:pPr>
+        <w:rPr>
+          <w:rFonts w:hint="eastAsia"/>
+        </w:rPr>
+      </w:pPr>
       <w:r>
         <w:t>A</w:t>
       </w:r>
@@ -3548,6 +4008,11 @@
       </w:r>
     </w:p>
     <w:p>
+      <w:pPr>
+        <w:rPr>
+          <w:rFonts w:hint="eastAsia"/>
+        </w:rPr>
+      </w:pPr>
       <w:r>
         <w:rPr>
           <w:rFonts w:hint="eastAsia"/>
@@ -3556,6 +4021,11 @@
       </w:r>
     </w:p>
     <w:p>
+      <w:pPr>
+        <w:rPr>
+          <w:rFonts w:hint="eastAsia"/>
+        </w:rPr>
+      </w:pPr>
       <w:r>
         <w:rPr>
           <w:noProof/>
@@ -3597,10 +4067,19 @@
         </w:drawing>
       </w:r>
     </w:p>
-    <w:p/>
+    <w:p>
+      <w:pPr>
+        <w:rPr>
+          <w:rFonts w:hint="eastAsia"/>
+        </w:rPr>
+      </w:pPr>
+    </w:p>
     <w:p>
       <w:pPr>
         <w:pStyle w:val="2"/>
+        <w:rPr>
+          <w:rFonts w:hint="eastAsia"/>
+        </w:rPr>
       </w:pPr>
       <w:r>
         <w:rPr>
@@ -3640,6 +4119,11 @@
       </w:r>
     </w:p>
     <w:p>
+      <w:pPr>
+        <w:rPr>
+          <w:rFonts w:hint="eastAsia"/>
+        </w:rPr>
+      </w:pPr>
       <w:r>
         <w:rPr>
           <w:rFonts w:hint="eastAsia"/>
@@ -3666,6 +4150,11 @@
       </w:r>
     </w:p>
     <w:p>
+      <w:pPr>
+        <w:rPr>
+          <w:rFonts w:hint="eastAsia"/>
+        </w:rPr>
+      </w:pPr>
       <w:r>
         <w:rPr>
           <w:noProof/>
@@ -3708,10 +4197,19 @@
         </w:drawing>
       </w:r>
     </w:p>
-    <w:p/>
+    <w:p>
+      <w:pPr>
+        <w:rPr>
+          <w:rFonts w:hint="eastAsia"/>
+        </w:rPr>
+      </w:pPr>
+    </w:p>
     <w:p>
       <w:pPr>
         <w:pStyle w:val="2"/>
+        <w:rPr>
+          <w:rFonts w:hint="eastAsia"/>
+        </w:rPr>
       </w:pPr>
       <w:r>
         <w:rPr>
@@ -3739,6 +4237,11 @@
       </w:r>
     </w:p>
     <w:p>
+      <w:pPr>
+        <w:rPr>
+          <w:rFonts w:hint="eastAsia"/>
+        </w:rPr>
+      </w:pPr>
       <w:proofErr w:type="gramStart"/>
       <w:r>
         <w:rPr>
@@ -3797,6 +4300,11 @@
       </w:r>
     </w:p>
     <w:p>
+      <w:pPr>
+        <w:rPr>
+          <w:rFonts w:hint="eastAsia"/>
+        </w:rPr>
+      </w:pPr>
       <w:r>
         <w:rPr>
           <w:rFonts w:hint="eastAsia"/>
@@ -3807,6 +4315,9 @@
     <w:p>
       <w:pPr>
         <w:pStyle w:val="2"/>
+        <w:rPr>
+          <w:rFonts w:hint="eastAsia"/>
+        </w:rPr>
       </w:pPr>
       <w:r>
         <w:rPr>
@@ -3828,6 +4339,11 @@
       </w:r>
     </w:p>
     <w:p>
+      <w:pPr>
+        <w:rPr>
+          <w:rFonts w:hint="eastAsia"/>
+        </w:rPr>
+      </w:pPr>
       <w:r>
         <w:t>A</w:t>
       </w:r>
@@ -3896,12 +4412,19 @@
         <w:t>左右。</w:t>
       </w:r>
     </w:p>
-    <w:p/>
+    <w:p>
+      <w:pPr>
+        <w:rPr>
+          <w:rFonts w:hint="eastAsia"/>
+        </w:rPr>
+      </w:pPr>
+    </w:p>
     <w:p>
       <w:pPr>
         <w:pStyle w:val="2"/>
         <w:rPr>
           <w:rStyle w:val="2Char"/>
+          <w:rFonts w:hint="eastAsia"/>
         </w:rPr>
       </w:pPr>
       <w:r>
@@ -3928,6 +4451,11 @@
       </w:r>
     </w:p>
     <w:p>
+      <w:pPr>
+        <w:rPr>
+          <w:rFonts w:hint="eastAsia"/>
+        </w:rPr>
+      </w:pPr>
       <w:r>
         <w:rPr>
           <w:rFonts w:hint="eastAsia"/>
@@ -3960,6 +4488,11 @@
       </w:r>
     </w:p>
     <w:p>
+      <w:pPr>
+        <w:rPr>
+          <w:rFonts w:hint="eastAsia"/>
+        </w:rPr>
+      </w:pPr>
       <w:r>
         <w:rPr>
           <w:rFonts w:hint="eastAsia"/>
@@ -3980,6 +4513,11 @@
       </w:r>
     </w:p>
     <w:p>
+      <w:pPr>
+        <w:rPr>
+          <w:rFonts w:hint="eastAsia"/>
+        </w:rPr>
+      </w:pPr>
       <w:r>
         <w:rPr>
           <w:noProof/>
@@ -4556,18 +5094,15 @@
     <w:p>
       <w:pPr>
         <w:pStyle w:val="2"/>
-      </w:pPr>
-      <w:r>
-        <w:rPr>
-          <w:rFonts w:hint="eastAsia"/>
-        </w:rPr>
-        <w:t xml:space="preserve">25 </w:t>
-      </w:r>
-      <w:r>
-        <w:rPr>
-          <w:rFonts w:hint="eastAsia"/>
-        </w:rPr>
-        <w:t>IPC</w:t>
+        <w:rPr>
+          <w:rFonts w:hint="eastAsia"/>
+        </w:rPr>
+      </w:pPr>
+      <w:r>
+        <w:rPr>
+          <w:rFonts w:hint="eastAsia"/>
+        </w:rPr>
+        <w:t>25 IPC</w:t>
       </w:r>
       <w:r>
         <w:rPr>
@@ -4659,13 +5194,44 @@
         <w:rPr>
           <w:rFonts w:hint="eastAsia"/>
         </w:rPr>
+        <w:t xml:space="preserve"> Binder</w:t>
+      </w:r>
+      <w:r>
+        <w:rPr>
+          <w:rFonts w:hint="eastAsia"/>
+        </w:rPr>
+        <w:t>：</w:t>
+      </w:r>
+      <w:r>
+        <w:rPr>
+          <w:rFonts w:hint="eastAsia"/>
+        </w:rPr>
+        <w:t>Binder</w:t>
+      </w:r>
+      <w:r>
+        <w:rPr>
+          <w:rFonts w:hint="eastAsia"/>
+        </w:rPr>
+        <w:t>进程间通信机制</w:t>
+      </w:r>
+      <w:r>
+        <w:rPr>
+          <w:rFonts w:hint="eastAsia"/>
+        </w:rPr>
         <w:t xml:space="preserve"> </w:t>
       </w:r>
-      <w:r>
-        <w:rPr>
-          <w:rFonts w:hint="eastAsia"/>
-        </w:rPr>
-        <w:t>Binder</w:t>
+    </w:p>
+    <w:p>
+      <w:pPr>
+        <w:rPr>
+          <w:rFonts w:hint="eastAsia"/>
+        </w:rPr>
+      </w:pPr>
+      <w:r>
+        <w:rPr>
+          <w:rFonts w:hint="eastAsia"/>
+        </w:rPr>
+        <w:t xml:space="preserve"> AIDL</w:t>
       </w:r>
       <w:r>
         <w:rPr>
@@ -4677,49 +5243,6 @@
         <w:rPr>
           <w:rFonts w:hint="eastAsia"/>
         </w:rPr>
-        <w:t>Binder</w:t>
-      </w:r>
-      <w:r>
-        <w:rPr>
-          <w:rFonts w:hint="eastAsia"/>
-        </w:rPr>
-        <w:t>进程间通信机制</w:t>
-      </w:r>
-      <w:r>
-        <w:rPr>
-          <w:rFonts w:hint="eastAsia"/>
-        </w:rPr>
-        <w:t xml:space="preserve"> </w:t>
-      </w:r>
-    </w:p>
-    <w:p>
-      <w:pPr>
-        <w:rPr>
-          <w:rFonts w:hint="eastAsia"/>
-        </w:rPr>
-      </w:pPr>
-      <w:r>
-        <w:rPr>
-          <w:rFonts w:hint="eastAsia"/>
-        </w:rPr>
-        <w:t xml:space="preserve"> </w:t>
-      </w:r>
-      <w:r>
-        <w:rPr>
-          <w:rFonts w:hint="eastAsia"/>
-        </w:rPr>
-        <w:t>AIDL</w:t>
-      </w:r>
-      <w:r>
-        <w:rPr>
-          <w:rFonts w:hint="eastAsia"/>
-        </w:rPr>
-        <w:t>：</w:t>
-      </w:r>
-      <w:r>
-        <w:rPr>
-          <w:rFonts w:hint="eastAsia"/>
-        </w:rPr>
         <w:t>Android Interface Definition Language(android</w:t>
       </w:r>
       <w:r>
@@ -4745,13 +5268,7 @@
         <w:rPr>
           <w:rFonts w:hint="eastAsia"/>
         </w:rPr>
-        <w:t xml:space="preserve"> </w:t>
-      </w:r>
-      <w:r>
-        <w:rPr>
-          <w:rFonts w:hint="eastAsia"/>
-        </w:rPr>
-        <w:t>Intent</w:t>
+        <w:t xml:space="preserve"> Intent</w:t>
       </w:r>
       <w:r>
         <w:rPr>
@@ -4767,6 +5284,9 @@
         </w:rPr>
       </w:pPr>
       <w:r>
+        <w:rPr>
+          <w:noProof/>
+        </w:rPr>
         <w:drawing>
           <wp:inline distT="0" distB="0" distL="0" distR="0" wp14:anchorId="262B06FD" wp14:editId="5BB7D92C">
             <wp:extent cx="5274310" cy="2395416"/>
@@ -4816,8 +5336,6 @@
         </w:rPr>
         <w:t>I</w:t>
       </w:r>
-      <w:bookmarkStart w:id="0" w:name="_GoBack"/>
-      <w:bookmarkEnd w:id="0"/>
       <w:r>
         <w:t>PC</w:t>
       </w:r>
@@ -5450,6 +5968,9 @@
     <w:p>
       <w:pPr>
         <w:pStyle w:val="2"/>
+        <w:rPr>
+          <w:rFonts w:hint="eastAsia"/>
+        </w:rPr>
       </w:pPr>
       <w:r>
         <w:rPr>
@@ -5606,6 +6127,7 @@
       <w:pPr>
         <w:ind w:firstLineChars="200" w:firstLine="420"/>
         <w:rPr>
+          <w:rFonts w:hint="eastAsia"/>
           <w:color w:val="FF0000"/>
         </w:rPr>
       </w:pPr>
@@ -5650,6 +6172,11 @@
       </w:r>
     </w:p>
     <w:p>
+      <w:pPr>
+        <w:rPr>
+          <w:rFonts w:hint="eastAsia"/>
+        </w:rPr>
+      </w:pPr>
       <w:proofErr w:type="spellStart"/>
       <w:r>
         <w:rPr>
@@ -5817,6 +6344,15 @@
         </w:rPr>
         <w:t>。</w:t>
       </w:r>
+    </w:p>
+    <w:p>
+      <w:pPr>
+        <w:rPr>
+          <w:rFonts w:hint="eastAsia"/>
+        </w:rPr>
+      </w:pPr>
+      <w:bookmarkStart w:id="0" w:name="_GoBack"/>
+      <w:bookmarkEnd w:id="0"/>
     </w:p>
     <w:sectPr>
       <w:pgSz w:w="11906" w:h="16838"/>
@@ -5832,6 +6368,11 @@
 <w:endnotes xmlns:wpc="http://schemas.microsoft.com/office/word/2010/wordprocessingCanvas" xmlns:mc="http://schemas.openxmlformats.org/markup-compatibility/2006" xmlns:o="urn:schemas-microsoft-com:office:office" xmlns:r="http://schemas.openxmlformats.org/officeDocument/2006/relationships" xmlns:m="http://schemas.openxmlformats.org/officeDocument/2006/math" xmlns:v="urn:schemas-microsoft-com:vml" xmlns:wp14="http://schemas.microsoft.com/office/word/2010/wordprocessingDrawing" xmlns:wp="http://schemas.openxmlformats.org/drawingml/2006/wordprocessingDrawing" xmlns:w10="urn:schemas-microsoft-com:office:word" xmlns:w="http://schemas.openxmlformats.org/wordprocessingml/2006/main" xmlns:w14="http://schemas.microsoft.com/office/word/2010/wordml" xmlns:wpg="http://schemas.microsoft.com/office/word/2010/wordprocessingGroup" xmlns:wpi="http://schemas.microsoft.com/office/word/2010/wordprocessingInk" xmlns:wne="http://schemas.microsoft.com/office/word/2006/wordml" xmlns:wps="http://schemas.microsoft.com/office/word/2010/wordprocessingShape" mc:Ignorable="w14 wp14">
   <w:endnote w:type="separator" w:id="-1">
     <w:p>
+      <w:pPr>
+        <w:rPr>
+          <w:rFonts w:hint="eastAsia"/>
+        </w:rPr>
+      </w:pPr>
       <w:r>
         <w:separator/>
       </w:r>
@@ -5839,6 +6380,11 @@
   </w:endnote>
   <w:endnote w:type="continuationSeparator" w:id="0">
     <w:p>
+      <w:pPr>
+        <w:rPr>
+          <w:rFonts w:hint="eastAsia"/>
+        </w:rPr>
+      </w:pPr>
       <w:r>
         <w:continuationSeparator/>
       </w:r>
@@ -5851,6 +6397,11 @@
 <w:footnotes xmlns:wpc="http://schemas.microsoft.com/office/word/2010/wordprocessingCanvas" xmlns:mc="http://schemas.openxmlformats.org/markup-compatibility/2006" xmlns:o="urn:schemas-microsoft-com:office:office" xmlns:r="http://schemas.openxmlformats.org/officeDocument/2006/relationships" xmlns:m="http://schemas.openxmlformats.org/officeDocument/2006/math" xmlns:v="urn:schemas-microsoft-com:vml" xmlns:wp14="http://schemas.microsoft.com/office/word/2010/wordprocessingDrawing" xmlns:wp="http://schemas.openxmlformats.org/drawingml/2006/wordprocessingDrawing" xmlns:w10="urn:schemas-microsoft-com:office:word" xmlns:w="http://schemas.openxmlformats.org/wordprocessingml/2006/main" xmlns:w14="http://schemas.microsoft.com/office/word/2010/wordml" xmlns:wpg="http://schemas.microsoft.com/office/word/2010/wordprocessingGroup" xmlns:wpi="http://schemas.microsoft.com/office/word/2010/wordprocessingInk" xmlns:wne="http://schemas.microsoft.com/office/word/2006/wordml" xmlns:wps="http://schemas.microsoft.com/office/word/2010/wordprocessingShape" mc:Ignorable="w14 wp14">
   <w:footnote w:type="separator" w:id="-1">
     <w:p>
+      <w:pPr>
+        <w:rPr>
+          <w:rFonts w:hint="eastAsia"/>
+        </w:rPr>
+      </w:pPr>
       <w:r>
         <w:separator/>
       </w:r>
@@ -5858,6 +6409,11 @@
   </w:footnote>
   <w:footnote w:type="continuationSeparator" w:id="0">
     <w:p>
+      <w:pPr>
+        <w:rPr>
+          <w:rFonts w:hint="eastAsia"/>
+        </w:rPr>
+      </w:pPr>
       <w:r>
         <w:continuationSeparator/>
       </w:r>

</xml_diff>

<commit_message>
update spacevim 安装手顺 and android note file
</commit_message>
<xml_diff>
--- a/Android/Android笔记.docx
+++ b/Android/Android笔记.docx
@@ -1016,6 +1016,11 @@
       </w:r>
     </w:p>
     <w:p>
+      <w:pPr>
+        <w:rPr>
+          <w:rFonts w:hint="eastAsia"/>
+        </w:rPr>
+      </w:pPr>
       <w:r>
         <w:rPr>
           <w:rFonts w:hint="eastAsia"/>
@@ -1185,6 +1190,91 @@
         <w:t>源码是分开下载的</w:t>
       </w:r>
     </w:p>
+    <w:p>
+      <w:pPr>
+        <w:rPr>
+          <w:rFonts w:hint="eastAsia"/>
+        </w:rPr>
+      </w:pPr>
+      <w:proofErr w:type="spellStart"/>
+      <w:r>
+        <w:t>R</w:t>
+      </w:r>
+      <w:r>
+        <w:rPr>
+          <w:rFonts w:hint="eastAsia"/>
+        </w:rPr>
+        <w:t>amdisk.img</w:t>
+      </w:r>
+      <w:proofErr w:type="spellEnd"/>
+      <w:r>
+        <w:rPr>
+          <w:rFonts w:hint="eastAsia"/>
+        </w:rPr>
+        <w:t xml:space="preserve"> :emulator</w:t>
+      </w:r>
+      <w:r>
+        <w:rPr>
+          <w:rFonts w:hint="eastAsia"/>
+        </w:rPr>
+        <w:t>（模拟器）的文件系统，</w:t>
+      </w:r>
+    </w:p>
+    <w:p>
+      <w:pPr>
+        <w:rPr>
+          <w:rFonts w:hint="eastAsia"/>
+        </w:rPr>
+      </w:pPr>
+      <w:proofErr w:type="spellStart"/>
+      <w:r>
+        <w:t>S</w:t>
+      </w:r>
+      <w:r>
+        <w:rPr>
+          <w:rFonts w:hint="eastAsia"/>
+        </w:rPr>
+        <w:t>ystem.img</w:t>
+      </w:r>
+      <w:proofErr w:type="spellEnd"/>
+      <w:r>
+        <w:rPr>
+          <w:rFonts w:hint="eastAsia"/>
+        </w:rPr>
+        <w:t>:</w:t>
+      </w:r>
+      <w:r>
+        <w:rPr>
+          <w:rFonts w:hint="eastAsia"/>
+        </w:rPr>
+        <w:t>包含主要的包和库等文件</w:t>
+      </w:r>
+    </w:p>
+    <w:p>
+      <w:proofErr w:type="spellStart"/>
+      <w:r>
+        <w:t>U</w:t>
+      </w:r>
+      <w:r>
+        <w:rPr>
+          <w:rFonts w:hint="eastAsia"/>
+        </w:rPr>
+        <w:t>serdata.img</w:t>
+      </w:r>
+      <w:proofErr w:type="spellEnd"/>
+      <w:r>
+        <w:rPr>
+          <w:rFonts w:hint="eastAsia"/>
+        </w:rPr>
+        <w:t xml:space="preserve"> :</w:t>
+      </w:r>
+      <w:r>
+        <w:rPr>
+          <w:rFonts w:hint="eastAsia"/>
+        </w:rPr>
+        <w:t>包含用户数据。</w:t>
+      </w:r>
+    </w:p>
     <w:p/>
     <w:p>
       <w:pPr>
@@ -1233,6 +1323,7 @@
     <w:p>
       <w:pPr>
         <w:rPr>
+          <w:rFonts w:hint="eastAsia"/>
           <w:color w:val="FF0000"/>
         </w:rPr>
       </w:pPr>
@@ -1258,6 +1349,137 @@
         <w:t>内核？？</w:t>
       </w:r>
     </w:p>
+    <w:p>
+      <w:pPr>
+        <w:rPr>
+          <w:rFonts w:hint="eastAsia"/>
+          <w:color w:val="FF0000"/>
+        </w:rPr>
+      </w:pPr>
+      <w:r>
+        <w:rPr>
+          <w:rFonts w:hint="eastAsia"/>
+          <w:color w:val="FF0000"/>
+        </w:rPr>
+        <w:t>下载好的</w:t>
+      </w:r>
+      <w:r>
+        <w:rPr>
+          <w:rFonts w:hint="eastAsia"/>
+          <w:color w:val="FF0000"/>
+        </w:rPr>
+        <w:t>android</w:t>
+      </w:r>
+      <w:r>
+        <w:rPr>
+          <w:rFonts w:hint="eastAsia"/>
+          <w:color w:val="FF0000"/>
+        </w:rPr>
+        <w:t>源码中不包含内核代码，</w:t>
+      </w:r>
+      <w:r>
+        <w:rPr>
+          <w:rFonts w:hint="eastAsia"/>
+          <w:color w:val="FF0000"/>
+        </w:rPr>
+        <w:t>下载编译好</w:t>
+      </w:r>
+      <w:r>
+        <w:rPr>
+          <w:rFonts w:hint="eastAsia"/>
+          <w:color w:val="FF0000"/>
+        </w:rPr>
+        <w:t>android</w:t>
+      </w:r>
+      <w:r>
+        <w:rPr>
+          <w:rFonts w:hint="eastAsia"/>
+          <w:color w:val="FF0000"/>
+        </w:rPr>
+        <w:t>源码后之所以可以运行，是因为下载好的</w:t>
+      </w:r>
+      <w:r>
+        <w:rPr>
+          <w:rFonts w:hint="eastAsia"/>
+          <w:color w:val="FF0000"/>
+        </w:rPr>
+        <w:t>android</w:t>
+      </w:r>
+      <w:r>
+        <w:rPr>
+          <w:rFonts w:hint="eastAsia"/>
+          <w:color w:val="FF0000"/>
+        </w:rPr>
+        <w:t>源码中包含了编译好的内核的镜像，</w:t>
+      </w:r>
+      <w:r>
+        <w:rPr>
+          <w:rFonts w:hint="eastAsia"/>
+          <w:color w:val="FF0000"/>
+        </w:rPr>
+        <w:t>在编译</w:t>
+      </w:r>
+      <w:r>
+        <w:rPr>
+          <w:rFonts w:hint="eastAsia"/>
+          <w:color w:val="FF0000"/>
+        </w:rPr>
+        <w:t>android</w:t>
+      </w:r>
+      <w:r>
+        <w:rPr>
+          <w:rFonts w:hint="eastAsia"/>
+          <w:color w:val="FF0000"/>
+        </w:rPr>
+        <w:t>源码时，内核镜像也被编译进了</w:t>
+      </w:r>
+      <w:proofErr w:type="spellStart"/>
+      <w:r>
+        <w:rPr>
+          <w:rFonts w:hint="eastAsia"/>
+          <w:color w:val="FF0000"/>
+        </w:rPr>
+        <w:t>system.img</w:t>
+      </w:r>
+      <w:proofErr w:type="spellEnd"/>
+      <w:r>
+        <w:rPr>
+          <w:rFonts w:hint="eastAsia"/>
+          <w:color w:val="FF0000"/>
+        </w:rPr>
+        <w:t>中。</w:t>
+      </w:r>
+      <w:r>
+        <w:rPr>
+          <w:rFonts w:hint="eastAsia"/>
+          <w:color w:val="FF0000"/>
+        </w:rPr>
+        <w:t>所以可以运行</w:t>
+      </w:r>
+      <w:r>
+        <w:rPr>
+          <w:rFonts w:hint="eastAsia"/>
+          <w:color w:val="FF0000"/>
+        </w:rPr>
+        <w:t>启动</w:t>
+      </w:r>
+      <w:r>
+        <w:rPr>
+          <w:rFonts w:hint="eastAsia"/>
+          <w:color w:val="FF0000"/>
+        </w:rPr>
+        <w:t>android</w:t>
+      </w:r>
+    </w:p>
+    <w:p>
+      <w:pPr>
+        <w:rPr>
+          <w:color w:val="FF0000"/>
+        </w:rPr>
+      </w:pPr>
+      <w:bookmarkStart w:id="0" w:name="_GoBack"/>
+      <w:bookmarkEnd w:id="0"/>
+    </w:p>
     <w:p/>
     <w:p>
       <w:pPr>
@@ -1518,6 +1740,7 @@
         <w:rPr>
           <w:rFonts w:hint="eastAsia"/>
         </w:rPr>
+        <w:lastRenderedPageBreak/>
         <w:t xml:space="preserve">7 </w:t>
       </w:r>
       <w:r>
@@ -1654,7 +1877,6 @@
         <w:rPr>
           <w:rFonts w:hint="eastAsia"/>
         </w:rPr>
-        <w:lastRenderedPageBreak/>
         <w:t xml:space="preserve">4) </w:t>
       </w:r>
       <w:r>
@@ -2135,6 +2357,7 @@
         <w:rPr>
           <w:noProof/>
         </w:rPr>
+        <w:lastRenderedPageBreak/>
         <w:drawing>
           <wp:inline distT="0" distB="0" distL="0" distR="0" wp14:anchorId="72279BC0" wp14:editId="2F5D4F3D">
             <wp:extent cx="5274310" cy="3132842"/>
@@ -2182,228 +2405,228 @@
         <w:rPr>
           <w:rFonts w:hint="eastAsia"/>
         </w:rPr>
+        <w:t>10 android</w:t>
+      </w:r>
+      <w:r>
+        <w:rPr>
+          <w:rFonts w:hint="eastAsia"/>
+        </w:rPr>
+        <w:t>中的服务种类</w:t>
+      </w:r>
+    </w:p>
+    <w:p>
+      <w:r>
+        <w:t>And</w:t>
+      </w:r>
+      <w:r>
+        <w:rPr>
+          <w:rFonts w:hint="eastAsia"/>
+        </w:rPr>
+        <w:t>roid</w:t>
+      </w:r>
+      <w:r>
+        <w:rPr>
+          <w:rFonts w:hint="eastAsia"/>
+        </w:rPr>
+        <w:t>中的服务一般分为两大类，</w:t>
+      </w:r>
+    </w:p>
+    <w:p>
+      <w:r>
+        <w:rPr>
+          <w:rFonts w:hint="eastAsia"/>
+        </w:rPr>
+        <w:t>系统服务，</w:t>
+      </w:r>
+      <w:proofErr w:type="spellStart"/>
+      <w:r>
+        <w:rPr>
+          <w:rFonts w:hint="eastAsia"/>
+        </w:rPr>
+        <w:t>adroid</w:t>
+      </w:r>
+      <w:proofErr w:type="spellEnd"/>
+      <w:r>
+        <w:rPr>
+          <w:rFonts w:hint="eastAsia"/>
+        </w:rPr>
+        <w:t>自带的服务，系统提供的。</w:t>
+      </w:r>
+    </w:p>
+    <w:p>
+      <w:r>
+        <w:rPr>
+          <w:rFonts w:hint="eastAsia"/>
+        </w:rPr>
+        <w:t>应用程序服务，</w:t>
+      </w:r>
+      <w:r>
+        <w:rPr>
+          <w:rFonts w:hint="eastAsia"/>
+        </w:rPr>
+        <w:t>是开发者继承并实现</w:t>
+      </w:r>
+      <w:r>
+        <w:rPr>
+          <w:rFonts w:hint="eastAsia"/>
+        </w:rPr>
+        <w:t>service</w:t>
+      </w:r>
+      <w:proofErr w:type="gramStart"/>
+      <w:r>
+        <w:rPr>
+          <w:rFonts w:hint="eastAsia"/>
+        </w:rPr>
+        <w:t>类后开发</w:t>
+      </w:r>
+      <w:proofErr w:type="gramEnd"/>
+      <w:r>
+        <w:rPr>
+          <w:rFonts w:hint="eastAsia"/>
+        </w:rPr>
+        <w:t>出的服务。</w:t>
+      </w:r>
+      <w:r>
+        <w:rPr>
+          <w:rFonts w:hint="eastAsia"/>
+        </w:rPr>
+        <w:t>（开发人员开发的）</w:t>
+      </w:r>
+    </w:p>
+    <w:p/>
+    <w:p>
+      <w:r>
+        <w:rPr>
+          <w:rFonts w:hint="eastAsia"/>
+        </w:rPr>
+        <w:t>系统服务——</w:t>
+      </w:r>
+      <w:r>
+        <w:rPr>
+          <w:rFonts w:hint="eastAsia"/>
+        </w:rPr>
+        <w:t>java</w:t>
+      </w:r>
+      <w:r>
+        <w:rPr>
+          <w:rFonts w:hint="eastAsia"/>
+        </w:rPr>
+        <w:t>系统服务：（个人理解）</w:t>
+      </w:r>
+      <w:r>
+        <w:rPr>
+          <w:rFonts w:hint="eastAsia"/>
+        </w:rPr>
+        <w:t>Android</w:t>
+      </w:r>
+      <w:r>
+        <w:rPr>
+          <w:rFonts w:hint="eastAsia"/>
+        </w:rPr>
+        <w:t>系统中用</w:t>
+      </w:r>
+      <w:r>
+        <w:rPr>
+          <w:rFonts w:hint="eastAsia"/>
+        </w:rPr>
+        <w:t>Java</w:t>
+      </w:r>
+      <w:r>
+        <w:rPr>
+          <w:rFonts w:hint="eastAsia"/>
+        </w:rPr>
+        <w:t>开发的系统服务</w:t>
+      </w:r>
+      <w:r>
+        <w:rPr>
+          <w:rFonts w:hint="eastAsia"/>
+        </w:rPr>
+        <w:t xml:space="preserve"> </w:t>
+      </w:r>
+    </w:p>
+    <w:p>
+      <w:r>
+        <w:rPr>
+          <w:rFonts w:hint="eastAsia"/>
+        </w:rPr>
+        <w:t>系统服务——本地系统服务：（个人理解）</w:t>
+      </w:r>
+      <w:r>
+        <w:rPr>
+          <w:rFonts w:hint="eastAsia"/>
+        </w:rPr>
+        <w:t>android</w:t>
+      </w:r>
+      <w:r>
+        <w:rPr>
+          <w:rFonts w:hint="eastAsia"/>
+        </w:rPr>
+        <w:t>系统中用</w:t>
+      </w:r>
+      <w:r>
+        <w:rPr>
+          <w:rFonts w:hint="eastAsia"/>
+        </w:rPr>
+        <w:t>C/C++</w:t>
+      </w:r>
+      <w:r>
+        <w:rPr>
+          <w:rFonts w:hint="eastAsia"/>
+        </w:rPr>
+        <w:t>开发的系统服务</w:t>
+      </w:r>
+    </w:p>
+    <w:p/>
+    <w:p>
+      <w:r>
+        <w:rPr>
+          <w:rFonts w:hint="eastAsia"/>
+        </w:rPr>
+        <w:t>应用程序服务</w:t>
+      </w:r>
+    </w:p>
+    <w:p>
+      <w:r>
+        <w:rPr>
+          <w:rFonts w:hint="eastAsia"/>
+        </w:rPr>
+        <w:tab/>
+      </w:r>
+      <w:r>
+        <w:rPr>
+          <w:rFonts w:hint="eastAsia"/>
+        </w:rPr>
+        <w:t>本地服务</w:t>
+      </w:r>
+    </w:p>
+    <w:p>
+      <w:r>
+        <w:rPr>
+          <w:rFonts w:hint="eastAsia"/>
+        </w:rPr>
+        <w:tab/>
+      </w:r>
+      <w:r>
+        <w:rPr>
+          <w:rFonts w:hint="eastAsia"/>
+        </w:rPr>
+        <w:t>远程服务</w:t>
+      </w:r>
+    </w:p>
+    <w:p>
+      <w:r>
+        <w:rPr>
+          <w:rFonts w:hint="eastAsia"/>
+        </w:rPr>
+        <w:t>详细分类如下所示。</w:t>
+      </w:r>
+    </w:p>
+    <w:p>
+      <w:r>
+        <w:rPr>
+          <w:noProof/>
+        </w:rPr>
         <w:lastRenderedPageBreak/>
-        <w:t>10 android</w:t>
-      </w:r>
-      <w:r>
-        <w:rPr>
-          <w:rFonts w:hint="eastAsia"/>
-        </w:rPr>
-        <w:t>中的服务种类</w:t>
-      </w:r>
-    </w:p>
-    <w:p>
-      <w:r>
-        <w:t>And</w:t>
-      </w:r>
-      <w:r>
-        <w:rPr>
-          <w:rFonts w:hint="eastAsia"/>
-        </w:rPr>
-        <w:t>roid</w:t>
-      </w:r>
-      <w:r>
-        <w:rPr>
-          <w:rFonts w:hint="eastAsia"/>
-        </w:rPr>
-        <w:t>中的服务一般分为两大类，</w:t>
-      </w:r>
-    </w:p>
-    <w:p>
-      <w:r>
-        <w:rPr>
-          <w:rFonts w:hint="eastAsia"/>
-        </w:rPr>
-        <w:t>系统服务，</w:t>
-      </w:r>
-      <w:proofErr w:type="spellStart"/>
-      <w:r>
-        <w:rPr>
-          <w:rFonts w:hint="eastAsia"/>
-        </w:rPr>
-        <w:t>adroid</w:t>
-      </w:r>
-      <w:proofErr w:type="spellEnd"/>
-      <w:r>
-        <w:rPr>
-          <w:rFonts w:hint="eastAsia"/>
-        </w:rPr>
-        <w:t>自带的服务，系统提供的。</w:t>
-      </w:r>
-    </w:p>
-    <w:p>
-      <w:r>
-        <w:rPr>
-          <w:rFonts w:hint="eastAsia"/>
-        </w:rPr>
-        <w:t>应用程序服务，</w:t>
-      </w:r>
-      <w:r>
-        <w:rPr>
-          <w:rFonts w:hint="eastAsia"/>
-        </w:rPr>
-        <w:t>是开发者继承并实现</w:t>
-      </w:r>
-      <w:r>
-        <w:rPr>
-          <w:rFonts w:hint="eastAsia"/>
-        </w:rPr>
-        <w:t>service</w:t>
-      </w:r>
-      <w:proofErr w:type="gramStart"/>
-      <w:r>
-        <w:rPr>
-          <w:rFonts w:hint="eastAsia"/>
-        </w:rPr>
-        <w:t>类后开发</w:t>
-      </w:r>
-      <w:proofErr w:type="gramEnd"/>
-      <w:r>
-        <w:rPr>
-          <w:rFonts w:hint="eastAsia"/>
-        </w:rPr>
-        <w:t>出的服务。</w:t>
-      </w:r>
-      <w:r>
-        <w:rPr>
-          <w:rFonts w:hint="eastAsia"/>
-        </w:rPr>
-        <w:t>（开发人员开发的）</w:t>
-      </w:r>
-    </w:p>
-    <w:p/>
-    <w:p>
-      <w:r>
-        <w:rPr>
-          <w:rFonts w:hint="eastAsia"/>
-        </w:rPr>
-        <w:t>系统服务——</w:t>
-      </w:r>
-      <w:r>
-        <w:rPr>
-          <w:rFonts w:hint="eastAsia"/>
-        </w:rPr>
-        <w:t>java</w:t>
-      </w:r>
-      <w:r>
-        <w:rPr>
-          <w:rFonts w:hint="eastAsia"/>
-        </w:rPr>
-        <w:t>系统服务：（个人理解）</w:t>
-      </w:r>
-      <w:r>
-        <w:rPr>
-          <w:rFonts w:hint="eastAsia"/>
-        </w:rPr>
-        <w:t>Android</w:t>
-      </w:r>
-      <w:r>
-        <w:rPr>
-          <w:rFonts w:hint="eastAsia"/>
-        </w:rPr>
-        <w:t>系统中用</w:t>
-      </w:r>
-      <w:r>
-        <w:rPr>
-          <w:rFonts w:hint="eastAsia"/>
-        </w:rPr>
-        <w:t>Java</w:t>
-      </w:r>
-      <w:r>
-        <w:rPr>
-          <w:rFonts w:hint="eastAsia"/>
-        </w:rPr>
-        <w:t>开发的系统服务</w:t>
-      </w:r>
-      <w:r>
-        <w:rPr>
-          <w:rFonts w:hint="eastAsia"/>
-        </w:rPr>
-        <w:t xml:space="preserve"> </w:t>
-      </w:r>
-    </w:p>
-    <w:p>
-      <w:r>
-        <w:rPr>
-          <w:rFonts w:hint="eastAsia"/>
-        </w:rPr>
-        <w:t>系统服务——本地系统服务：（个人理解）</w:t>
-      </w:r>
-      <w:r>
-        <w:rPr>
-          <w:rFonts w:hint="eastAsia"/>
-        </w:rPr>
-        <w:t>android</w:t>
-      </w:r>
-      <w:r>
-        <w:rPr>
-          <w:rFonts w:hint="eastAsia"/>
-        </w:rPr>
-        <w:t>系统中用</w:t>
-      </w:r>
-      <w:r>
-        <w:rPr>
-          <w:rFonts w:hint="eastAsia"/>
-        </w:rPr>
-        <w:t>C/C++</w:t>
-      </w:r>
-      <w:r>
-        <w:rPr>
-          <w:rFonts w:hint="eastAsia"/>
-        </w:rPr>
-        <w:t>开发的系统服务</w:t>
-      </w:r>
-    </w:p>
-    <w:p/>
-    <w:p>
-      <w:r>
-        <w:rPr>
-          <w:rFonts w:hint="eastAsia"/>
-        </w:rPr>
-        <w:t>应用程序服务</w:t>
-      </w:r>
-    </w:p>
-    <w:p>
-      <w:r>
-        <w:rPr>
-          <w:rFonts w:hint="eastAsia"/>
-        </w:rPr>
-        <w:tab/>
-      </w:r>
-      <w:r>
-        <w:rPr>
-          <w:rFonts w:hint="eastAsia"/>
-        </w:rPr>
-        <w:t>本地服务</w:t>
-      </w:r>
-    </w:p>
-    <w:p>
-      <w:r>
-        <w:rPr>
-          <w:rFonts w:hint="eastAsia"/>
-        </w:rPr>
-        <w:tab/>
-      </w:r>
-      <w:r>
-        <w:rPr>
-          <w:rFonts w:hint="eastAsia"/>
-        </w:rPr>
-        <w:t>远程服务</w:t>
-      </w:r>
-    </w:p>
-    <w:p>
-      <w:r>
-        <w:rPr>
-          <w:rFonts w:hint="eastAsia"/>
-        </w:rPr>
-        <w:t>详细分类如下所示。</w:t>
-      </w:r>
-    </w:p>
-    <w:p>
-      <w:r>
-        <w:rPr>
-          <w:noProof/>
-        </w:rPr>
         <w:drawing>
           <wp:inline distT="0" distB="0" distL="0" distR="0" wp14:anchorId="15ECD2C9" wp14:editId="1228368D">
             <wp:extent cx="5274310" cy="3151156"/>
@@ -2518,7 +2741,6 @@
         <w:rPr>
           <w:noProof/>
         </w:rPr>
-        <w:lastRenderedPageBreak/>
         <w:drawing>
           <wp:inline distT="0" distB="0" distL="0" distR="0" wp14:anchorId="19683FB9" wp14:editId="64DB8B7E">
             <wp:extent cx="5011200" cy="2561279"/>
@@ -2600,6 +2822,7 @@
         <w:rPr>
           <w:rFonts w:hint="eastAsia"/>
         </w:rPr>
+        <w:lastRenderedPageBreak/>
         <w:t xml:space="preserve">13 </w:t>
       </w:r>
       <w:r>
@@ -3001,7 +3224,6 @@
         <w:rPr>
           <w:noProof/>
         </w:rPr>
-        <w:lastRenderedPageBreak/>
         <w:drawing>
           <wp:inline distT="0" distB="0" distL="0" distR="0" wp14:anchorId="4FB9AE32" wp14:editId="78197E83">
             <wp:extent cx="5274310" cy="2455851"/>
@@ -5570,26 +5792,11 @@
         <w:t>。</w:t>
       </w:r>
     </w:p>
-    <w:p>
-      <w:pPr>
-        <w:rPr>
-          <w:rFonts w:hint="eastAsia"/>
-        </w:rPr>
-      </w:pPr>
-    </w:p>
-    <w:p>
-      <w:pPr>
-        <w:rPr>
-          <w:rFonts w:hint="eastAsia"/>
-        </w:rPr>
-      </w:pPr>
-    </w:p>
+    <w:p/>
+    <w:p/>
     <w:p>
       <w:pPr>
         <w:pStyle w:val="2"/>
-        <w:rPr>
-          <w:rFonts w:hint="eastAsia"/>
-        </w:rPr>
       </w:pPr>
       <w:r>
         <w:rPr>
@@ -5609,15 +5816,8 @@
         </w:rPr>
         <w:t>二</w:t>
       </w:r>
-      <w:bookmarkStart w:id="0" w:name="_GoBack"/>
-      <w:bookmarkEnd w:id="0"/>
-    </w:p>
-    <w:p>
-      <w:pPr>
-        <w:rPr>
-          <w:rFonts w:hint="eastAsia"/>
-        </w:rPr>
-      </w:pPr>
+    </w:p>
+    <w:p>
       <w:r>
         <w:rPr>
           <w:rFonts w:hint="eastAsia"/>
@@ -5662,11 +5862,6 @@
       </w:r>
     </w:p>
     <w:p>
-      <w:pPr>
-        <w:rPr>
-          <w:rFonts w:hint="eastAsia"/>
-        </w:rPr>
-      </w:pPr>
       <w:r>
         <w:t>S</w:t>
       </w:r>
@@ -5684,11 +5879,6 @@
       </w:r>
     </w:p>
     <w:p>
-      <w:pPr>
-        <w:rPr>
-          <w:rFonts w:hint="eastAsia"/>
-        </w:rPr>
-      </w:pPr>
       <w:r>
         <w:rPr>
           <w:rFonts w:hint="eastAsia"/>
@@ -5741,11 +5931,6 @@
       </w:r>
     </w:p>
     <w:p>
-      <w:pPr>
-        <w:rPr>
-          <w:rFonts w:hint="eastAsia"/>
-        </w:rPr>
-      </w:pPr>
       <w:r>
         <w:rPr>
           <w:rFonts w:hint="eastAsia"/>
@@ -5760,11 +5945,6 @@
       </w:r>
     </w:p>
     <w:p>
-      <w:pPr>
-        <w:rPr>
-          <w:rFonts w:hint="eastAsia"/>
-        </w:rPr>
-      </w:pPr>
       <w:r>
         <w:rPr>
           <w:rFonts w:hint="eastAsia"/>
@@ -5804,34 +5984,10 @@
         <w:t>状态，这时组件可以和服务交互、发送接收请求，当应用程序与组件绑定时，服务才可以运行，多个组件可以同时绑定在一个服务上，他们都解除绑定时，服务被销毁。</w:t>
       </w:r>
     </w:p>
-    <w:p>
-      <w:pPr>
-        <w:rPr>
-          <w:rFonts w:hint="eastAsia"/>
-        </w:rPr>
-      </w:pPr>
-    </w:p>
-    <w:p>
-      <w:pPr>
-        <w:rPr>
-          <w:rFonts w:hint="eastAsia"/>
-        </w:rPr>
-      </w:pPr>
-    </w:p>
-    <w:p>
-      <w:pPr>
-        <w:rPr>
-          <w:rFonts w:hint="eastAsia"/>
-        </w:rPr>
-      </w:pPr>
-    </w:p>
-    <w:p>
-      <w:pPr>
-        <w:rPr>
-          <w:rFonts w:hint="eastAsia"/>
-        </w:rPr>
-      </w:pPr>
-    </w:p>
+    <w:p/>
+    <w:p/>
+    <w:p/>
+    <w:p/>
     <w:p/>
     <w:sectPr>
       <w:pgSz w:w="11906" w:h="16838"/>

</xml_diff>